<commit_message>
Conclus?o de alguns topicos do algoritmo Heap_Sort
</commit_message>
<xml_diff>
--- a/report/report.docx
+++ b/report/report.docx
@@ -163,7 +163,7 @@
     <w:sdt>
       <w:sdtPr>
         <w:rPr>
-          <w:rFonts w:asciiTheme="minorHAnsi" w:eastAsiaTheme="minorHAnsi" w:hAnsiTheme="minorHAnsi" w:cs="Times New Roman"/>
+          <w:rFonts w:eastAsiaTheme="minorHAnsi" w:cs="Times New Roman"/>
           <w:b w:val="0"/>
           <w:bCs w:val="0"/>
           <w:color w:val="auto"/>
@@ -1805,6 +1805,9 @@
               <w:tab w:val="right" w:leader="dot" w:pos="8494"/>
             </w:tabs>
             <w:jc w:val="both"/>
+            <w:rPr>
+              <w:rFonts w:ascii="Times New Roman" w:hAnsi="Times New Roman" w:cs="Times New Roman"/>
+            </w:rPr>
           </w:pPr>
           <w:hyperlink w:anchor="_Toc353561687" w:history="1">
             <w:r>
@@ -1874,56 +1877,72 @@
         </w:p>
         <w:p>
           <w:pPr>
+            <w:jc w:val="both"/>
             <w:rPr>
+              <w:rFonts w:ascii="Times New Roman" w:hAnsi="Times New Roman" w:cs="Times New Roman"/>
               <w:lang w:eastAsia="pt-PT"/>
             </w:rPr>
           </w:pPr>
         </w:p>
         <w:p>
           <w:pPr>
+            <w:jc w:val="both"/>
             <w:rPr>
+              <w:rFonts w:ascii="Times New Roman" w:hAnsi="Times New Roman" w:cs="Times New Roman"/>
               <w:lang w:eastAsia="pt-PT"/>
             </w:rPr>
           </w:pPr>
         </w:p>
         <w:p>
           <w:pPr>
+            <w:jc w:val="both"/>
             <w:rPr>
+              <w:rFonts w:ascii="Times New Roman" w:hAnsi="Times New Roman" w:cs="Times New Roman"/>
               <w:lang w:eastAsia="pt-PT"/>
             </w:rPr>
           </w:pPr>
         </w:p>
         <w:p>
           <w:pPr>
+            <w:jc w:val="both"/>
             <w:rPr>
+              <w:rFonts w:ascii="Times New Roman" w:hAnsi="Times New Roman" w:cs="Times New Roman"/>
               <w:lang w:eastAsia="pt-PT"/>
             </w:rPr>
           </w:pPr>
         </w:p>
         <w:p>
           <w:pPr>
+            <w:jc w:val="both"/>
             <w:rPr>
+              <w:rFonts w:ascii="Times New Roman" w:hAnsi="Times New Roman" w:cs="Times New Roman"/>
               <w:lang w:eastAsia="pt-PT"/>
             </w:rPr>
           </w:pPr>
         </w:p>
         <w:p>
           <w:pPr>
+            <w:jc w:val="both"/>
             <w:rPr>
+              <w:rFonts w:ascii="Times New Roman" w:hAnsi="Times New Roman" w:cs="Times New Roman"/>
               <w:lang w:eastAsia="pt-PT"/>
             </w:rPr>
           </w:pPr>
         </w:p>
         <w:p>
           <w:pPr>
+            <w:jc w:val="both"/>
             <w:rPr>
+              <w:rFonts w:ascii="Times New Roman" w:hAnsi="Times New Roman" w:cs="Times New Roman"/>
               <w:lang w:eastAsia="pt-PT"/>
             </w:rPr>
           </w:pPr>
         </w:p>
         <w:p>
           <w:pPr>
+            <w:jc w:val="both"/>
             <w:rPr>
+              <w:rFonts w:ascii="Times New Roman" w:hAnsi="Times New Roman" w:cs="Times New Roman"/>
               <w:lang w:eastAsia="pt-PT"/>
             </w:rPr>
           </w:pPr>
@@ -5128,37 +5147,34 @@
           <w:sz w:val="24"/>
           <w:szCs w:val="24"/>
         </w:rPr>
-        <w:t>A variável escolhidas para a construção do Insertion-Sort foi a seguinte:</w:t>
-      </w:r>
-    </w:p>
-    <w:p>
-      <w:pPr>
-        <w:jc w:val="both"/>
-        <w:rPr>
-          <w:rFonts w:ascii="Times New Roman" w:hAnsi="Times New Roman" w:cs="Times New Roman"/>
-          <w:sz w:val="24"/>
-          <w:szCs w:val="24"/>
-        </w:rPr>
-      </w:pPr>
-      <w:proofErr w:type="spellStart"/>
-      <w:r>
-        <w:rPr>
-          <w:rFonts w:ascii="Times New Roman" w:hAnsi="Times New Roman" w:cs="Times New Roman"/>
-          <w:b/>
-          <w:sz w:val="24"/>
-          <w:szCs w:val="24"/>
-        </w:rPr>
-        <w:t>int</w:t>
-      </w:r>
-      <w:proofErr w:type="spellEnd"/>
-      <w:r>
-        <w:rPr>
-          <w:rFonts w:ascii="Times New Roman" w:hAnsi="Times New Roman" w:cs="Times New Roman"/>
-          <w:b/>
-          <w:sz w:val="24"/>
-          <w:szCs w:val="24"/>
-        </w:rPr>
-        <w:t xml:space="preserve"> []A</w:t>
+        <w:t>A variável escolhida</w:t>
+      </w:r>
+      <w:r>
+        <w:rPr>
+          <w:rFonts w:ascii="Times New Roman" w:hAnsi="Times New Roman" w:cs="Times New Roman"/>
+          <w:sz w:val="24"/>
+          <w:szCs w:val="24"/>
+        </w:rPr>
+        <w:t xml:space="preserve"> para a construção do Insertion-Sort foi a seguinte:</w:t>
+      </w:r>
+    </w:p>
+    <w:p>
+      <w:pPr>
+        <w:jc w:val="both"/>
+        <w:rPr>
+          <w:rFonts w:ascii="Times New Roman" w:hAnsi="Times New Roman" w:cs="Times New Roman"/>
+          <w:sz w:val="24"/>
+          <w:szCs w:val="24"/>
+        </w:rPr>
+      </w:pPr>
+      <w:r>
+        <w:rPr>
+          <w:rFonts w:ascii="Times New Roman" w:hAnsi="Times New Roman" w:cs="Times New Roman"/>
+          <w:b/>
+          <w:sz w:val="24"/>
+          <w:szCs w:val="24"/>
+        </w:rPr>
+        <w:t>int []A</w:t>
       </w:r>
       <w:r>
         <w:rPr>
@@ -5189,6 +5205,7 @@
     </w:p>
     <w:p>
       <w:pPr>
+        <w:jc w:val="both"/>
         <w:rPr>
           <w:rFonts w:ascii="Times New Roman" w:eastAsiaTheme="majorEastAsia" w:hAnsi="Times New Roman" w:cs="Times New Roman"/>
           <w:b/>
@@ -5297,6 +5314,58 @@
         </w:rPr>
         <w:t xml:space="preserve">", este método pede como parâmetro o array </w:t>
       </w:r>
+      <w:r>
+        <w:rPr>
+          <w:rFonts w:ascii="Times New Roman" w:hAnsi="Times New Roman" w:cs="Times New Roman"/>
+          <w:b/>
+          <w:sz w:val="24"/>
+          <w:szCs w:val="24"/>
+        </w:rPr>
+        <w:t>int []A</w:t>
+      </w:r>
+      <w:r>
+        <w:rPr>
+          <w:rFonts w:ascii="Times New Roman" w:hAnsi="Times New Roman" w:cs="Times New Roman"/>
+          <w:sz w:val="24"/>
+          <w:szCs w:val="24"/>
+        </w:rPr>
+        <w:t>, é constituído por 2 funções (função for e while),</w:t>
+      </w:r>
+    </w:p>
+    <w:p>
+      <w:pPr>
+        <w:jc w:val="both"/>
+        <w:rPr>
+          <w:rFonts w:ascii="Times New Roman" w:hAnsi="Times New Roman" w:cs="Times New Roman"/>
+          <w:sz w:val="24"/>
+          <w:szCs w:val="24"/>
+        </w:rPr>
+      </w:pPr>
+      <w:r>
+        <w:rPr>
+          <w:rFonts w:ascii="Times New Roman" w:hAnsi="Times New Roman" w:cs="Times New Roman"/>
+          <w:sz w:val="24"/>
+          <w:szCs w:val="24"/>
+        </w:rPr>
+        <w:t>no caso da função for</w:t>
+      </w:r>
+      <w:r>
+        <w:rPr>
+          <w:rFonts w:ascii="Times New Roman" w:hAnsi="Times New Roman" w:cs="Times New Roman"/>
+          <w:sz w:val="24"/>
+          <w:szCs w:val="24"/>
+        </w:rPr>
+        <w:t xml:space="preserve"> " </w:t>
+      </w:r>
+      <w:r>
+        <w:rPr>
+          <w:rFonts w:ascii="Times New Roman" w:hAnsi="Times New Roman" w:cs="Times New Roman"/>
+          <w:b/>
+          <w:sz w:val="24"/>
+          <w:szCs w:val="24"/>
+        </w:rPr>
+        <w:t xml:space="preserve">for(int j = 0; j &lt; </w:t>
+      </w:r>
       <w:proofErr w:type="spellStart"/>
       <w:r>
         <w:rPr>
@@ -5305,7 +5374,7 @@
           <w:sz w:val="24"/>
           <w:szCs w:val="24"/>
         </w:rPr>
-        <w:t>int</w:t>
+        <w:t>A.Length</w:t>
       </w:r>
       <w:proofErr w:type="spellEnd"/>
       <w:r>
@@ -5315,89 +5384,6 @@
           <w:sz w:val="24"/>
           <w:szCs w:val="24"/>
         </w:rPr>
-        <w:t xml:space="preserve"> []A</w:t>
-      </w:r>
-      <w:r>
-        <w:rPr>
-          <w:rFonts w:ascii="Times New Roman" w:hAnsi="Times New Roman" w:cs="Times New Roman"/>
-          <w:sz w:val="24"/>
-          <w:szCs w:val="24"/>
-        </w:rPr>
-        <w:t>, é constituído por 2 funções (função for e while),</w:t>
-      </w:r>
-    </w:p>
-    <w:p>
-      <w:pPr>
-        <w:jc w:val="both"/>
-        <w:rPr>
-          <w:rFonts w:ascii="Times New Roman" w:hAnsi="Times New Roman" w:cs="Times New Roman"/>
-          <w:sz w:val="24"/>
-          <w:szCs w:val="24"/>
-        </w:rPr>
-      </w:pPr>
-      <w:r>
-        <w:rPr>
-          <w:rFonts w:ascii="Times New Roman" w:hAnsi="Times New Roman" w:cs="Times New Roman"/>
-          <w:sz w:val="24"/>
-          <w:szCs w:val="24"/>
-        </w:rPr>
-        <w:t>no caso da função for</w:t>
-      </w:r>
-      <w:r>
-        <w:rPr>
-          <w:rFonts w:ascii="Times New Roman" w:hAnsi="Times New Roman" w:cs="Times New Roman"/>
-          <w:sz w:val="24"/>
-          <w:szCs w:val="24"/>
-        </w:rPr>
-        <w:t xml:space="preserve"> " </w:t>
-      </w:r>
-      <w:r>
-        <w:rPr>
-          <w:rFonts w:ascii="Times New Roman" w:hAnsi="Times New Roman" w:cs="Times New Roman"/>
-          <w:b/>
-          <w:sz w:val="24"/>
-          <w:szCs w:val="24"/>
-        </w:rPr>
-        <w:t>for(</w:t>
-      </w:r>
-      <w:proofErr w:type="spellStart"/>
-      <w:r>
-        <w:rPr>
-          <w:rFonts w:ascii="Times New Roman" w:hAnsi="Times New Roman" w:cs="Times New Roman"/>
-          <w:b/>
-          <w:sz w:val="24"/>
-          <w:szCs w:val="24"/>
-        </w:rPr>
-        <w:t>int</w:t>
-      </w:r>
-      <w:proofErr w:type="spellEnd"/>
-      <w:r>
-        <w:rPr>
-          <w:rFonts w:ascii="Times New Roman" w:hAnsi="Times New Roman" w:cs="Times New Roman"/>
-          <w:b/>
-          <w:sz w:val="24"/>
-          <w:szCs w:val="24"/>
-        </w:rPr>
-        <w:t xml:space="preserve"> j = 0; j &lt; </w:t>
-      </w:r>
-      <w:proofErr w:type="spellStart"/>
-      <w:r>
-        <w:rPr>
-          <w:rFonts w:ascii="Times New Roman" w:hAnsi="Times New Roman" w:cs="Times New Roman"/>
-          <w:b/>
-          <w:sz w:val="24"/>
-          <w:szCs w:val="24"/>
-        </w:rPr>
-        <w:t>A.Length</w:t>
-      </w:r>
-      <w:proofErr w:type="spellEnd"/>
-      <w:r>
-        <w:rPr>
-          <w:rFonts w:ascii="Times New Roman" w:hAnsi="Times New Roman" w:cs="Times New Roman"/>
-          <w:b/>
-          <w:sz w:val="24"/>
-          <w:szCs w:val="24"/>
-        </w:rPr>
         <w:t>; j++)</w:t>
       </w:r>
       <w:r>
@@ -5416,7 +5402,6 @@
         </w:rPr>
         <w:t xml:space="preserve"> tem como objetivo percorrer todos os elementos do array, enquanto que o while percorre array A enquanto os valores da chave "</w:t>
       </w:r>
-      <w:proofErr w:type="spellStart"/>
       <w:r>
         <w:rPr>
           <w:rFonts w:ascii="Times New Roman" w:hAnsi="Times New Roman" w:cs="Times New Roman"/>
@@ -5427,7 +5412,6 @@
         </w:rPr>
         <w:t>key</w:t>
       </w:r>
-      <w:proofErr w:type="spellEnd"/>
       <w:r>
         <w:rPr>
           <w:rFonts w:ascii="Times New Roman" w:hAnsi="Times New Roman" w:cs="Times New Roman"/>
@@ -5443,19 +5427,8 @@
           <w:sz w:val="24"/>
           <w:szCs w:val="24"/>
         </w:rPr>
-        <w:t xml:space="preserve">While(i &gt; -1 &amp;&amp; A[i] &gt; </w:t>
-      </w:r>
-      <w:proofErr w:type="spellStart"/>
-      <w:r>
-        <w:rPr>
-          <w:rFonts w:ascii="Times New Roman" w:hAnsi="Times New Roman" w:cs="Times New Roman"/>
-          <w:b/>
-          <w:sz w:val="24"/>
-          <w:szCs w:val="24"/>
-        </w:rPr>
-        <w:t>key</w:t>
-      </w:r>
-      <w:proofErr w:type="spellEnd"/>
+        <w:t>While(i &gt; -1 &amp;&amp; A[i] &gt; key</w:t>
+      </w:r>
       <w:r>
         <w:rPr>
           <w:rFonts w:ascii="Times New Roman" w:hAnsi="Times New Roman" w:cs="Times New Roman"/>
@@ -5539,6 +5512,7 @@
     </w:p>
     <w:p>
       <w:pPr>
+        <w:jc w:val="both"/>
         <w:rPr>
           <w:rFonts w:ascii="Times New Roman" w:hAnsi="Times New Roman" w:cs="Times New Roman"/>
         </w:rPr>
@@ -5575,13 +5549,15 @@
     </w:p>
     <w:p>
       <w:pPr>
-        <w:rPr>
-          <w:rFonts w:ascii="Times New Roman" w:hAnsi="Times New Roman" w:cs="Times New Roman"/>
-        </w:rPr>
-      </w:pPr>
-    </w:p>
-    <w:p>
-      <w:pPr>
+        <w:jc w:val="both"/>
+        <w:rPr>
+          <w:rFonts w:ascii="Times New Roman" w:hAnsi="Times New Roman" w:cs="Times New Roman"/>
+        </w:rPr>
+      </w:pPr>
+    </w:p>
+    <w:p>
+      <w:pPr>
+        <w:jc w:val="both"/>
         <w:rPr>
           <w:rFonts w:ascii="Times New Roman" w:hAnsi="Times New Roman" w:cs="Times New Roman"/>
           <w:sz w:val="24"/>
@@ -5599,6 +5575,7 @@
     </w:p>
     <w:p>
       <w:pPr>
+        <w:jc w:val="both"/>
         <w:rPr>
           <w:rFonts w:ascii="Times New Roman" w:hAnsi="Times New Roman" w:cs="Times New Roman"/>
           <w:color w:val="FF0000"/>
@@ -5618,6 +5595,7 @@
     </w:p>
     <w:p>
       <w:pPr>
+        <w:jc w:val="both"/>
         <w:rPr>
           <w:rFonts w:ascii="Times New Roman" w:hAnsi="Times New Roman" w:cs="Times New Roman"/>
           <w:color w:val="FF0000"/>
@@ -5657,13 +5635,15 @@
     </w:p>
     <w:p>
       <w:pPr>
-        <w:rPr>
-          <w:rFonts w:ascii="Times New Roman" w:hAnsi="Times New Roman" w:cs="Times New Roman"/>
-        </w:rPr>
-      </w:pPr>
-    </w:p>
-    <w:p>
-      <w:pPr>
+        <w:jc w:val="both"/>
+        <w:rPr>
+          <w:rFonts w:ascii="Times New Roman" w:hAnsi="Times New Roman" w:cs="Times New Roman"/>
+        </w:rPr>
+      </w:pPr>
+    </w:p>
+    <w:p>
+      <w:pPr>
+        <w:jc w:val="both"/>
         <w:rPr>
           <w:rFonts w:ascii="Times New Roman" w:hAnsi="Times New Roman" w:cs="Times New Roman"/>
         </w:rPr>
@@ -5974,17 +5954,786 @@
           <w:rFonts w:cs="Times New Roman"/>
         </w:rPr>
       </w:pPr>
-      <w:bookmarkStart w:id="21" w:name="_Toc353561688"/>
+      <w:r>
+        <w:rPr>
+          <w:rFonts w:cs="Times New Roman"/>
+        </w:rPr>
+        <w:lastRenderedPageBreak/>
+        <w:t>Heap-Sort</w:t>
+      </w:r>
+    </w:p>
+    <w:p>
+      <w:pPr>
+        <w:jc w:val="both"/>
+        <w:rPr>
+          <w:rFonts w:ascii="Times New Roman" w:hAnsi="Times New Roman" w:cs="Times New Roman"/>
+        </w:rPr>
+      </w:pPr>
+    </w:p>
+    <w:p>
+      <w:pPr>
+        <w:jc w:val="both"/>
+        <w:rPr>
+          <w:rFonts w:ascii="Times New Roman" w:hAnsi="Times New Roman" w:cs="Times New Roman"/>
+        </w:rPr>
+      </w:pPr>
+      <w:r>
+        <w:rPr>
+          <w:rFonts w:ascii="Times New Roman" w:hAnsi="Times New Roman" w:cs="Times New Roman"/>
+        </w:rPr>
+        <w:tab/>
+      </w:r>
+      <w:r>
+        <w:rPr>
+          <w:rFonts w:ascii="Times New Roman" w:hAnsi="Times New Roman" w:cs="Times New Roman"/>
+        </w:rPr>
+        <w:t>A organização de dados sequenciais feita for o algoritmo Heap permite obter o melhor de 2 mundos, pois contem a qualidade do algoritmo Merge-Sort e a memória do algoritmo Insertion-Sort.</w:t>
+      </w:r>
+    </w:p>
+    <w:p>
+      <w:pPr>
+        <w:jc w:val="both"/>
+        <w:rPr>
+          <w:rFonts w:ascii="Times New Roman" w:hAnsi="Times New Roman" w:cs="Times New Roman"/>
+        </w:rPr>
+      </w:pPr>
+      <w:r>
+        <w:rPr>
+          <w:rFonts w:ascii="Times New Roman" w:hAnsi="Times New Roman" w:cs="Times New Roman"/>
+        </w:rPr>
+        <w:tab/>
+      </w:r>
+      <w:r>
+        <w:rPr>
+          <w:rFonts w:ascii="Times New Roman" w:hAnsi="Times New Roman" w:cs="Times New Roman"/>
+        </w:rPr>
+        <w:t xml:space="preserve">A estrutura  Heap é um objeto que é organizado através de uma tabela, sendo esta vista como uma arvore. </w:t>
+      </w:r>
+    </w:p>
+    <w:p>
+      <w:pPr>
+        <w:pStyle w:val="Ttulo2"/>
+        <w:jc w:val="both"/>
+        <w:rPr>
+          <w:rFonts w:cs="Times New Roman"/>
+        </w:rPr>
+      </w:pPr>
+      <w:bookmarkStart w:id="21" w:name="_Toc353561689"/>
+      <w:r>
+        <w:rPr>
+          <w:rFonts w:cs="Times New Roman"/>
+        </w:rPr>
+        <w:t>Arquitetura do código</w:t>
+      </w:r>
+      <w:bookmarkEnd w:id="21"/>
+    </w:p>
+    <w:p>
+      <w:pPr>
+        <w:jc w:val="both"/>
+        <w:rPr>
+          <w:rFonts w:ascii="Times New Roman" w:hAnsi="Times New Roman" w:cs="Times New Roman"/>
+          <w:color w:val="FF0000"/>
+        </w:rPr>
+      </w:pPr>
+      <w:r>
+        <w:rPr>
+          <w:rFonts w:ascii="Times New Roman" w:hAnsi="Times New Roman" w:cs="Times New Roman"/>
+          <w:color w:val="FF0000"/>
+        </w:rPr>
+        <w:t>(Em falta)</w:t>
+      </w:r>
+    </w:p>
+    <w:p>
+      <w:pPr>
+        <w:pStyle w:val="Ttulo2"/>
+        <w:jc w:val="both"/>
+        <w:rPr>
+          <w:rFonts w:cs="Times New Roman"/>
+        </w:rPr>
+      </w:pPr>
+      <w:bookmarkStart w:id="22" w:name="_Toc353561690"/>
+      <w:r>
+        <w:rPr>
+          <w:rFonts w:cs="Times New Roman"/>
+        </w:rPr>
+        <w:t>Sistema de classes</w:t>
+      </w:r>
+      <w:bookmarkEnd w:id="22"/>
+    </w:p>
+    <w:p>
+      <w:pPr>
+        <w:jc w:val="both"/>
+        <w:rPr>
+          <w:rFonts w:ascii="Times New Roman" w:hAnsi="Times New Roman" w:cs="Times New Roman"/>
+        </w:rPr>
+      </w:pPr>
+    </w:p>
+    <w:p>
+      <w:pPr>
+        <w:jc w:val="both"/>
+        <w:rPr>
+          <w:rFonts w:ascii="Times New Roman" w:hAnsi="Times New Roman" w:cs="Times New Roman"/>
+        </w:rPr>
+      </w:pPr>
+      <w:r>
+        <w:rPr>
+          <w:rFonts w:ascii="Times New Roman" w:hAnsi="Times New Roman" w:cs="Times New Roman"/>
+        </w:rPr>
+        <w:tab/>
+      </w:r>
+      <w:r>
+        <w:rPr>
+          <w:rFonts w:ascii="Times New Roman" w:hAnsi="Times New Roman" w:cs="Times New Roman"/>
+        </w:rPr>
+        <w:t>O código do algoritmo Heap-Sort é constituído apenas por uma classe e esta por sua vez é constituído por 4 métodos</w:t>
+      </w:r>
+      <w:r>
+        <w:rPr>
+          <w:rFonts w:ascii="Times New Roman" w:hAnsi="Times New Roman" w:cs="Times New Roman"/>
+        </w:rPr>
+        <w:t xml:space="preserve"> que são:</w:t>
+      </w:r>
+    </w:p>
+    <w:p>
+      <w:pPr>
+        <w:pStyle w:val="PargrafodaLista"/>
+        <w:numPr>
+          <w:ilvl w:val="0"/>
+          <w:numId w:val="3"/>
+        </w:numPr>
+        <w:jc w:val="both"/>
+        <w:rPr>
+          <w:rFonts w:ascii="Times New Roman" w:hAnsi="Times New Roman" w:cs="Times New Roman"/>
+          <w:lang w:val="en-GB"/>
+        </w:rPr>
+      </w:pPr>
+      <w:r>
+        <w:rPr>
+          <w:rFonts w:ascii="Times New Roman" w:hAnsi="Times New Roman" w:cs="Times New Roman"/>
+          <w:lang w:val="en-GB"/>
+        </w:rPr>
+        <w:t>MaxHeapify(int[] A, int i);</w:t>
+      </w:r>
+    </w:p>
+    <w:p>
+      <w:pPr>
+        <w:pStyle w:val="PargrafodaLista"/>
+        <w:numPr>
+          <w:ilvl w:val="0"/>
+          <w:numId w:val="3"/>
+        </w:numPr>
+        <w:jc w:val="both"/>
+        <w:rPr>
+          <w:rFonts w:ascii="Times New Roman" w:hAnsi="Times New Roman" w:cs="Times New Roman"/>
+          <w:lang w:val="en-GB"/>
+        </w:rPr>
+      </w:pPr>
+      <w:r>
+        <w:rPr>
+          <w:rFonts w:ascii="Times New Roman" w:hAnsi="Times New Roman" w:cs="Times New Roman"/>
+          <w:lang w:val="en-GB"/>
+        </w:rPr>
+        <w:t>MaxHeapifyEx(int[] A, int i);</w:t>
+      </w:r>
+    </w:p>
+    <w:p>
+      <w:pPr>
+        <w:pStyle w:val="PargrafodaLista"/>
+        <w:numPr>
+          <w:ilvl w:val="0"/>
+          <w:numId w:val="3"/>
+        </w:numPr>
+        <w:jc w:val="both"/>
+        <w:rPr>
+          <w:rFonts w:ascii="Times New Roman" w:hAnsi="Times New Roman" w:cs="Times New Roman"/>
+          <w:lang w:val="en-GB"/>
+        </w:rPr>
+      </w:pPr>
+      <w:r>
+        <w:rPr>
+          <w:rFonts w:ascii="Times New Roman" w:hAnsi="Times New Roman" w:cs="Times New Roman"/>
+          <w:lang w:val="en-GB"/>
+        </w:rPr>
+        <w:t>BuildMaxHeap(int[] A);</w:t>
+      </w:r>
+    </w:p>
+    <w:p>
+      <w:pPr>
+        <w:pStyle w:val="PargrafodaLista"/>
+        <w:numPr>
+          <w:ilvl w:val="0"/>
+          <w:numId w:val="3"/>
+        </w:numPr>
+        <w:jc w:val="both"/>
+        <w:rPr>
+          <w:rFonts w:ascii="Times New Roman" w:hAnsi="Times New Roman" w:cs="Times New Roman"/>
+          <w:lang w:val="en-GB"/>
+        </w:rPr>
+      </w:pPr>
+      <w:r>
+        <w:rPr>
+          <w:rFonts w:ascii="Times New Roman" w:hAnsi="Times New Roman" w:cs="Times New Roman"/>
+          <w:lang w:val="en-GB"/>
+        </w:rPr>
+        <w:t>Sort(int[] A)</w:t>
+      </w:r>
+      <w:r>
+        <w:rPr>
+          <w:rFonts w:ascii="Times New Roman" w:hAnsi="Times New Roman" w:cs="Times New Roman"/>
+          <w:lang w:val="en-GB"/>
+        </w:rPr>
+        <w:t>.</w:t>
+      </w:r>
+    </w:p>
+    <w:p>
+      <w:pPr>
+        <w:pStyle w:val="PargrafodaLista"/>
+        <w:jc w:val="both"/>
+        <w:rPr>
+          <w:rFonts w:ascii="Times New Roman" w:hAnsi="Times New Roman" w:cs="Times New Roman"/>
+          <w:lang w:val="en-GB"/>
+        </w:rPr>
+      </w:pPr>
+    </w:p>
+    <w:p>
+      <w:pPr>
+        <w:pStyle w:val="Ttulo2"/>
+        <w:jc w:val="both"/>
+        <w:rPr>
+          <w:rFonts w:cs="Times New Roman"/>
+        </w:rPr>
+      </w:pPr>
+      <w:r>
+        <w:rPr>
+          <w:rFonts w:cs="Times New Roman"/>
+        </w:rPr>
+        <w:t xml:space="preserve"> </w:t>
+      </w:r>
+      <w:bookmarkStart w:id="23" w:name="_Toc353561691"/>
+      <w:r>
+        <w:rPr>
+          <w:rFonts w:cs="Times New Roman"/>
+        </w:rPr>
+        <w:t>Variáveis escolhidas</w:t>
+      </w:r>
+      <w:bookmarkEnd w:id="23"/>
+    </w:p>
+    <w:p>
+      <w:pPr>
+        <w:jc w:val="both"/>
+        <w:rPr>
+          <w:rFonts w:ascii="Times New Roman" w:hAnsi="Times New Roman" w:cs="Times New Roman"/>
+        </w:rPr>
+      </w:pPr>
+    </w:p>
+    <w:p>
+      <w:pPr>
+        <w:jc w:val="both"/>
+        <w:rPr>
+          <w:rFonts w:ascii="Times New Roman" w:hAnsi="Times New Roman" w:cs="Times New Roman"/>
+          <w:sz w:val="24"/>
+          <w:szCs w:val="24"/>
+        </w:rPr>
+      </w:pPr>
+      <w:r>
+        <w:rPr>
+          <w:rFonts w:ascii="Times New Roman" w:hAnsi="Times New Roman" w:cs="Times New Roman"/>
+          <w:sz w:val="24"/>
+          <w:szCs w:val="24"/>
+        </w:rPr>
+        <w:t>A variáveis escolhidas para a construção do Heap-Sort foi a seguinte:</w:t>
+      </w:r>
+    </w:p>
+    <w:p>
+      <w:pPr>
+        <w:pStyle w:val="PargrafodaLista"/>
+        <w:numPr>
+          <w:ilvl w:val="0"/>
+          <w:numId w:val="4"/>
+        </w:numPr>
+        <w:jc w:val="both"/>
+        <w:rPr>
+          <w:rFonts w:ascii="Times New Roman" w:hAnsi="Times New Roman" w:cs="Times New Roman"/>
+          <w:b/>
+          <w:sz w:val="24"/>
+          <w:szCs w:val="24"/>
+        </w:rPr>
+      </w:pPr>
+      <w:r>
+        <w:rPr>
+          <w:rFonts w:ascii="Times New Roman" w:hAnsi="Times New Roman" w:cs="Times New Roman"/>
+          <w:b/>
+          <w:sz w:val="24"/>
+          <w:szCs w:val="24"/>
+        </w:rPr>
+        <w:t>_heapsize</w:t>
+      </w:r>
+      <w:r>
+        <w:rPr>
+          <w:rFonts w:ascii="Times New Roman" w:hAnsi="Times New Roman" w:cs="Times New Roman"/>
+          <w:b/>
+          <w:sz w:val="24"/>
+          <w:szCs w:val="24"/>
+        </w:rPr>
+        <w:t xml:space="preserve"> = </w:t>
+      </w:r>
+      <w:r>
+        <w:rPr>
+          <w:rFonts w:ascii="Times New Roman" w:hAnsi="Times New Roman" w:cs="Times New Roman"/>
+          <w:sz w:val="24"/>
+          <w:szCs w:val="24"/>
+        </w:rPr>
+        <w:t>representa os elementos que a irão ser referidos na tabela A</w:t>
+      </w:r>
+      <w:r>
+        <w:rPr>
+          <w:rFonts w:ascii="Times New Roman" w:hAnsi="Times New Roman" w:cs="Times New Roman"/>
+          <w:b/>
+          <w:sz w:val="24"/>
+          <w:szCs w:val="24"/>
+        </w:rPr>
+        <w:t>;</w:t>
+      </w:r>
+    </w:p>
+    <w:p>
+      <w:pPr>
+        <w:pStyle w:val="PargrafodaLista"/>
+        <w:jc w:val="both"/>
+        <w:rPr>
+          <w:rFonts w:ascii="Times New Roman" w:hAnsi="Times New Roman" w:cs="Times New Roman"/>
+          <w:b/>
+          <w:sz w:val="24"/>
+          <w:szCs w:val="24"/>
+        </w:rPr>
+      </w:pPr>
+    </w:p>
+    <w:p>
+      <w:pPr>
+        <w:pStyle w:val="PargrafodaLista"/>
+        <w:numPr>
+          <w:ilvl w:val="0"/>
+          <w:numId w:val="4"/>
+        </w:numPr>
+        <w:jc w:val="both"/>
+        <w:rPr>
+          <w:rFonts w:ascii="Times New Roman" w:hAnsi="Times New Roman" w:cs="Times New Roman"/>
+          <w:b/>
+          <w:sz w:val="24"/>
+          <w:szCs w:val="24"/>
+        </w:rPr>
+      </w:pPr>
+      <w:r>
+        <w:rPr>
+          <w:rFonts w:ascii="Times New Roman" w:hAnsi="Times New Roman" w:cs="Times New Roman"/>
+          <w:b/>
+          <w:sz w:val="24"/>
+          <w:szCs w:val="24"/>
+        </w:rPr>
+        <w:t>Left(int i)</w:t>
+      </w:r>
+      <w:r>
+        <w:rPr>
+          <w:rFonts w:ascii="Times New Roman" w:hAnsi="Times New Roman" w:cs="Times New Roman"/>
+          <w:b/>
+          <w:sz w:val="24"/>
+          <w:szCs w:val="24"/>
+        </w:rPr>
+        <w:t xml:space="preserve"> = </w:t>
+      </w:r>
+      <w:r>
+        <w:rPr>
+          <w:rFonts w:ascii="Times New Roman" w:hAnsi="Times New Roman" w:cs="Times New Roman"/>
+          <w:sz w:val="24"/>
+          <w:szCs w:val="24"/>
+        </w:rPr>
+        <w:t>esta variável retorna "i * 2 +1" com o objetivo de definir o no descendente esquerdo</w:t>
+      </w:r>
+      <w:r>
+        <w:rPr>
+          <w:rFonts w:ascii="Times New Roman" w:hAnsi="Times New Roman" w:cs="Times New Roman"/>
+          <w:b/>
+          <w:sz w:val="24"/>
+          <w:szCs w:val="24"/>
+        </w:rPr>
+        <w:t>;</w:t>
+      </w:r>
+    </w:p>
+    <w:p>
+      <w:pPr>
+        <w:pStyle w:val="PargrafodaLista"/>
+        <w:jc w:val="both"/>
+        <w:rPr>
+          <w:rFonts w:ascii="Times New Roman" w:hAnsi="Times New Roman" w:cs="Times New Roman"/>
+          <w:b/>
+          <w:sz w:val="24"/>
+          <w:szCs w:val="24"/>
+        </w:rPr>
+      </w:pPr>
+    </w:p>
+    <w:p>
+      <w:pPr>
+        <w:pStyle w:val="PargrafodaLista"/>
+        <w:numPr>
+          <w:ilvl w:val="0"/>
+          <w:numId w:val="4"/>
+        </w:numPr>
+        <w:jc w:val="both"/>
+        <w:rPr>
+          <w:rFonts w:ascii="Times New Roman" w:hAnsi="Times New Roman" w:cs="Times New Roman"/>
+          <w:b/>
+          <w:sz w:val="24"/>
+          <w:szCs w:val="24"/>
+        </w:rPr>
+      </w:pPr>
+      <w:r>
+        <w:rPr>
+          <w:rFonts w:ascii="Times New Roman" w:hAnsi="Times New Roman" w:cs="Times New Roman"/>
+          <w:b/>
+          <w:sz w:val="24"/>
+          <w:szCs w:val="24"/>
+        </w:rPr>
+        <w:t xml:space="preserve">Right(int i) = </w:t>
+      </w:r>
+      <w:r>
+        <w:rPr>
+          <w:rFonts w:ascii="Times New Roman" w:hAnsi="Times New Roman" w:cs="Times New Roman"/>
+          <w:sz w:val="24"/>
+          <w:szCs w:val="24"/>
+        </w:rPr>
+        <w:t xml:space="preserve">esta </w:t>
+      </w:r>
+      <w:r>
+        <w:rPr>
+          <w:rFonts w:ascii="Times New Roman" w:hAnsi="Times New Roman" w:cs="Times New Roman"/>
+          <w:sz w:val="24"/>
+          <w:szCs w:val="24"/>
+        </w:rPr>
+        <w:t>variável</w:t>
+      </w:r>
+      <w:r>
+        <w:rPr>
+          <w:rFonts w:ascii="Times New Roman" w:hAnsi="Times New Roman" w:cs="Times New Roman"/>
+          <w:sz w:val="24"/>
+          <w:szCs w:val="24"/>
+        </w:rPr>
+        <w:t xml:space="preserve"> </w:t>
+      </w:r>
+      <w:r>
+        <w:rPr>
+          <w:rFonts w:ascii="Times New Roman" w:hAnsi="Times New Roman" w:cs="Times New Roman"/>
+          <w:sz w:val="24"/>
+          <w:szCs w:val="24"/>
+        </w:rPr>
+        <w:t>retorna</w:t>
+      </w:r>
+      <w:r>
+        <w:rPr>
+          <w:rFonts w:ascii="Times New Roman" w:hAnsi="Times New Roman" w:cs="Times New Roman"/>
+          <w:sz w:val="24"/>
+          <w:szCs w:val="24"/>
+        </w:rPr>
+        <w:t xml:space="preserve"> </w:t>
+      </w:r>
+      <w:r>
+        <w:rPr>
+          <w:rFonts w:ascii="Times New Roman" w:hAnsi="Times New Roman" w:cs="Times New Roman"/>
+          <w:sz w:val="24"/>
+          <w:szCs w:val="24"/>
+        </w:rPr>
+        <w:t>"</w:t>
+      </w:r>
+      <w:r>
+        <w:rPr>
+          <w:rFonts w:ascii="Times New Roman" w:hAnsi="Times New Roman" w:cs="Times New Roman"/>
+          <w:sz w:val="24"/>
+          <w:szCs w:val="24"/>
+        </w:rPr>
+        <w:t>left(i) +1</w:t>
+      </w:r>
+      <w:r>
+        <w:rPr>
+          <w:rFonts w:ascii="Times New Roman" w:hAnsi="Times New Roman" w:cs="Times New Roman"/>
+          <w:sz w:val="24"/>
+          <w:szCs w:val="24"/>
+        </w:rPr>
+        <w:t>"</w:t>
+      </w:r>
+      <w:r>
+        <w:rPr>
+          <w:rFonts w:ascii="Times New Roman" w:hAnsi="Times New Roman" w:cs="Times New Roman"/>
+          <w:sz w:val="24"/>
+          <w:szCs w:val="24"/>
+        </w:rPr>
+        <w:t xml:space="preserve"> com o </w:t>
+      </w:r>
+      <w:r>
+        <w:rPr>
+          <w:rFonts w:ascii="Times New Roman" w:hAnsi="Times New Roman" w:cs="Times New Roman"/>
+          <w:sz w:val="24"/>
+          <w:szCs w:val="24"/>
+        </w:rPr>
+        <w:t>objetivo</w:t>
+      </w:r>
+      <w:r>
+        <w:rPr>
+          <w:rFonts w:ascii="Times New Roman" w:hAnsi="Times New Roman" w:cs="Times New Roman"/>
+          <w:sz w:val="24"/>
+          <w:szCs w:val="24"/>
+        </w:rPr>
+        <w:t xml:space="preserve"> de definir o no</w:t>
+      </w:r>
+      <w:r>
+        <w:rPr>
+          <w:rFonts w:ascii="Times New Roman" w:hAnsi="Times New Roman" w:cs="Times New Roman"/>
+          <w:sz w:val="24"/>
+          <w:szCs w:val="24"/>
+        </w:rPr>
+        <w:t xml:space="preserve"> descendente direito</w:t>
+      </w:r>
+      <w:r>
+        <w:rPr>
+          <w:rFonts w:ascii="Times New Roman" w:hAnsi="Times New Roman" w:cs="Times New Roman"/>
+          <w:b/>
+          <w:sz w:val="24"/>
+          <w:szCs w:val="24"/>
+        </w:rPr>
+        <w:t>;</w:t>
+      </w:r>
+    </w:p>
+    <w:p>
+      <w:pPr>
+        <w:pStyle w:val="PargrafodaLista"/>
+        <w:jc w:val="both"/>
+        <w:rPr>
+          <w:rFonts w:ascii="Times New Roman" w:hAnsi="Times New Roman" w:cs="Times New Roman"/>
+          <w:b/>
+          <w:sz w:val="24"/>
+          <w:szCs w:val="24"/>
+        </w:rPr>
+      </w:pPr>
+    </w:p>
+    <w:p>
+      <w:pPr>
+        <w:pStyle w:val="PargrafodaLista"/>
+        <w:numPr>
+          <w:ilvl w:val="0"/>
+          <w:numId w:val="4"/>
+        </w:numPr>
+        <w:jc w:val="both"/>
+        <w:rPr>
+          <w:rFonts w:ascii="Times New Roman" w:hAnsi="Times New Roman" w:cs="Times New Roman"/>
+          <w:b/>
+          <w:sz w:val="24"/>
+          <w:szCs w:val="24"/>
+        </w:rPr>
+      </w:pPr>
       <w:proofErr w:type="spellStart"/>
       <w:r>
         <w:rPr>
-          <w:rFonts w:cs="Times New Roman"/>
-        </w:rPr>
-        <w:lastRenderedPageBreak/>
-        <w:t>HeapSort</w:t>
-      </w:r>
-      <w:bookmarkEnd w:id="21"/>
+          <w:rFonts w:ascii="Times New Roman" w:hAnsi="Times New Roman" w:cs="Times New Roman"/>
+          <w:b/>
+          <w:sz w:val="24"/>
+          <w:szCs w:val="24"/>
+        </w:rPr>
+        <w:t>Parent</w:t>
+      </w:r>
       <w:proofErr w:type="spellEnd"/>
+      <w:r>
+        <w:rPr>
+          <w:rFonts w:ascii="Times New Roman" w:hAnsi="Times New Roman" w:cs="Times New Roman"/>
+          <w:b/>
+          <w:sz w:val="24"/>
+          <w:szCs w:val="24"/>
+        </w:rPr>
+        <w:t xml:space="preserve"> = </w:t>
+      </w:r>
+      <w:r>
+        <w:rPr>
+          <w:rFonts w:ascii="Times New Roman" w:hAnsi="Times New Roman" w:cs="Times New Roman"/>
+          <w:sz w:val="24"/>
+          <w:szCs w:val="24"/>
+        </w:rPr>
+        <w:t>esta variável retorna "(i-1) / 2" com o objetivo de definir o no progenitor</w:t>
+      </w:r>
+      <w:r>
+        <w:rPr>
+          <w:rFonts w:ascii="Times New Roman" w:hAnsi="Times New Roman" w:cs="Times New Roman"/>
+          <w:b/>
+          <w:sz w:val="24"/>
+          <w:szCs w:val="24"/>
+        </w:rPr>
+        <w:t>;</w:t>
+      </w:r>
+    </w:p>
+    <w:p>
+      <w:pPr>
+        <w:pStyle w:val="PargrafodaLista"/>
+        <w:jc w:val="both"/>
+        <w:rPr>
+          <w:rFonts w:ascii="Times New Roman" w:hAnsi="Times New Roman" w:cs="Times New Roman"/>
+          <w:b/>
+          <w:sz w:val="24"/>
+          <w:szCs w:val="24"/>
+        </w:rPr>
+      </w:pPr>
+    </w:p>
+    <w:p>
+      <w:pPr>
+        <w:pStyle w:val="PargrafodaLista"/>
+        <w:numPr>
+          <w:ilvl w:val="0"/>
+          <w:numId w:val="4"/>
+        </w:numPr>
+        <w:jc w:val="both"/>
+        <w:rPr>
+          <w:rFonts w:ascii="Times New Roman" w:hAnsi="Times New Roman" w:cs="Times New Roman"/>
+          <w:b/>
+          <w:sz w:val="24"/>
+          <w:szCs w:val="24"/>
+        </w:rPr>
+      </w:pPr>
+      <w:r>
+        <w:rPr>
+          <w:rFonts w:ascii="Times New Roman" w:hAnsi="Times New Roman" w:cs="Times New Roman"/>
+          <w:b/>
+          <w:sz w:val="24"/>
+          <w:szCs w:val="24"/>
+        </w:rPr>
+        <w:t xml:space="preserve">int[] A = </w:t>
+      </w:r>
+      <w:r>
+        <w:rPr>
+          <w:rFonts w:ascii="Times New Roman" w:hAnsi="Times New Roman" w:cs="Times New Roman"/>
+          <w:sz w:val="24"/>
+          <w:szCs w:val="24"/>
+        </w:rPr>
+        <w:t xml:space="preserve"> array que contém os elementos para serem organizados</w:t>
+      </w:r>
+      <w:r>
+        <w:rPr>
+          <w:rFonts w:ascii="Times New Roman" w:hAnsi="Times New Roman" w:cs="Times New Roman"/>
+          <w:b/>
+          <w:sz w:val="24"/>
+          <w:szCs w:val="24"/>
+        </w:rPr>
+        <w:t xml:space="preserve">; </w:t>
+      </w:r>
+    </w:p>
+    <w:p>
+      <w:pPr>
+        <w:pStyle w:val="PargrafodaLista"/>
+        <w:numPr>
+          <w:ilvl w:val="0"/>
+          <w:numId w:val="4"/>
+        </w:numPr>
+        <w:jc w:val="both"/>
+        <w:rPr>
+          <w:rFonts w:ascii="Times New Roman" w:hAnsi="Times New Roman" w:cs="Times New Roman"/>
+          <w:sz w:val="24"/>
+          <w:szCs w:val="24"/>
+        </w:rPr>
+      </w:pPr>
+      <w:r>
+        <w:rPr>
+          <w:rFonts w:ascii="Times New Roman" w:hAnsi="Times New Roman" w:cs="Times New Roman"/>
+          <w:b/>
+          <w:sz w:val="24"/>
+          <w:szCs w:val="24"/>
+        </w:rPr>
+        <w:t>int i</w:t>
+      </w:r>
+      <w:r>
+        <w:rPr>
+          <w:rFonts w:ascii="Times New Roman" w:hAnsi="Times New Roman" w:cs="Times New Roman"/>
+          <w:sz w:val="24"/>
+          <w:szCs w:val="24"/>
+        </w:rPr>
+        <w:t>;</w:t>
+      </w:r>
+    </w:p>
+    <w:p>
+      <w:pPr>
+        <w:pStyle w:val="PargrafodaLista"/>
+        <w:numPr>
+          <w:ilvl w:val="0"/>
+          <w:numId w:val="4"/>
+        </w:numPr>
+        <w:jc w:val="both"/>
+        <w:rPr>
+          <w:rFonts w:ascii="Times New Roman" w:hAnsi="Times New Roman" w:cs="Times New Roman"/>
+          <w:b/>
+          <w:sz w:val="24"/>
+          <w:szCs w:val="24"/>
+        </w:rPr>
+      </w:pPr>
+      <w:r>
+        <w:rPr>
+          <w:rFonts w:ascii="Times New Roman" w:hAnsi="Times New Roman" w:cs="Times New Roman"/>
+          <w:b/>
+          <w:sz w:val="24"/>
+          <w:szCs w:val="24"/>
+        </w:rPr>
+        <w:t xml:space="preserve">int l = </w:t>
+      </w:r>
+      <w:r>
+        <w:rPr>
+          <w:rFonts w:ascii="Times New Roman" w:hAnsi="Times New Roman" w:cs="Times New Roman"/>
+          <w:sz w:val="24"/>
+          <w:szCs w:val="24"/>
+        </w:rPr>
+        <w:t>Nó esquerdo</w:t>
+      </w:r>
+      <w:r>
+        <w:rPr>
+          <w:rFonts w:ascii="Times New Roman" w:hAnsi="Times New Roman" w:cs="Times New Roman"/>
+          <w:b/>
+          <w:sz w:val="24"/>
+          <w:szCs w:val="24"/>
+        </w:rPr>
+        <w:t>(i);</w:t>
+      </w:r>
+    </w:p>
+    <w:p>
+      <w:pPr>
+        <w:pStyle w:val="PargrafodaLista"/>
+        <w:numPr>
+          <w:ilvl w:val="0"/>
+          <w:numId w:val="4"/>
+        </w:numPr>
+        <w:jc w:val="both"/>
+        <w:rPr>
+          <w:rFonts w:ascii="Times New Roman" w:hAnsi="Times New Roman" w:cs="Times New Roman"/>
+          <w:b/>
+          <w:sz w:val="24"/>
+          <w:szCs w:val="24"/>
+        </w:rPr>
+      </w:pPr>
+      <w:r>
+        <w:rPr>
+          <w:rFonts w:ascii="Times New Roman" w:hAnsi="Times New Roman" w:cs="Times New Roman"/>
+          <w:b/>
+          <w:sz w:val="24"/>
+          <w:szCs w:val="24"/>
+        </w:rPr>
+        <w:t xml:space="preserve">int r = </w:t>
+      </w:r>
+      <w:r>
+        <w:rPr>
+          <w:rFonts w:ascii="Times New Roman" w:hAnsi="Times New Roman" w:cs="Times New Roman"/>
+          <w:sz w:val="24"/>
+          <w:szCs w:val="24"/>
+        </w:rPr>
+        <w:t>Nó direito</w:t>
+      </w:r>
+      <w:r>
+        <w:rPr>
+          <w:rFonts w:ascii="Times New Roman" w:hAnsi="Times New Roman" w:cs="Times New Roman"/>
+          <w:b/>
+          <w:sz w:val="24"/>
+          <w:szCs w:val="24"/>
+        </w:rPr>
+        <w:t>(i).</w:t>
+      </w:r>
     </w:p>
     <w:p>
       <w:pPr>
@@ -5994,22 +6743,7 @@
           <w:rFonts w:cs="Times New Roman"/>
         </w:rPr>
       </w:pPr>
-      <w:bookmarkStart w:id="22" w:name="_Toc353561689"/>
-      <w:r>
-        <w:rPr>
-          <w:rFonts w:cs="Times New Roman"/>
-        </w:rPr>
-        <w:t>Arquitetura do código</w:t>
-      </w:r>
-      <w:bookmarkEnd w:id="22"/>
-    </w:p>
-    <w:p>
-      <w:pPr>
-        <w:jc w:val="both"/>
-        <w:rPr>
-          <w:rFonts w:ascii="Times New Roman" w:hAnsi="Times New Roman" w:cs="Times New Roman"/>
-        </w:rPr>
-      </w:pPr>
+      <w:bookmarkStart w:id="24" w:name="_Toc353561692"/>
     </w:p>
     <w:p>
       <w:pPr>
@@ -6019,22 +6753,6 @@
           <w:rFonts w:cs="Times New Roman"/>
         </w:rPr>
       </w:pPr>
-      <w:bookmarkStart w:id="23" w:name="_Toc353561690"/>
-      <w:r>
-        <w:rPr>
-          <w:rFonts w:cs="Times New Roman"/>
-        </w:rPr>
-        <w:t>Sistema de classes</w:t>
-      </w:r>
-      <w:bookmarkEnd w:id="23"/>
-    </w:p>
-    <w:p>
-      <w:pPr>
-        <w:jc w:val="both"/>
-        <w:rPr>
-          <w:rFonts w:ascii="Times New Roman" w:hAnsi="Times New Roman" w:cs="Times New Roman"/>
-        </w:rPr>
-      </w:pPr>
     </w:p>
     <w:p>
       <w:pPr>
@@ -6048,16 +6766,1191 @@
         <w:rPr>
           <w:rFonts w:cs="Times New Roman"/>
         </w:rPr>
+        <w:t>Métodos e Funções</w:t>
+      </w:r>
+      <w:bookmarkEnd w:id="24"/>
+    </w:p>
+    <w:p>
+      <w:pPr>
+        <w:rPr>
+          <w:rFonts w:ascii="Times New Roman" w:hAnsi="Times New Roman" w:cs="Times New Roman"/>
+        </w:rPr>
+      </w:pPr>
+    </w:p>
+    <w:p>
+      <w:pPr>
+        <w:rPr>
+          <w:rFonts w:ascii="Times New Roman" w:hAnsi="Times New Roman" w:cs="Times New Roman"/>
+        </w:rPr>
+      </w:pPr>
+      <w:r>
+        <w:rPr>
+          <w:rFonts w:ascii="Times New Roman" w:hAnsi="Times New Roman" w:cs="Times New Roman"/>
+        </w:rPr>
+        <w:t xml:space="preserve">Neste algoritmo de ordenação(Heap-Sort) contém apenas uma </w:t>
+      </w:r>
+      <w:proofErr w:type="spellStart"/>
+      <w:r>
+        <w:rPr>
+          <w:rFonts w:ascii="Times New Roman" w:hAnsi="Times New Roman" w:cs="Times New Roman"/>
+        </w:rPr>
+        <w:t>class</w:t>
+      </w:r>
+      <w:proofErr w:type="spellEnd"/>
+      <w:r>
+        <w:rPr>
+          <w:rFonts w:ascii="Times New Roman" w:hAnsi="Times New Roman" w:cs="Times New Roman"/>
+        </w:rPr>
+        <w:t xml:space="preserve"> que é constituída por 4 métodos, c</w:t>
+      </w:r>
+      <w:r>
+        <w:rPr>
+          <w:rFonts w:ascii="Times New Roman" w:hAnsi="Times New Roman" w:cs="Times New Roman"/>
+        </w:rPr>
+        <w:t>omo referi acima no tópico de sistemas de classes</w:t>
+      </w:r>
+      <w:r>
+        <w:rPr>
+          <w:rFonts w:ascii="Times New Roman" w:hAnsi="Times New Roman" w:cs="Times New Roman"/>
+        </w:rPr>
+        <w:t>, estes métodos são:</w:t>
+      </w:r>
+    </w:p>
+    <w:p>
+      <w:pPr>
+        <w:pStyle w:val="PargrafodaLista"/>
+        <w:numPr>
+          <w:ilvl w:val="0"/>
+          <w:numId w:val="3"/>
+        </w:numPr>
+        <w:jc w:val="both"/>
+        <w:rPr>
+          <w:rFonts w:ascii="Times New Roman" w:hAnsi="Times New Roman" w:cs="Times New Roman"/>
+          <w:lang w:val="en-GB"/>
+        </w:rPr>
+      </w:pPr>
+      <w:r>
+        <w:rPr>
+          <w:rFonts w:ascii="Times New Roman" w:hAnsi="Times New Roman" w:cs="Times New Roman"/>
+          <w:lang w:val="en-GB"/>
+        </w:rPr>
+        <w:t>MaxHeapify(int[] A, int i);</w:t>
+      </w:r>
+    </w:p>
+    <w:p>
+      <w:pPr>
+        <w:pStyle w:val="PargrafodaLista"/>
+        <w:numPr>
+          <w:ilvl w:val="0"/>
+          <w:numId w:val="3"/>
+        </w:numPr>
+        <w:jc w:val="both"/>
+        <w:rPr>
+          <w:rFonts w:ascii="Times New Roman" w:hAnsi="Times New Roman" w:cs="Times New Roman"/>
+          <w:lang w:val="en-GB"/>
+        </w:rPr>
+      </w:pPr>
+      <w:r>
+        <w:rPr>
+          <w:rFonts w:ascii="Times New Roman" w:hAnsi="Times New Roman" w:cs="Times New Roman"/>
+          <w:lang w:val="en-GB"/>
+        </w:rPr>
+        <w:t>MaxHeapifyEx(int[] A, int i);</w:t>
+      </w:r>
+    </w:p>
+    <w:p>
+      <w:pPr>
+        <w:pStyle w:val="PargrafodaLista"/>
+        <w:numPr>
+          <w:ilvl w:val="0"/>
+          <w:numId w:val="3"/>
+        </w:numPr>
+        <w:jc w:val="both"/>
+        <w:rPr>
+          <w:rFonts w:ascii="Times New Roman" w:hAnsi="Times New Roman" w:cs="Times New Roman"/>
+          <w:lang w:val="en-GB"/>
+        </w:rPr>
+      </w:pPr>
+      <w:r>
+        <w:rPr>
+          <w:rFonts w:ascii="Times New Roman" w:hAnsi="Times New Roman" w:cs="Times New Roman"/>
+          <w:lang w:val="en-GB"/>
+        </w:rPr>
+        <w:t>BuildMaxHeap(int[] A);</w:t>
+      </w:r>
+    </w:p>
+    <w:p>
+      <w:pPr>
+        <w:pStyle w:val="PargrafodaLista"/>
+        <w:numPr>
+          <w:ilvl w:val="0"/>
+          <w:numId w:val="3"/>
+        </w:numPr>
+        <w:jc w:val="both"/>
+        <w:rPr>
+          <w:rFonts w:ascii="Times New Roman" w:hAnsi="Times New Roman" w:cs="Times New Roman"/>
+        </w:rPr>
+      </w:pPr>
+      <w:r>
+        <w:rPr>
+          <w:rFonts w:ascii="Times New Roman" w:hAnsi="Times New Roman" w:cs="Times New Roman"/>
+        </w:rPr>
+        <w:t>Sort(int[] A).</w:t>
+      </w:r>
+    </w:p>
+    <w:p>
+      <w:pPr>
+        <w:pStyle w:val="PargrafodaLista"/>
+        <w:jc w:val="both"/>
+        <w:rPr>
+          <w:rFonts w:ascii="Times New Roman" w:hAnsi="Times New Roman" w:cs="Times New Roman"/>
+        </w:rPr>
+      </w:pPr>
+    </w:p>
+    <w:p>
+      <w:pPr>
+        <w:jc w:val="both"/>
+        <w:rPr>
+          <w:rFonts w:ascii="Times New Roman" w:hAnsi="Times New Roman" w:cs="Times New Roman"/>
+          <w:b/>
+        </w:rPr>
+      </w:pPr>
+      <w:r>
+        <w:rPr>
+          <w:rFonts w:ascii="Times New Roman" w:hAnsi="Times New Roman" w:cs="Times New Roman"/>
+          <w:sz w:val="24"/>
+          <w:szCs w:val="24"/>
+        </w:rPr>
+        <w:tab/>
+        <w:t>O</w:t>
+      </w:r>
+      <w:r>
+        <w:rPr>
+          <w:rFonts w:ascii="Times New Roman" w:hAnsi="Times New Roman" w:cs="Times New Roman"/>
+          <w:sz w:val="24"/>
+          <w:szCs w:val="24"/>
+        </w:rPr>
         <w:t xml:space="preserve"> </w:t>
       </w:r>
-      <w:bookmarkStart w:id="24" w:name="_Toc353561691"/>
-      <w:r>
-        <w:rPr>
-          <w:rFonts w:cs="Times New Roman"/>
-        </w:rPr>
-        <w:t>Variáveis escolhidas</w:t>
-      </w:r>
-      <w:bookmarkEnd w:id="24"/>
+      <w:r>
+        <w:rPr>
+          <w:rFonts w:ascii="Times New Roman" w:hAnsi="Times New Roman" w:cs="Times New Roman"/>
+          <w:sz w:val="24"/>
+          <w:szCs w:val="24"/>
+        </w:rPr>
+        <w:t xml:space="preserve">método </w:t>
+      </w:r>
+      <w:r>
+        <w:rPr>
+          <w:rFonts w:ascii="Times New Roman" w:hAnsi="Times New Roman" w:cs="Times New Roman"/>
+          <w:b/>
+        </w:rPr>
+        <w:t xml:space="preserve">MaxHeapify </w:t>
+      </w:r>
+      <w:r>
+        <w:rPr>
+          <w:rFonts w:ascii="Times New Roman" w:hAnsi="Times New Roman" w:cs="Times New Roman"/>
+        </w:rPr>
+        <w:t xml:space="preserve">é </w:t>
+      </w:r>
+      <w:r>
+        <w:rPr>
+          <w:rFonts w:ascii="Times New Roman" w:hAnsi="Times New Roman" w:cs="Times New Roman"/>
+        </w:rPr>
+        <w:t>constituído</w:t>
+      </w:r>
+      <w:r>
+        <w:rPr>
+          <w:rFonts w:ascii="Times New Roman" w:hAnsi="Times New Roman" w:cs="Times New Roman"/>
+          <w:b/>
+        </w:rPr>
+        <w:t xml:space="preserve"> </w:t>
+      </w:r>
+      <w:r>
+        <w:rPr>
+          <w:rFonts w:ascii="Times New Roman" w:hAnsi="Times New Roman" w:cs="Times New Roman"/>
+        </w:rPr>
+        <w:t>por 3  funções "</w:t>
+      </w:r>
+      <w:r>
+        <w:rPr>
+          <w:rFonts w:ascii="Times New Roman" w:hAnsi="Times New Roman" w:cs="Times New Roman"/>
+          <w:i/>
+        </w:rPr>
+        <w:t>if</w:t>
+      </w:r>
+      <w:r>
+        <w:rPr>
+          <w:rFonts w:ascii="Times New Roman" w:hAnsi="Times New Roman" w:cs="Times New Roman"/>
+        </w:rPr>
+        <w:t xml:space="preserve">" ao qual </w:t>
+      </w:r>
+      <w:r>
+        <w:rPr>
+          <w:rFonts w:ascii="Times New Roman" w:hAnsi="Times New Roman" w:cs="Times New Roman"/>
+        </w:rPr>
+        <w:t>são</w:t>
+      </w:r>
+      <w:r>
+        <w:rPr>
+          <w:rFonts w:ascii="Times New Roman" w:hAnsi="Times New Roman" w:cs="Times New Roman"/>
+        </w:rPr>
+        <w:t xml:space="preserve"> executados se seguirem a condição</w:t>
+      </w:r>
+      <w:r>
+        <w:rPr>
+          <w:rFonts w:ascii="Times New Roman" w:hAnsi="Times New Roman" w:cs="Times New Roman"/>
+        </w:rPr>
+        <w:t xml:space="preserve"> solicitados por a função "</w:t>
+      </w:r>
+      <w:r>
+        <w:rPr>
+          <w:rFonts w:ascii="Times New Roman" w:hAnsi="Times New Roman" w:cs="Times New Roman"/>
+          <w:i/>
+        </w:rPr>
+        <w:t>if</w:t>
+      </w:r>
+      <w:r>
+        <w:rPr>
+          <w:rFonts w:ascii="Times New Roman" w:hAnsi="Times New Roman" w:cs="Times New Roman"/>
+        </w:rPr>
+        <w:t xml:space="preserve">" </w:t>
+      </w:r>
+      <w:r>
+        <w:rPr>
+          <w:rFonts w:ascii="Times New Roman" w:hAnsi="Times New Roman" w:cs="Times New Roman"/>
+          <w:b/>
+        </w:rPr>
+        <w:t xml:space="preserve">if(l &lt; _heapsize &amp;&amp; A[l] &gt; A[i]) </w:t>
+      </w:r>
+      <w:r>
+        <w:rPr>
+          <w:rFonts w:ascii="Times New Roman" w:hAnsi="Times New Roman" w:cs="Times New Roman"/>
+        </w:rPr>
+        <w:t>se o elemento for valido a esta condição o largest assume a variável l(left)</w:t>
+      </w:r>
+      <w:r>
+        <w:rPr>
+          <w:rFonts w:ascii="Times New Roman" w:hAnsi="Times New Roman" w:cs="Times New Roman"/>
+        </w:rPr>
+        <w:t xml:space="preserve"> senão for valido o largest assume a variável i</w:t>
+      </w:r>
+      <w:r>
+        <w:rPr>
+          <w:rFonts w:ascii="Times New Roman" w:hAnsi="Times New Roman" w:cs="Times New Roman"/>
+        </w:rPr>
+        <w:t>,</w:t>
+      </w:r>
+      <w:r>
+        <w:rPr>
+          <w:rFonts w:ascii="Times New Roman" w:hAnsi="Times New Roman" w:cs="Times New Roman"/>
+        </w:rPr>
+        <w:t xml:space="preserve"> </w:t>
+      </w:r>
+      <w:r>
+        <w:rPr>
+          <w:rFonts w:ascii="Times New Roman" w:hAnsi="Times New Roman" w:cs="Times New Roman"/>
+          <w:b/>
+        </w:rPr>
+        <w:t xml:space="preserve"> if</w:t>
+      </w:r>
+      <w:r>
+        <w:rPr>
+          <w:rFonts w:ascii="Times New Roman" w:hAnsi="Times New Roman" w:cs="Times New Roman"/>
+        </w:rPr>
+        <w:t xml:space="preserve"> (</w:t>
+      </w:r>
+      <w:r>
+        <w:rPr>
+          <w:rFonts w:ascii="Times New Roman" w:hAnsi="Times New Roman" w:cs="Times New Roman"/>
+          <w:b/>
+        </w:rPr>
+        <w:t>r &lt; _heapsize &amp;&amp; A[r] &gt; A[largest])</w:t>
+      </w:r>
+      <w:r>
+        <w:rPr>
+          <w:rFonts w:ascii="Times New Roman" w:hAnsi="Times New Roman" w:cs="Times New Roman"/>
+          <w:b/>
+        </w:rPr>
+        <w:t xml:space="preserve"> </w:t>
+      </w:r>
+      <w:r>
+        <w:rPr>
+          <w:rFonts w:ascii="Times New Roman" w:hAnsi="Times New Roman" w:cs="Times New Roman"/>
+        </w:rPr>
+        <w:t xml:space="preserve">se o elemento for valido a esta condição o largest assume a variável </w:t>
+      </w:r>
+      <w:r>
+        <w:rPr>
+          <w:rFonts w:ascii="Times New Roman" w:hAnsi="Times New Roman" w:cs="Times New Roman"/>
+        </w:rPr>
+        <w:t>r</w:t>
+      </w:r>
+      <w:r>
+        <w:rPr>
+          <w:rFonts w:ascii="Times New Roman" w:hAnsi="Times New Roman" w:cs="Times New Roman"/>
+        </w:rPr>
+        <w:t>(</w:t>
+      </w:r>
+      <w:r>
+        <w:rPr>
+          <w:rFonts w:ascii="Times New Roman" w:hAnsi="Times New Roman" w:cs="Times New Roman"/>
+        </w:rPr>
+        <w:t>right</w:t>
+      </w:r>
+      <w:r>
+        <w:rPr>
+          <w:rFonts w:ascii="Times New Roman" w:hAnsi="Times New Roman" w:cs="Times New Roman"/>
+        </w:rPr>
+        <w:t>),</w:t>
+      </w:r>
+      <w:r>
+        <w:rPr>
+          <w:rFonts w:ascii="Times New Roman" w:hAnsi="Times New Roman" w:cs="Times New Roman"/>
+        </w:rPr>
+        <w:t xml:space="preserve"> </w:t>
+      </w:r>
+      <w:r>
+        <w:rPr>
+          <w:rFonts w:ascii="Times New Roman" w:hAnsi="Times New Roman" w:cs="Times New Roman"/>
+          <w:b/>
+        </w:rPr>
+        <w:t>if(largest != i)</w:t>
+      </w:r>
+      <w:r>
+        <w:rPr>
+          <w:rFonts w:ascii="Times New Roman" w:hAnsi="Times New Roman" w:cs="Times New Roman"/>
+          <w:b/>
+        </w:rPr>
+        <w:t xml:space="preserve"> </w:t>
+      </w:r>
+      <w:r>
+        <w:rPr>
+          <w:rFonts w:ascii="Times New Roman" w:hAnsi="Times New Roman" w:cs="Times New Roman"/>
+        </w:rPr>
+        <w:t>se o largest for diferente de i</w:t>
+      </w:r>
+      <w:r>
+        <w:rPr>
+          <w:rFonts w:ascii="Times New Roman" w:hAnsi="Times New Roman" w:cs="Times New Roman"/>
+        </w:rPr>
+        <w:t>, o (</w:t>
+      </w:r>
+      <w:r>
+        <w:rPr>
+          <w:rFonts w:ascii="Times New Roman" w:hAnsi="Times New Roman" w:cs="Times New Roman"/>
+          <w:b/>
+        </w:rPr>
+        <w:t>int Key = A[i]</w:t>
+      </w:r>
+      <w:r>
+        <w:rPr>
+          <w:rFonts w:ascii="Times New Roman" w:hAnsi="Times New Roman" w:cs="Times New Roman"/>
+        </w:rPr>
+        <w:t>)  , o (</w:t>
+      </w:r>
+      <w:r>
+        <w:rPr>
+          <w:rFonts w:ascii="Times New Roman" w:hAnsi="Times New Roman" w:cs="Times New Roman"/>
+          <w:b/>
+        </w:rPr>
+        <w:t>A[i] = A[largest]</w:t>
+      </w:r>
+      <w:r>
+        <w:rPr>
+          <w:rFonts w:ascii="Times New Roman" w:hAnsi="Times New Roman" w:cs="Times New Roman"/>
+          <w:b/>
+        </w:rPr>
+        <w:t xml:space="preserve">), </w:t>
+      </w:r>
+      <w:r>
+        <w:rPr>
+          <w:rFonts w:ascii="Times New Roman" w:hAnsi="Times New Roman" w:cs="Times New Roman"/>
+        </w:rPr>
+        <w:t xml:space="preserve">o </w:t>
+      </w:r>
+      <w:r>
+        <w:rPr>
+          <w:rFonts w:ascii="Times New Roman" w:hAnsi="Times New Roman" w:cs="Times New Roman"/>
+          <w:b/>
+        </w:rPr>
+        <w:t>(</w:t>
+      </w:r>
+      <w:r>
+        <w:rPr>
+          <w:rFonts w:ascii="Times New Roman" w:hAnsi="Times New Roman" w:cs="Times New Roman"/>
+          <w:b/>
+        </w:rPr>
+        <w:t>A[largest] = key</w:t>
+      </w:r>
+      <w:r>
+        <w:rPr>
+          <w:rFonts w:ascii="Times New Roman" w:hAnsi="Times New Roman" w:cs="Times New Roman"/>
+          <w:b/>
+        </w:rPr>
+        <w:t xml:space="preserve">) </w:t>
+      </w:r>
+      <w:r>
+        <w:rPr>
+          <w:rFonts w:ascii="Times New Roman" w:hAnsi="Times New Roman" w:cs="Times New Roman"/>
+        </w:rPr>
+        <w:t>e por fim</w:t>
+      </w:r>
+      <w:r>
+        <w:rPr>
+          <w:rFonts w:ascii="Times New Roman" w:hAnsi="Times New Roman" w:cs="Times New Roman"/>
+          <w:b/>
+        </w:rPr>
+        <w:t xml:space="preserve"> (</w:t>
+      </w:r>
+      <w:r>
+        <w:rPr>
+          <w:rFonts w:ascii="Times New Roman" w:hAnsi="Times New Roman" w:cs="Times New Roman"/>
+          <w:b/>
+        </w:rPr>
+        <w:t>MaxHeapify(A, largest)</w:t>
+      </w:r>
+      <w:r>
+        <w:rPr>
+          <w:rFonts w:ascii="Times New Roman" w:hAnsi="Times New Roman" w:cs="Times New Roman"/>
+          <w:b/>
+        </w:rPr>
+        <w:t>).</w:t>
+      </w:r>
+    </w:p>
+    <w:p>
+      <w:pPr>
+        <w:jc w:val="both"/>
+        <w:rPr>
+          <w:rFonts w:ascii="Times New Roman" w:hAnsi="Times New Roman" w:cs="Times New Roman"/>
+          <w:b/>
+        </w:rPr>
+      </w:pPr>
+      <w:r>
+        <w:rPr>
+          <w:rFonts w:ascii="Times New Roman" w:hAnsi="Times New Roman" w:cs="Times New Roman"/>
+          <w:sz w:val="24"/>
+          <w:szCs w:val="24"/>
+        </w:rPr>
+        <w:tab/>
+        <w:t>O</w:t>
+      </w:r>
+      <w:r>
+        <w:rPr>
+          <w:rFonts w:ascii="Times New Roman" w:hAnsi="Times New Roman" w:cs="Times New Roman"/>
+          <w:sz w:val="24"/>
+          <w:szCs w:val="24"/>
+        </w:rPr>
+        <w:t xml:space="preserve"> método </w:t>
+      </w:r>
+      <w:r>
+        <w:rPr>
+          <w:rFonts w:ascii="Times New Roman" w:hAnsi="Times New Roman" w:cs="Times New Roman"/>
+          <w:b/>
+        </w:rPr>
+        <w:t>MaxHeapifyEx</w:t>
+      </w:r>
+      <w:r>
+        <w:rPr>
+          <w:rFonts w:ascii="Times New Roman" w:hAnsi="Times New Roman" w:cs="Times New Roman"/>
+        </w:rPr>
+        <w:t xml:space="preserve"> é constituído</w:t>
+      </w:r>
+      <w:r>
+        <w:rPr>
+          <w:rFonts w:ascii="Times New Roman" w:hAnsi="Times New Roman" w:cs="Times New Roman"/>
+          <w:b/>
+        </w:rPr>
+        <w:t xml:space="preserve"> </w:t>
+      </w:r>
+      <w:r>
+        <w:rPr>
+          <w:rFonts w:ascii="Times New Roman" w:hAnsi="Times New Roman" w:cs="Times New Roman"/>
+        </w:rPr>
+        <w:t xml:space="preserve">por </w:t>
+      </w:r>
+      <w:r>
+        <w:rPr>
+          <w:rFonts w:ascii="Times New Roman" w:hAnsi="Times New Roman" w:cs="Times New Roman"/>
+        </w:rPr>
+        <w:t xml:space="preserve">1 função </w:t>
+      </w:r>
+      <w:r>
+        <w:rPr>
+          <w:rFonts w:ascii="Times New Roman" w:hAnsi="Times New Roman" w:cs="Times New Roman"/>
+          <w:b/>
+        </w:rPr>
+        <w:t>while</w:t>
+      </w:r>
+      <w:r>
+        <w:rPr>
+          <w:rFonts w:ascii="Times New Roman" w:hAnsi="Times New Roman" w:cs="Times New Roman"/>
+        </w:rPr>
+        <w:t xml:space="preserve"> que contém as funções </w:t>
+      </w:r>
+      <w:r>
+        <w:rPr>
+          <w:rFonts w:ascii="Times New Roman" w:hAnsi="Times New Roman" w:cs="Times New Roman"/>
+          <w:b/>
+        </w:rPr>
+        <w:t>if</w:t>
+      </w:r>
+      <w:r>
+        <w:rPr>
+          <w:rFonts w:ascii="Times New Roman" w:hAnsi="Times New Roman" w:cs="Times New Roman"/>
+        </w:rPr>
+        <w:t xml:space="preserve"> do método anterior expecto (</w:t>
+      </w:r>
+      <w:r>
+        <w:rPr>
+          <w:rFonts w:ascii="Times New Roman" w:hAnsi="Times New Roman" w:cs="Times New Roman"/>
+          <w:b/>
+        </w:rPr>
+        <w:t>if(largest == i)</w:t>
+      </w:r>
+      <w:r>
+        <w:rPr>
+          <w:rFonts w:ascii="Times New Roman" w:hAnsi="Times New Roman" w:cs="Times New Roman"/>
+        </w:rPr>
+        <w:t xml:space="preserve">) se o </w:t>
+      </w:r>
+      <w:r>
+        <w:rPr>
+          <w:rFonts w:ascii="Times New Roman" w:hAnsi="Times New Roman" w:cs="Times New Roman"/>
+          <w:b/>
+        </w:rPr>
+        <w:t>largest</w:t>
+      </w:r>
+      <w:r>
+        <w:rPr>
+          <w:rFonts w:ascii="Times New Roman" w:hAnsi="Times New Roman" w:cs="Times New Roman"/>
+        </w:rPr>
+        <w:t xml:space="preserve"> for igual ao </w:t>
+      </w:r>
+      <w:r>
+        <w:rPr>
+          <w:rFonts w:ascii="Times New Roman" w:hAnsi="Times New Roman" w:cs="Times New Roman"/>
+          <w:b/>
+        </w:rPr>
+        <w:t>i</w:t>
+      </w:r>
+      <w:r>
+        <w:rPr>
+          <w:rFonts w:ascii="Times New Roman" w:hAnsi="Times New Roman" w:cs="Times New Roman"/>
+        </w:rPr>
+        <w:t xml:space="preserve"> para o </w:t>
+      </w:r>
+      <w:r>
+        <w:rPr>
+          <w:rFonts w:ascii="Times New Roman" w:hAnsi="Times New Roman" w:cs="Times New Roman"/>
+          <w:b/>
+        </w:rPr>
+        <w:t>while</w:t>
+      </w:r>
+      <w:r>
+        <w:rPr>
+          <w:rFonts w:ascii="Times New Roman" w:hAnsi="Times New Roman" w:cs="Times New Roman"/>
+        </w:rPr>
+        <w:t xml:space="preserve"> e por fim a variável </w:t>
+      </w:r>
+      <w:r>
+        <w:rPr>
+          <w:rFonts w:ascii="Times New Roman" w:hAnsi="Times New Roman" w:cs="Times New Roman"/>
+          <w:b/>
+        </w:rPr>
+        <w:t>temp</w:t>
+      </w:r>
+      <w:r>
+        <w:rPr>
+          <w:rFonts w:ascii="Times New Roman" w:hAnsi="Times New Roman" w:cs="Times New Roman"/>
+        </w:rPr>
+        <w:t xml:space="preserve"> assume</w:t>
+      </w:r>
+      <w:r>
+        <w:rPr>
+          <w:rFonts w:ascii="Times New Roman" w:hAnsi="Times New Roman" w:cs="Times New Roman"/>
+          <w:b/>
+        </w:rPr>
+        <w:t xml:space="preserve"> A[i]</w:t>
+      </w:r>
+      <w:r>
+        <w:rPr>
+          <w:rFonts w:ascii="Times New Roman" w:hAnsi="Times New Roman" w:cs="Times New Roman"/>
+          <w:b/>
+        </w:rPr>
+        <w:t xml:space="preserve"> </w:t>
+      </w:r>
+      <w:r>
+        <w:rPr>
+          <w:rFonts w:ascii="Times New Roman" w:hAnsi="Times New Roman" w:cs="Times New Roman"/>
+          <w:b/>
+        </w:rPr>
+        <w:t>(</w:t>
+      </w:r>
+      <w:r>
+        <w:rPr>
+          <w:rFonts w:ascii="Times New Roman" w:hAnsi="Times New Roman" w:cs="Times New Roman"/>
+          <w:b/>
+        </w:rPr>
+        <w:t>int temp = A[i]</w:t>
+      </w:r>
+      <w:r>
+        <w:rPr>
+          <w:rFonts w:ascii="Times New Roman" w:hAnsi="Times New Roman" w:cs="Times New Roman"/>
+          <w:b/>
+        </w:rPr>
+        <w:t>)</w:t>
+      </w:r>
+      <w:r>
+        <w:rPr>
+          <w:rFonts w:ascii="Times New Roman" w:hAnsi="Times New Roman" w:cs="Times New Roman"/>
+          <w:b/>
+        </w:rPr>
+        <w:t xml:space="preserve">, </w:t>
+      </w:r>
+      <w:r>
+        <w:rPr>
+          <w:rFonts w:ascii="Times New Roman" w:hAnsi="Times New Roman" w:cs="Times New Roman"/>
+        </w:rPr>
+        <w:t xml:space="preserve">de seguida o </w:t>
+      </w:r>
+      <w:r>
+        <w:rPr>
+          <w:rFonts w:ascii="Times New Roman" w:hAnsi="Times New Roman" w:cs="Times New Roman"/>
+          <w:b/>
+        </w:rPr>
+        <w:t>A[i]</w:t>
+      </w:r>
+      <w:r>
+        <w:rPr>
+          <w:rFonts w:ascii="Times New Roman" w:hAnsi="Times New Roman" w:cs="Times New Roman"/>
+        </w:rPr>
+        <w:t xml:space="preserve"> assume </w:t>
+      </w:r>
+      <w:r>
+        <w:rPr>
+          <w:rFonts w:ascii="Times New Roman" w:hAnsi="Times New Roman" w:cs="Times New Roman"/>
+          <w:b/>
+        </w:rPr>
+        <w:t>A[largest]</w:t>
+      </w:r>
+      <w:r>
+        <w:rPr>
+          <w:rFonts w:ascii="Times New Roman" w:hAnsi="Times New Roman" w:cs="Times New Roman"/>
+          <w:b/>
+        </w:rPr>
+        <w:t xml:space="preserve"> (A[i] = A[largest])</w:t>
+      </w:r>
+      <w:r>
+        <w:rPr>
+          <w:rFonts w:ascii="Times New Roman" w:hAnsi="Times New Roman" w:cs="Times New Roman"/>
+        </w:rPr>
+        <w:t>,</w:t>
+      </w:r>
+      <w:r>
+        <w:rPr>
+          <w:rFonts w:ascii="Times New Roman" w:hAnsi="Times New Roman" w:cs="Times New Roman"/>
+          <w:b/>
+        </w:rPr>
+        <w:t xml:space="preserve">  </w:t>
+      </w:r>
+      <w:r>
+        <w:rPr>
+          <w:rFonts w:ascii="Times New Roman" w:hAnsi="Times New Roman" w:cs="Times New Roman"/>
+        </w:rPr>
+        <w:t xml:space="preserve">sucessivamente o </w:t>
+      </w:r>
+      <w:r>
+        <w:rPr>
+          <w:rFonts w:ascii="Times New Roman" w:hAnsi="Times New Roman" w:cs="Times New Roman"/>
+          <w:b/>
+        </w:rPr>
+        <w:t>A[largest]</w:t>
+      </w:r>
+      <w:r>
+        <w:rPr>
+          <w:rFonts w:ascii="Times New Roman" w:hAnsi="Times New Roman" w:cs="Times New Roman"/>
+        </w:rPr>
+        <w:t xml:space="preserve"> assume a variável </w:t>
+      </w:r>
+      <w:r>
+        <w:rPr>
+          <w:rFonts w:ascii="Times New Roman" w:hAnsi="Times New Roman" w:cs="Times New Roman"/>
+          <w:b/>
+        </w:rPr>
+        <w:t>temp</w:t>
+      </w:r>
+      <w:r>
+        <w:rPr>
+          <w:rFonts w:ascii="Times New Roman" w:hAnsi="Times New Roman" w:cs="Times New Roman"/>
+          <w:b/>
+        </w:rPr>
+        <w:t>(</w:t>
+      </w:r>
+      <w:r>
+        <w:rPr>
+          <w:rFonts w:ascii="Times New Roman" w:hAnsi="Times New Roman" w:cs="Times New Roman"/>
+          <w:b/>
+        </w:rPr>
+        <w:t>A[largest] = temp</w:t>
+      </w:r>
+      <w:r>
+        <w:rPr>
+          <w:rFonts w:ascii="Times New Roman" w:hAnsi="Times New Roman" w:cs="Times New Roman"/>
+          <w:b/>
+        </w:rPr>
+        <w:t xml:space="preserve">) e </w:t>
+      </w:r>
+      <w:r>
+        <w:rPr>
+          <w:rFonts w:ascii="Times New Roman" w:hAnsi="Times New Roman" w:cs="Times New Roman"/>
+        </w:rPr>
+        <w:t xml:space="preserve">termina o método atribuindo o </w:t>
+      </w:r>
+      <w:r>
+        <w:rPr>
+          <w:rFonts w:ascii="Times New Roman" w:hAnsi="Times New Roman" w:cs="Times New Roman"/>
+          <w:b/>
+        </w:rPr>
+        <w:t>largest</w:t>
+      </w:r>
+      <w:r>
+        <w:rPr>
+          <w:rFonts w:ascii="Times New Roman" w:hAnsi="Times New Roman" w:cs="Times New Roman"/>
+        </w:rPr>
+        <w:t xml:space="preserve"> a variável</w:t>
+      </w:r>
+      <w:r>
+        <w:rPr>
+          <w:rFonts w:ascii="Times New Roman" w:hAnsi="Times New Roman" w:cs="Times New Roman"/>
+          <w:b/>
+        </w:rPr>
+        <w:t xml:space="preserve"> i (</w:t>
+      </w:r>
+      <w:r>
+        <w:rPr>
+          <w:rFonts w:ascii="Times New Roman" w:hAnsi="Times New Roman" w:cs="Times New Roman"/>
+          <w:b/>
+        </w:rPr>
+        <w:t xml:space="preserve"> </w:t>
+      </w:r>
+      <w:r>
+        <w:rPr>
+          <w:rFonts w:ascii="Times New Roman" w:hAnsi="Times New Roman" w:cs="Times New Roman"/>
+          <w:b/>
+        </w:rPr>
+        <w:t>i = largest)</w:t>
+      </w:r>
+      <w:r>
+        <w:rPr>
+          <w:rFonts w:ascii="Times New Roman" w:hAnsi="Times New Roman" w:cs="Times New Roman"/>
+          <w:b/>
+        </w:rPr>
+        <w:t>.</w:t>
+      </w:r>
+      <w:r>
+        <w:rPr>
+          <w:rFonts w:ascii="Times New Roman" w:hAnsi="Times New Roman" w:cs="Times New Roman"/>
+          <w:b/>
+        </w:rPr>
+        <w:t>~</w:t>
+      </w:r>
+    </w:p>
+    <w:p>
+      <w:pPr>
+        <w:jc w:val="both"/>
+        <w:rPr>
+          <w:rFonts w:ascii="Times New Roman" w:hAnsi="Times New Roman" w:cs="Times New Roman"/>
+        </w:rPr>
+      </w:pPr>
+      <w:r>
+        <w:rPr>
+          <w:rFonts w:ascii="Times New Roman" w:hAnsi="Times New Roman" w:cs="Times New Roman"/>
+        </w:rPr>
+        <w:tab/>
+        <w:t>O  método</w:t>
+      </w:r>
+      <w:r>
+        <w:rPr>
+          <w:rFonts w:ascii="Times New Roman" w:hAnsi="Times New Roman" w:cs="Times New Roman"/>
+          <w:b/>
+        </w:rPr>
+        <w:t xml:space="preserve"> </w:t>
+      </w:r>
+      <w:r>
+        <w:rPr>
+          <w:rFonts w:ascii="Times New Roman" w:hAnsi="Times New Roman" w:cs="Times New Roman"/>
+          <w:b/>
+        </w:rPr>
+        <w:t>BuildMaxHeap</w:t>
+      </w:r>
+      <w:r>
+        <w:rPr>
+          <w:rFonts w:ascii="Times New Roman" w:hAnsi="Times New Roman" w:cs="Times New Roman"/>
+          <w:b/>
+        </w:rPr>
+        <w:t xml:space="preserve"> </w:t>
+      </w:r>
+      <w:r>
+        <w:rPr>
+          <w:rFonts w:ascii="Times New Roman" w:hAnsi="Times New Roman" w:cs="Times New Roman"/>
+        </w:rPr>
+        <w:t>é constituído por apenas uma função</w:t>
+      </w:r>
+      <w:r>
+        <w:rPr>
+          <w:rFonts w:ascii="Times New Roman" w:hAnsi="Times New Roman" w:cs="Times New Roman"/>
+          <w:b/>
+        </w:rPr>
+        <w:t xml:space="preserve"> for</w:t>
+      </w:r>
+      <w:r>
+        <w:rPr>
+          <w:rFonts w:ascii="Times New Roman" w:hAnsi="Times New Roman" w:cs="Times New Roman"/>
+        </w:rPr>
+        <w:t xml:space="preserve"> </w:t>
+      </w:r>
+      <w:r>
+        <w:rPr>
+          <w:rFonts w:ascii="Times New Roman" w:hAnsi="Times New Roman" w:cs="Times New Roman"/>
+        </w:rPr>
+        <w:t xml:space="preserve">que por sua vez o método </w:t>
+      </w:r>
+      <w:r>
+        <w:rPr>
+          <w:rFonts w:ascii="Times New Roman" w:hAnsi="Times New Roman" w:cs="Times New Roman"/>
+          <w:b/>
+        </w:rPr>
+        <w:t>MaxHeapify</w:t>
+      </w:r>
+      <w:r>
+        <w:rPr>
+          <w:rFonts w:ascii="Times New Roman" w:hAnsi="Times New Roman" w:cs="Times New Roman"/>
+          <w:b/>
+        </w:rPr>
+        <w:t xml:space="preserve"> </w:t>
+      </w:r>
+      <w:r>
+        <w:rPr>
+          <w:rFonts w:ascii="Times New Roman" w:hAnsi="Times New Roman" w:cs="Times New Roman"/>
+        </w:rPr>
+        <w:t xml:space="preserve">ate a var i for igual a 0, para alem do </w:t>
+      </w:r>
+      <w:r>
+        <w:rPr>
+          <w:rFonts w:ascii="Times New Roman" w:hAnsi="Times New Roman" w:cs="Times New Roman"/>
+          <w:b/>
+        </w:rPr>
+        <w:t>for</w:t>
+      </w:r>
+      <w:r>
+        <w:rPr>
+          <w:rFonts w:ascii="Times New Roman" w:hAnsi="Times New Roman" w:cs="Times New Roman"/>
+        </w:rPr>
+        <w:t xml:space="preserve"> também define a variável</w:t>
+      </w:r>
+      <w:r>
+        <w:rPr>
+          <w:rFonts w:ascii="Times New Roman" w:hAnsi="Times New Roman" w:cs="Times New Roman"/>
+          <w:b/>
+        </w:rPr>
+        <w:t xml:space="preserve"> _heapsize = A.Length-1</w:t>
+      </w:r>
+      <w:r>
+        <w:rPr>
+          <w:rFonts w:ascii="Times New Roman" w:hAnsi="Times New Roman" w:cs="Times New Roman"/>
+        </w:rPr>
+        <w:t>(Tira um valor ao tamanho do array A</w:t>
+      </w:r>
+      <w:r>
+        <w:rPr>
+          <w:rFonts w:ascii="Times New Roman" w:hAnsi="Times New Roman" w:cs="Times New Roman"/>
+        </w:rPr>
+        <w:t>.</w:t>
+      </w:r>
+    </w:p>
+    <w:p>
+      <w:pPr>
+        <w:jc w:val="both"/>
+        <w:rPr>
+          <w:rFonts w:ascii="Times New Roman" w:hAnsi="Times New Roman" w:cs="Times New Roman"/>
+        </w:rPr>
+      </w:pPr>
+      <w:r>
+        <w:rPr>
+          <w:rFonts w:ascii="Times New Roman" w:hAnsi="Times New Roman" w:cs="Times New Roman"/>
+        </w:rPr>
+        <w:t xml:space="preserve">            </w:t>
+      </w:r>
+      <w:r>
+        <w:rPr>
+          <w:rFonts w:ascii="Times New Roman" w:hAnsi="Times New Roman" w:cs="Times New Roman"/>
+        </w:rPr>
+        <w:t>Por fim temos o método Sort que executa o método BuildMaxHeap(A), de seguida retira um valor ao tamanho do array A</w:t>
+      </w:r>
+      <w:r>
+        <w:rPr>
+          <w:rFonts w:ascii="Times New Roman" w:hAnsi="Times New Roman" w:cs="Times New Roman"/>
+        </w:rPr>
+        <w:t xml:space="preserve"> (</w:t>
+      </w:r>
+      <w:r>
+        <w:rPr>
+          <w:rFonts w:ascii="Times New Roman" w:hAnsi="Times New Roman" w:cs="Times New Roman"/>
+        </w:rPr>
+        <w:t xml:space="preserve"> </w:t>
+      </w:r>
+      <w:r>
+        <w:rPr>
+          <w:rFonts w:ascii="Times New Roman" w:hAnsi="Times New Roman" w:cs="Times New Roman"/>
+          <w:b/>
+        </w:rPr>
+        <w:t>_heapsize = A.Length-1</w:t>
+      </w:r>
+      <w:r>
+        <w:rPr>
+          <w:rFonts w:ascii="Times New Roman" w:hAnsi="Times New Roman" w:cs="Times New Roman"/>
+        </w:rPr>
+        <w:t>)</w:t>
+      </w:r>
+      <w:r>
+        <w:rPr>
+          <w:rFonts w:ascii="Times New Roman" w:hAnsi="Times New Roman" w:cs="Times New Roman"/>
+        </w:rPr>
+        <w:t xml:space="preserve"> e por  fim executa um for que</w:t>
+      </w:r>
+      <w:r>
+        <w:rPr>
+          <w:rFonts w:ascii="Times New Roman" w:hAnsi="Times New Roman" w:cs="Times New Roman"/>
+        </w:rPr>
+        <w:t xml:space="preserve"> termina quando i for igual a 1(</w:t>
+      </w:r>
+      <w:r>
+        <w:rPr>
+          <w:rFonts w:ascii="Times New Roman" w:hAnsi="Times New Roman" w:cs="Times New Roman"/>
+          <w:b/>
+        </w:rPr>
+        <w:t xml:space="preserve">int i = </w:t>
+      </w:r>
+      <w:proofErr w:type="spellStart"/>
+      <w:r>
+        <w:rPr>
+          <w:rFonts w:ascii="Times New Roman" w:hAnsi="Times New Roman" w:cs="Times New Roman"/>
+          <w:b/>
+        </w:rPr>
+        <w:t>A.Length</w:t>
+      </w:r>
+      <w:proofErr w:type="spellEnd"/>
+      <w:r>
+        <w:rPr>
+          <w:rFonts w:ascii="Times New Roman" w:hAnsi="Times New Roman" w:cs="Times New Roman"/>
+          <w:b/>
+        </w:rPr>
+        <w:t xml:space="preserve"> - 1; i &gt;= 1; i</w:t>
+      </w:r>
+      <w:r>
+        <w:rPr>
+          <w:rFonts w:ascii="Times New Roman" w:hAnsi="Times New Roman" w:cs="Times New Roman"/>
+        </w:rPr>
+        <w:t>--</w:t>
+      </w:r>
+      <w:r>
+        <w:rPr>
+          <w:rFonts w:ascii="Times New Roman" w:hAnsi="Times New Roman" w:cs="Times New Roman"/>
+        </w:rPr>
+        <w:t xml:space="preserve">), o </w:t>
+      </w:r>
+      <w:r>
+        <w:rPr>
+          <w:rFonts w:ascii="Times New Roman" w:hAnsi="Times New Roman" w:cs="Times New Roman"/>
+          <w:b/>
+          <w:i/>
+        </w:rPr>
+        <w:t>for</w:t>
+      </w:r>
+      <w:r>
+        <w:rPr>
+          <w:rFonts w:ascii="Times New Roman" w:hAnsi="Times New Roman" w:cs="Times New Roman"/>
+        </w:rPr>
+        <w:t xml:space="preserve"> atribui o array A[i] a </w:t>
+      </w:r>
+      <w:r>
+        <w:rPr>
+          <w:rFonts w:ascii="Times New Roman" w:hAnsi="Times New Roman" w:cs="Times New Roman"/>
+        </w:rPr>
+        <w:t>variável</w:t>
+      </w:r>
+      <w:r>
+        <w:rPr>
+          <w:rFonts w:ascii="Times New Roman" w:hAnsi="Times New Roman" w:cs="Times New Roman"/>
+        </w:rPr>
+        <w:t xml:space="preserve"> Key</w:t>
+      </w:r>
+      <w:r>
+        <w:rPr>
+          <w:rFonts w:ascii="Times New Roman" w:hAnsi="Times New Roman" w:cs="Times New Roman"/>
+        </w:rPr>
+        <w:t xml:space="preserve"> (</w:t>
+      </w:r>
+      <w:r>
+        <w:rPr>
+          <w:rFonts w:ascii="Times New Roman" w:hAnsi="Times New Roman" w:cs="Times New Roman"/>
+          <w:b/>
+        </w:rPr>
+        <w:t>int key = A[i]</w:t>
+      </w:r>
+      <w:r>
+        <w:rPr>
+          <w:rFonts w:ascii="Times New Roman" w:hAnsi="Times New Roman" w:cs="Times New Roman"/>
+        </w:rPr>
+        <w:t>)</w:t>
+      </w:r>
+      <w:r>
+        <w:rPr>
+          <w:rFonts w:ascii="Times New Roman" w:hAnsi="Times New Roman" w:cs="Times New Roman"/>
+        </w:rPr>
+        <w:t xml:space="preserve">, sucessivamente o array A[i] assume o valor A[0] </w:t>
+      </w:r>
+      <w:r>
+        <w:rPr>
+          <w:rFonts w:ascii="Times New Roman" w:hAnsi="Times New Roman" w:cs="Times New Roman"/>
+        </w:rPr>
+        <w:t>(</w:t>
+      </w:r>
+      <w:r>
+        <w:rPr>
+          <w:rFonts w:ascii="Times New Roman" w:hAnsi="Times New Roman" w:cs="Times New Roman"/>
+          <w:b/>
+        </w:rPr>
+        <w:t>A[i] = A[0]</w:t>
+      </w:r>
+      <w:r>
+        <w:rPr>
+          <w:rFonts w:ascii="Times New Roman" w:hAnsi="Times New Roman" w:cs="Times New Roman"/>
+        </w:rPr>
+        <w:t xml:space="preserve">) </w:t>
+      </w:r>
+      <w:r>
+        <w:rPr>
+          <w:rFonts w:ascii="Times New Roman" w:hAnsi="Times New Roman" w:cs="Times New Roman"/>
+        </w:rPr>
+        <w:t>e por fim A[0] assume o valor Key</w:t>
+      </w:r>
+      <w:r>
+        <w:rPr>
+          <w:rFonts w:ascii="Times New Roman" w:hAnsi="Times New Roman" w:cs="Times New Roman"/>
+        </w:rPr>
+        <w:t>(</w:t>
+      </w:r>
+      <w:r>
+        <w:rPr>
+          <w:rFonts w:ascii="Times New Roman" w:hAnsi="Times New Roman" w:cs="Times New Roman"/>
+          <w:b/>
+        </w:rPr>
+        <w:t>A[0] = key</w:t>
+      </w:r>
+      <w:r>
+        <w:rPr>
+          <w:rFonts w:ascii="Times New Roman" w:hAnsi="Times New Roman" w:cs="Times New Roman"/>
+        </w:rPr>
+        <w:t>)</w:t>
+      </w:r>
+      <w:r>
+        <w:rPr>
+          <w:rFonts w:ascii="Times New Roman" w:hAnsi="Times New Roman" w:cs="Times New Roman"/>
+        </w:rPr>
+        <w:t xml:space="preserve"> para além de ir subtrair um a variável _</w:t>
+      </w:r>
+      <w:r>
+        <w:rPr>
+          <w:rFonts w:ascii="Times New Roman" w:hAnsi="Times New Roman" w:cs="Times New Roman"/>
+        </w:rPr>
+        <w:t xml:space="preserve"> heapsize</w:t>
+      </w:r>
+      <w:r>
+        <w:rPr>
+          <w:rFonts w:ascii="Times New Roman" w:hAnsi="Times New Roman" w:cs="Times New Roman"/>
+        </w:rPr>
+        <w:t xml:space="preserve"> (</w:t>
+      </w:r>
+      <w:r>
+        <w:rPr>
+          <w:rFonts w:ascii="Times New Roman" w:hAnsi="Times New Roman" w:cs="Times New Roman"/>
+          <w:b/>
+        </w:rPr>
+        <w:t>_heapsize--</w:t>
+      </w:r>
+      <w:r>
+        <w:rPr>
+          <w:rFonts w:ascii="Times New Roman" w:hAnsi="Times New Roman" w:cs="Times New Roman"/>
+        </w:rPr>
+        <w:t xml:space="preserve">) e executar o método </w:t>
+      </w:r>
+      <w:r>
+        <w:rPr>
+          <w:rFonts w:ascii="Times New Roman" w:hAnsi="Times New Roman" w:cs="Times New Roman"/>
+          <w:b/>
+        </w:rPr>
+        <w:t>MaxHeapify</w:t>
+      </w:r>
+      <w:r>
+        <w:rPr>
+          <w:rFonts w:ascii="Times New Roman" w:hAnsi="Times New Roman" w:cs="Times New Roman"/>
+          <w:b/>
+        </w:rPr>
+        <w:t>.</w:t>
+      </w:r>
+      <w:r>
+        <w:rPr>
+          <w:rFonts w:ascii="Times New Roman" w:hAnsi="Times New Roman" w:cs="Times New Roman"/>
+        </w:rPr>
+        <w:t xml:space="preserve"> </w:t>
+      </w:r>
+    </w:p>
+    <w:p>
+      <w:pPr>
+        <w:jc w:val="both"/>
+        <w:rPr>
+          <w:rFonts w:ascii="Times New Roman" w:hAnsi="Times New Roman" w:cs="Times New Roman"/>
+        </w:rPr>
+      </w:pPr>
+      <w:r>
+        <w:rPr>
+          <w:rFonts w:ascii="Times New Roman" w:hAnsi="Times New Roman" w:cs="Times New Roman"/>
+        </w:rPr>
+        <w:t xml:space="preserve">             </w:t>
+      </w:r>
+    </w:p>
+    <w:p>
+      <w:pPr>
+        <w:jc w:val="both"/>
+        <w:rPr>
+          <w:rFonts w:ascii="Times New Roman" w:hAnsi="Times New Roman" w:cs="Times New Roman"/>
+          <w:sz w:val="24"/>
+          <w:szCs w:val="24"/>
+        </w:rPr>
+      </w:pPr>
+      <w:r>
+        <w:rPr>
+          <w:rFonts w:ascii="Times New Roman" w:hAnsi="Times New Roman" w:cs="Times New Roman"/>
+        </w:rPr>
+        <w:t xml:space="preserve">                </w:t>
+      </w:r>
+    </w:p>
+    <w:p>
+      <w:pPr>
+        <w:jc w:val="both"/>
+        <w:rPr>
+          <w:rFonts w:ascii="Times New Roman" w:hAnsi="Times New Roman" w:cs="Times New Roman"/>
+        </w:rPr>
+      </w:pPr>
+    </w:p>
+    <w:p>
+      <w:pPr>
+        <w:rPr>
+          <w:rFonts w:ascii="Times New Roman" w:hAnsi="Times New Roman" w:cs="Times New Roman"/>
+        </w:rPr>
+      </w:pPr>
     </w:p>
     <w:p>
       <w:pPr>
@@ -6067,20 +7960,46 @@
           <w:rFonts w:cs="Times New Roman"/>
         </w:rPr>
       </w:pPr>
+      <w:bookmarkStart w:id="25" w:name="_Toc353561693"/>
+    </w:p>
+    <w:p>
+      <w:pPr>
+        <w:pStyle w:val="Ttulo2"/>
+        <w:jc w:val="both"/>
+        <w:rPr>
+          <w:rFonts w:cs="Times New Roman"/>
+        </w:rPr>
+      </w:pPr>
+      <w:r>
+        <w:rPr>
+          <w:rFonts w:cs="Times New Roman"/>
+        </w:rPr>
+        <w:t>Módulos</w:t>
+      </w:r>
+      <w:bookmarkEnd w:id="25"/>
+    </w:p>
+    <w:p>
+      <w:pPr>
+        <w:pStyle w:val="Ttulo2"/>
+        <w:jc w:val="both"/>
+        <w:rPr>
+          <w:rFonts w:cs="Times New Roman"/>
+        </w:rPr>
+      </w:pPr>
       <w:r>
         <w:rPr>
           <w:rFonts w:cs="Times New Roman"/>
         </w:rPr>
         <w:t xml:space="preserve"> </w:t>
       </w:r>
-      <w:bookmarkStart w:id="25" w:name="_Toc353561692"/>
-      <w:r>
-        <w:rPr>
-          <w:rFonts w:cs="Times New Roman"/>
-        </w:rPr>
-        <w:t>Métodos e Funções</w:t>
-      </w:r>
-      <w:bookmarkEnd w:id="25"/>
+      <w:bookmarkStart w:id="26" w:name="_Toc353561694"/>
+      <w:r>
+        <w:rPr>
+          <w:rFonts w:cs="Times New Roman"/>
+        </w:rPr>
+        <w:t>Desempenho computacional teoricamente previsto de cada algoritmo</w:t>
+      </w:r>
+      <w:bookmarkEnd w:id="26"/>
     </w:p>
     <w:p>
       <w:pPr>
@@ -6090,14 +8009,20 @@
           <w:rFonts w:cs="Times New Roman"/>
         </w:rPr>
       </w:pPr>
-      <w:bookmarkStart w:id="26" w:name="_Toc353561693"/>
-      <w:r>
-        <w:rPr>
-          <w:rFonts w:cs="Times New Roman"/>
-        </w:rPr>
-        <w:t>Módulos</w:t>
-      </w:r>
-      <w:bookmarkEnd w:id="26"/>
+      <w:r>
+        <w:rPr>
+          <w:rFonts w:cs="Times New Roman"/>
+        </w:rPr>
+        <w:t xml:space="preserve"> </w:t>
+      </w:r>
+      <w:bookmarkStart w:id="27" w:name="_Toc353561695"/>
+      <w:r>
+        <w:rPr>
+          <w:rFonts w:cs="Times New Roman"/>
+        </w:rPr>
+        <w:t>Projeto da experiência que permite obter os resultados para posterior análise experimental</w:t>
+      </w:r>
+      <w:bookmarkEnd w:id="27"/>
     </w:p>
     <w:p>
       <w:pPr>
@@ -6113,14 +8038,14 @@
         </w:rPr>
         <w:t xml:space="preserve"> </w:t>
       </w:r>
-      <w:bookmarkStart w:id="27" w:name="_Toc353561694"/>
-      <w:r>
-        <w:rPr>
-          <w:rFonts w:cs="Times New Roman"/>
-        </w:rPr>
-        <w:t>Desempenho computacional teoricamente previsto de cada algoritmo</w:t>
-      </w:r>
-      <w:bookmarkEnd w:id="27"/>
+      <w:bookmarkStart w:id="28" w:name="_Toc353561696"/>
+      <w:r>
+        <w:rPr>
+          <w:rFonts w:cs="Times New Roman"/>
+        </w:rPr>
+        <w:t>Gráﬁcos comparativos do desempenho computacional teoricamente esperado com os resultados experimentais</w:t>
+      </w:r>
+      <w:bookmarkEnd w:id="28"/>
     </w:p>
     <w:p>
       <w:pPr>
@@ -6130,60 +8055,14 @@
           <w:rFonts w:cs="Times New Roman"/>
         </w:rPr>
       </w:pPr>
-      <w:r>
-        <w:rPr>
-          <w:rFonts w:cs="Times New Roman"/>
-        </w:rPr>
-        <w:t xml:space="preserve"> </w:t>
-      </w:r>
-      <w:bookmarkStart w:id="28" w:name="_Toc353561695"/>
-      <w:r>
-        <w:rPr>
-          <w:rFonts w:cs="Times New Roman"/>
-        </w:rPr>
-        <w:t>Projeto da experiência que permite obter os resultados para posterior análise experimental</w:t>
-      </w:r>
-      <w:bookmarkEnd w:id="28"/>
-    </w:p>
-    <w:p>
-      <w:pPr>
-        <w:pStyle w:val="Ttulo2"/>
-        <w:jc w:val="both"/>
-        <w:rPr>
-          <w:rFonts w:cs="Times New Roman"/>
-        </w:rPr>
-      </w:pPr>
-      <w:r>
-        <w:rPr>
-          <w:rFonts w:cs="Times New Roman"/>
-        </w:rPr>
-        <w:t xml:space="preserve"> </w:t>
-      </w:r>
-      <w:bookmarkStart w:id="29" w:name="_Toc353561696"/>
-      <w:r>
-        <w:rPr>
-          <w:rFonts w:cs="Times New Roman"/>
-        </w:rPr>
-        <w:t>Gráﬁcos comparativos do desempenho computacional teoricamente esperado com os resultados experimentais</w:t>
+      <w:bookmarkStart w:id="29" w:name="_Toc353561697"/>
+      <w:r>
+        <w:rPr>
+          <w:rFonts w:cs="Times New Roman"/>
+        </w:rPr>
+        <w:t>Análise dos resultados experimentais obtidos</w:t>
       </w:r>
       <w:bookmarkEnd w:id="29"/>
-    </w:p>
-    <w:p>
-      <w:pPr>
-        <w:pStyle w:val="Ttulo2"/>
-        <w:jc w:val="both"/>
-        <w:rPr>
-          <w:rFonts w:cs="Times New Roman"/>
-        </w:rPr>
-      </w:pPr>
-      <w:bookmarkStart w:id="30" w:name="_Toc353561697"/>
-      <w:r>
-        <w:rPr>
-          <w:rFonts w:cs="Times New Roman"/>
-        </w:rPr>
-        <w:t>Análise dos resultados experimentais obtidos</w:t>
-      </w:r>
-      <w:bookmarkEnd w:id="30"/>
     </w:p>
     <w:p>
       <w:pPr>
@@ -6212,7 +8091,7 @@
           <w:rFonts w:cs="Times New Roman"/>
         </w:rPr>
       </w:pPr>
-      <w:bookmarkStart w:id="31" w:name="_Toc353561698"/>
+      <w:bookmarkStart w:id="30" w:name="_Toc353561698"/>
       <w:proofErr w:type="spellStart"/>
       <w:r>
         <w:rPr>
@@ -6221,30 +8100,44 @@
         <w:lastRenderedPageBreak/>
         <w:t>MergeSort</w:t>
       </w:r>
+      <w:bookmarkEnd w:id="30"/>
+      <w:proofErr w:type="spellEnd"/>
+    </w:p>
+    <w:p>
+      <w:pPr>
+        <w:pStyle w:val="Ttulo2"/>
+        <w:jc w:val="both"/>
+        <w:rPr>
+          <w:rFonts w:cs="Times New Roman"/>
+        </w:rPr>
+      </w:pPr>
+      <w:bookmarkStart w:id="31" w:name="_Toc353561699"/>
+      <w:r>
+        <w:rPr>
+          <w:rFonts w:cs="Times New Roman"/>
+        </w:rPr>
+        <w:t>Arquitetura do código</w:t>
+      </w:r>
       <w:bookmarkEnd w:id="31"/>
-      <w:proofErr w:type="spellEnd"/>
-    </w:p>
-    <w:p>
-      <w:pPr>
-        <w:pStyle w:val="Ttulo2"/>
-        <w:jc w:val="both"/>
-        <w:rPr>
-          <w:rFonts w:cs="Times New Roman"/>
-        </w:rPr>
-      </w:pPr>
-      <w:bookmarkStart w:id="32" w:name="_Toc353561699"/>
-      <w:r>
-        <w:rPr>
-          <w:rFonts w:cs="Times New Roman"/>
-        </w:rPr>
-        <w:t>Arquitetura do código</w:t>
-      </w:r>
-      <w:bookmarkEnd w:id="32"/>
-    </w:p>
-    <w:p/>
-    <w:p>
-      <w:r>
-        <w:rPr>
+    </w:p>
+    <w:p>
+      <w:pPr>
+        <w:jc w:val="both"/>
+        <w:rPr>
+          <w:rFonts w:ascii="Times New Roman" w:hAnsi="Times New Roman" w:cs="Times New Roman"/>
+        </w:rPr>
+      </w:pPr>
+    </w:p>
+    <w:p>
+      <w:pPr>
+        <w:jc w:val="both"/>
+        <w:rPr>
+          <w:rFonts w:ascii="Times New Roman" w:hAnsi="Times New Roman" w:cs="Times New Roman"/>
+        </w:rPr>
+      </w:pPr>
+      <w:r>
+        <w:rPr>
+          <w:rFonts w:ascii="Times New Roman" w:hAnsi="Times New Roman" w:cs="Times New Roman"/>
           <w:noProof/>
           <w:lang w:eastAsia="pt-PT"/>
         </w:rPr>
@@ -6311,13 +8204,165 @@
           <w:rFonts w:cs="Times New Roman"/>
         </w:rPr>
       </w:pPr>
-      <w:bookmarkStart w:id="33" w:name="_Toc353561700"/>
+      <w:bookmarkStart w:id="32" w:name="_Toc353561700"/>
       <w:r>
         <w:rPr>
           <w:rFonts w:cs="Times New Roman"/>
         </w:rPr>
         <w:t>Sistema de classes</w:t>
       </w:r>
+      <w:bookmarkEnd w:id="32"/>
+    </w:p>
+    <w:p>
+      <w:pPr>
+        <w:jc w:val="both"/>
+        <w:rPr>
+          <w:rFonts w:ascii="Times New Roman" w:hAnsi="Times New Roman" w:cs="Times New Roman"/>
+          <w:sz w:val="24"/>
+          <w:szCs w:val="24"/>
+        </w:rPr>
+      </w:pPr>
+      <w:r>
+        <w:rPr>
+          <w:rFonts w:ascii="Times New Roman" w:hAnsi="Times New Roman" w:cs="Times New Roman"/>
+          <w:sz w:val="24"/>
+          <w:szCs w:val="24"/>
+        </w:rPr>
+        <w:t>No Merge usamos unicamente um método "</w:t>
+      </w:r>
+      <w:r>
+        <w:rPr>
+          <w:rFonts w:ascii="Times New Roman" w:hAnsi="Times New Roman" w:cs="Times New Roman"/>
+          <w:i/>
+          <w:sz w:val="24"/>
+          <w:szCs w:val="24"/>
+        </w:rPr>
+        <w:t>Merge</w:t>
+      </w:r>
+      <w:r>
+        <w:rPr>
+          <w:rFonts w:ascii="Times New Roman" w:hAnsi="Times New Roman" w:cs="Times New Roman"/>
+          <w:sz w:val="24"/>
+          <w:szCs w:val="24"/>
+        </w:rPr>
+        <w:t xml:space="preserve">" dentro da </w:t>
+      </w:r>
+      <w:proofErr w:type="spellStart"/>
+      <w:r>
+        <w:rPr>
+          <w:rFonts w:ascii="Times New Roman" w:hAnsi="Times New Roman" w:cs="Times New Roman"/>
+          <w:sz w:val="24"/>
+          <w:szCs w:val="24"/>
+        </w:rPr>
+        <w:t>class</w:t>
+      </w:r>
+      <w:proofErr w:type="spellEnd"/>
+      <w:r>
+        <w:rPr>
+          <w:rFonts w:ascii="Times New Roman" w:hAnsi="Times New Roman" w:cs="Times New Roman"/>
+          <w:sz w:val="24"/>
+          <w:szCs w:val="24"/>
+        </w:rPr>
+        <w:t xml:space="preserve"> " </w:t>
+      </w:r>
+      <w:proofErr w:type="spellStart"/>
+      <w:r>
+        <w:rPr>
+          <w:rFonts w:ascii="Times New Roman" w:hAnsi="Times New Roman" w:cs="Times New Roman"/>
+          <w:i/>
+          <w:sz w:val="24"/>
+          <w:szCs w:val="24"/>
+        </w:rPr>
+        <w:t>public</w:t>
+      </w:r>
+      <w:proofErr w:type="spellEnd"/>
+      <w:r>
+        <w:rPr>
+          <w:rFonts w:ascii="Times New Roman" w:hAnsi="Times New Roman" w:cs="Times New Roman"/>
+          <w:i/>
+          <w:sz w:val="24"/>
+          <w:szCs w:val="24"/>
+        </w:rPr>
+        <w:t xml:space="preserve"> </w:t>
+      </w:r>
+      <w:proofErr w:type="spellStart"/>
+      <w:r>
+        <w:rPr>
+          <w:rFonts w:ascii="Times New Roman" w:hAnsi="Times New Roman" w:cs="Times New Roman"/>
+          <w:i/>
+          <w:sz w:val="24"/>
+          <w:szCs w:val="24"/>
+        </w:rPr>
+        <w:t>sealed</w:t>
+      </w:r>
+      <w:proofErr w:type="spellEnd"/>
+      <w:r>
+        <w:rPr>
+          <w:rFonts w:ascii="Times New Roman" w:hAnsi="Times New Roman" w:cs="Times New Roman"/>
+          <w:i/>
+          <w:sz w:val="24"/>
+          <w:szCs w:val="24"/>
+        </w:rPr>
+        <w:t xml:space="preserve"> </w:t>
+      </w:r>
+      <w:proofErr w:type="spellStart"/>
+      <w:r>
+        <w:rPr>
+          <w:rFonts w:ascii="Times New Roman" w:hAnsi="Times New Roman" w:cs="Times New Roman"/>
+          <w:i/>
+          <w:sz w:val="24"/>
+          <w:szCs w:val="24"/>
+        </w:rPr>
+        <w:t>class</w:t>
+      </w:r>
+      <w:proofErr w:type="spellEnd"/>
+      <w:r>
+        <w:rPr>
+          <w:rFonts w:ascii="Times New Roman" w:hAnsi="Times New Roman" w:cs="Times New Roman"/>
+          <w:i/>
+          <w:sz w:val="24"/>
+          <w:szCs w:val="24"/>
+        </w:rPr>
+        <w:t xml:space="preserve"> Merge</w:t>
+      </w:r>
+      <w:r>
+        <w:rPr>
+          <w:rFonts w:ascii="Times New Roman" w:hAnsi="Times New Roman" w:cs="Times New Roman"/>
+          <w:sz w:val="24"/>
+          <w:szCs w:val="24"/>
+        </w:rPr>
+        <w:t>",  o qual contem o código em C# do Merge.</w:t>
+      </w:r>
+    </w:p>
+    <w:p>
+      <w:pPr>
+        <w:jc w:val="both"/>
+        <w:rPr>
+          <w:rFonts w:ascii="Times New Roman" w:hAnsi="Times New Roman" w:cs="Times New Roman"/>
+        </w:rPr>
+      </w:pPr>
+    </w:p>
+    <w:p>
+      <w:pPr>
+        <w:pStyle w:val="Ttulo2"/>
+        <w:jc w:val="both"/>
+        <w:rPr>
+          <w:rFonts w:cs="Times New Roman"/>
+        </w:rPr>
+      </w:pPr>
+      <w:r>
+        <w:rPr>
+          <w:rFonts w:cs="Times New Roman"/>
+        </w:rPr>
+        <w:t xml:space="preserve"> </w:t>
+      </w:r>
+      <w:bookmarkStart w:id="33" w:name="_Toc353561701"/>
+      <w:r>
+        <w:rPr>
+          <w:rFonts w:cs="Times New Roman"/>
+        </w:rPr>
+        <w:t>Variáveis escolhidas</w:t>
+      </w:r>
       <w:bookmarkEnd w:id="33"/>
     </w:p>
     <w:p>
@@ -6335,40 +8380,174 @@
           <w:sz w:val="24"/>
           <w:szCs w:val="24"/>
         </w:rPr>
-        <w:t xml:space="preserve">No </w:t>
-      </w:r>
-      <w:r>
-        <w:rPr>
-          <w:rFonts w:ascii="Times New Roman" w:hAnsi="Times New Roman" w:cs="Times New Roman"/>
-          <w:sz w:val="24"/>
-          <w:szCs w:val="24"/>
-        </w:rPr>
-        <w:t>Merge</w:t>
-      </w:r>
-      <w:r>
-        <w:rPr>
-          <w:rFonts w:ascii="Times New Roman" w:hAnsi="Times New Roman" w:cs="Times New Roman"/>
-          <w:sz w:val="24"/>
-          <w:szCs w:val="24"/>
-        </w:rPr>
-        <w:t xml:space="preserve"> usamos unicamente um método "</w:t>
-      </w:r>
-      <w:r>
-        <w:rPr>
-          <w:rFonts w:ascii="Times New Roman" w:hAnsi="Times New Roman" w:cs="Times New Roman"/>
-          <w:i/>
-          <w:sz w:val="24"/>
-          <w:szCs w:val="24"/>
-        </w:rPr>
-        <w:t>Merge</w:t>
-      </w:r>
-      <w:r>
-        <w:rPr>
-          <w:rFonts w:ascii="Times New Roman" w:hAnsi="Times New Roman" w:cs="Times New Roman"/>
-          <w:sz w:val="24"/>
-          <w:szCs w:val="24"/>
-        </w:rPr>
-        <w:t xml:space="preserve">" dentro da </w:t>
+        <w:t>As variáveis escolhidas para a construção do Merge foram as seguintes:</w:t>
+      </w:r>
+    </w:p>
+    <w:p>
+      <w:pPr>
+        <w:jc w:val="both"/>
+        <w:rPr>
+          <w:rFonts w:ascii="Times New Roman" w:hAnsi="Times New Roman" w:cs="Times New Roman"/>
+          <w:sz w:val="24"/>
+          <w:szCs w:val="24"/>
+        </w:rPr>
+      </w:pPr>
+      <w:r>
+        <w:rPr>
+          <w:rFonts w:ascii="Times New Roman" w:hAnsi="Times New Roman" w:cs="Times New Roman"/>
+          <w:b/>
+          <w:sz w:val="24"/>
+          <w:szCs w:val="24"/>
+        </w:rPr>
+        <w:t>int []A</w:t>
+      </w:r>
+      <w:r>
+        <w:rPr>
+          <w:rFonts w:ascii="Times New Roman" w:hAnsi="Times New Roman" w:cs="Times New Roman"/>
+          <w:sz w:val="24"/>
+          <w:szCs w:val="24"/>
+        </w:rPr>
+        <w:t xml:space="preserve"> =  Array que contém os algarismo que vão sofrer a ordenação através do Insertion-Sort;</w:t>
+      </w:r>
+    </w:p>
+    <w:p>
+      <w:pPr>
+        <w:jc w:val="both"/>
+        <w:rPr>
+          <w:rFonts w:ascii="Times New Roman" w:hAnsi="Times New Roman" w:cs="Times New Roman"/>
+          <w:sz w:val="24"/>
+          <w:szCs w:val="24"/>
+        </w:rPr>
+      </w:pPr>
+      <w:r>
+        <w:rPr>
+          <w:rFonts w:ascii="Times New Roman" w:hAnsi="Times New Roman" w:cs="Times New Roman"/>
+          <w:sz w:val="24"/>
+          <w:szCs w:val="24"/>
+        </w:rPr>
+        <w:t xml:space="preserve">int p </w:t>
+      </w:r>
+      <w:r>
+        <w:rPr>
+          <w:rFonts w:ascii="Times New Roman" w:hAnsi="Times New Roman" w:cs="Times New Roman"/>
+          <w:sz w:val="24"/>
+          <w:szCs w:val="24"/>
+        </w:rPr>
+        <w:t xml:space="preserve"> </w:t>
+      </w:r>
+      <w:r>
+        <w:rPr>
+          <w:rFonts w:ascii="Times New Roman" w:hAnsi="Times New Roman" w:cs="Times New Roman"/>
+          <w:sz w:val="24"/>
+          <w:szCs w:val="24"/>
+        </w:rPr>
+        <w:t>=</w:t>
+      </w:r>
+      <w:r>
+        <w:rPr>
+          <w:rFonts w:ascii="Times New Roman" w:hAnsi="Times New Roman" w:cs="Times New Roman"/>
+          <w:sz w:val="24"/>
+          <w:szCs w:val="24"/>
+        </w:rPr>
+        <w:t xml:space="preserve"> primeiro elemento do array</w:t>
+      </w:r>
+      <w:r>
+        <w:rPr>
+          <w:rFonts w:ascii="Times New Roman" w:hAnsi="Times New Roman" w:cs="Times New Roman"/>
+          <w:sz w:val="24"/>
+          <w:szCs w:val="24"/>
+        </w:rPr>
+        <w:t xml:space="preserve"> ;</w:t>
+      </w:r>
+    </w:p>
+    <w:p>
+      <w:pPr>
+        <w:jc w:val="both"/>
+        <w:rPr>
+          <w:rFonts w:ascii="Times New Roman" w:hAnsi="Times New Roman" w:cs="Times New Roman"/>
+          <w:sz w:val="24"/>
+          <w:szCs w:val="24"/>
+        </w:rPr>
+      </w:pPr>
+      <w:r>
+        <w:rPr>
+          <w:rFonts w:ascii="Times New Roman" w:hAnsi="Times New Roman" w:cs="Times New Roman"/>
+          <w:sz w:val="24"/>
+          <w:szCs w:val="24"/>
+        </w:rPr>
+        <w:t xml:space="preserve">int q </w:t>
+      </w:r>
+      <w:r>
+        <w:rPr>
+          <w:rFonts w:ascii="Times New Roman" w:hAnsi="Times New Roman" w:cs="Times New Roman"/>
+          <w:sz w:val="24"/>
+          <w:szCs w:val="24"/>
+        </w:rPr>
+        <w:t xml:space="preserve"> </w:t>
+      </w:r>
+      <w:r>
+        <w:rPr>
+          <w:rFonts w:ascii="Times New Roman" w:hAnsi="Times New Roman" w:cs="Times New Roman"/>
+          <w:sz w:val="24"/>
+          <w:szCs w:val="24"/>
+        </w:rPr>
+        <w:t xml:space="preserve">= </w:t>
+      </w:r>
+      <w:r>
+        <w:rPr>
+          <w:rFonts w:ascii="Times New Roman" w:hAnsi="Times New Roman" w:cs="Times New Roman"/>
+          <w:sz w:val="24"/>
+          <w:szCs w:val="24"/>
+        </w:rPr>
+        <w:t>segundo  elemento do array</w:t>
+      </w:r>
+      <w:r>
+        <w:rPr>
+          <w:rFonts w:ascii="Times New Roman" w:hAnsi="Times New Roman" w:cs="Times New Roman"/>
+          <w:sz w:val="24"/>
+          <w:szCs w:val="24"/>
+        </w:rPr>
+        <w:t>;</w:t>
+      </w:r>
+    </w:p>
+    <w:p>
+      <w:pPr>
+        <w:jc w:val="both"/>
+        <w:rPr>
+          <w:rFonts w:ascii="Times New Roman" w:hAnsi="Times New Roman" w:cs="Times New Roman"/>
+        </w:rPr>
+      </w:pPr>
+      <w:r>
+        <w:rPr>
+          <w:rFonts w:ascii="Times New Roman" w:hAnsi="Times New Roman" w:cs="Times New Roman"/>
+          <w:sz w:val="24"/>
+          <w:szCs w:val="24"/>
+        </w:rPr>
+        <w:t xml:space="preserve">int r </w:t>
+      </w:r>
+      <w:r>
+        <w:rPr>
+          <w:rFonts w:ascii="Times New Roman" w:hAnsi="Times New Roman" w:cs="Times New Roman"/>
+          <w:sz w:val="24"/>
+          <w:szCs w:val="24"/>
+        </w:rPr>
+        <w:t xml:space="preserve"> </w:t>
+      </w:r>
+      <w:r>
+        <w:rPr>
+          <w:rFonts w:ascii="Times New Roman" w:hAnsi="Times New Roman" w:cs="Times New Roman"/>
+          <w:sz w:val="24"/>
+          <w:szCs w:val="24"/>
+        </w:rPr>
+        <w:t xml:space="preserve">= </w:t>
+      </w:r>
+      <w:r>
+        <w:rPr>
+          <w:rFonts w:ascii="Times New Roman" w:hAnsi="Times New Roman" w:cs="Times New Roman"/>
+          <w:sz w:val="24"/>
+          <w:szCs w:val="24"/>
+        </w:rPr>
+        <w:t xml:space="preserve"> comprimento do array </w:t>
       </w:r>
       <w:proofErr w:type="spellStart"/>
       <w:r>
@@ -6377,7 +8556,7 @@
           <w:sz w:val="24"/>
           <w:szCs w:val="24"/>
         </w:rPr>
-        <w:t>class</w:t>
+        <w:t>A.length</w:t>
       </w:r>
       <w:proofErr w:type="spellEnd"/>
       <w:r>
@@ -6386,449 +8565,28 @@
           <w:sz w:val="24"/>
           <w:szCs w:val="24"/>
         </w:rPr>
-        <w:t xml:space="preserve"> " </w:t>
-      </w:r>
-      <w:proofErr w:type="spellStart"/>
-      <w:r>
-        <w:rPr>
-          <w:rFonts w:ascii="Times New Roman" w:hAnsi="Times New Roman" w:cs="Times New Roman"/>
-          <w:i/>
-          <w:sz w:val="24"/>
-          <w:szCs w:val="24"/>
-        </w:rPr>
-        <w:t>public</w:t>
-      </w:r>
-      <w:proofErr w:type="spellEnd"/>
-      <w:r>
-        <w:rPr>
-          <w:rFonts w:ascii="Times New Roman" w:hAnsi="Times New Roman" w:cs="Times New Roman"/>
-          <w:i/>
-          <w:sz w:val="24"/>
-          <w:szCs w:val="24"/>
+        <w:t>;</w:t>
+      </w:r>
+    </w:p>
+    <w:p>
+      <w:pPr>
+        <w:pStyle w:val="Ttulo2"/>
+        <w:jc w:val="both"/>
+        <w:rPr>
+          <w:rFonts w:cs="Times New Roman"/>
+        </w:rPr>
+      </w:pPr>
+      <w:r>
+        <w:rPr>
+          <w:rFonts w:cs="Times New Roman"/>
         </w:rPr>
         <w:t xml:space="preserve"> </w:t>
       </w:r>
-      <w:proofErr w:type="spellStart"/>
-      <w:r>
-        <w:rPr>
-          <w:rFonts w:ascii="Times New Roman" w:hAnsi="Times New Roman" w:cs="Times New Roman"/>
-          <w:i/>
-          <w:sz w:val="24"/>
-          <w:szCs w:val="24"/>
-        </w:rPr>
-        <w:t>sealed</w:t>
-      </w:r>
-      <w:proofErr w:type="spellEnd"/>
-      <w:r>
-        <w:rPr>
-          <w:rFonts w:ascii="Times New Roman" w:hAnsi="Times New Roman" w:cs="Times New Roman"/>
-          <w:i/>
-          <w:sz w:val="24"/>
-          <w:szCs w:val="24"/>
-        </w:rPr>
-        <w:t xml:space="preserve"> </w:t>
-      </w:r>
-      <w:proofErr w:type="spellStart"/>
-      <w:r>
-        <w:rPr>
-          <w:rFonts w:ascii="Times New Roman" w:hAnsi="Times New Roman" w:cs="Times New Roman"/>
-          <w:i/>
-          <w:sz w:val="24"/>
-          <w:szCs w:val="24"/>
-        </w:rPr>
-        <w:t>class</w:t>
-      </w:r>
-      <w:proofErr w:type="spellEnd"/>
-      <w:r>
-        <w:rPr>
-          <w:rFonts w:ascii="Times New Roman" w:hAnsi="Times New Roman" w:cs="Times New Roman"/>
-          <w:i/>
-          <w:sz w:val="24"/>
-          <w:szCs w:val="24"/>
-        </w:rPr>
-        <w:t xml:space="preserve"> Merge</w:t>
-      </w:r>
-      <w:r>
-        <w:rPr>
-          <w:rFonts w:ascii="Times New Roman" w:hAnsi="Times New Roman" w:cs="Times New Roman"/>
-          <w:sz w:val="24"/>
-          <w:szCs w:val="24"/>
-        </w:rPr>
-        <w:t xml:space="preserve">",  o qual contem o código em C# do </w:t>
-      </w:r>
-      <w:r>
-        <w:rPr>
-          <w:rFonts w:ascii="Times New Roman" w:hAnsi="Times New Roman" w:cs="Times New Roman"/>
-          <w:sz w:val="24"/>
-          <w:szCs w:val="24"/>
-        </w:rPr>
-        <w:t>Merge</w:t>
-      </w:r>
-      <w:r>
-        <w:rPr>
-          <w:rFonts w:ascii="Times New Roman" w:hAnsi="Times New Roman" w:cs="Times New Roman"/>
-          <w:sz w:val="24"/>
-          <w:szCs w:val="24"/>
-        </w:rPr>
-        <w:t>.</w:t>
-      </w:r>
-    </w:p>
-    <w:p>
-      <w:pPr>
-        <w:jc w:val="both"/>
-        <w:rPr>
-          <w:rFonts w:ascii="Times New Roman" w:hAnsi="Times New Roman" w:cs="Times New Roman"/>
-        </w:rPr>
-      </w:pPr>
-    </w:p>
-    <w:p>
-      <w:pPr>
-        <w:pStyle w:val="Ttulo2"/>
-        <w:jc w:val="both"/>
-        <w:rPr>
-          <w:rFonts w:cs="Times New Roman"/>
-        </w:rPr>
-      </w:pPr>
-      <w:r>
-        <w:rPr>
-          <w:rFonts w:cs="Times New Roman"/>
-        </w:rPr>
-        <w:t xml:space="preserve"> </w:t>
-      </w:r>
-      <w:bookmarkStart w:id="34" w:name="_Toc353561701"/>
-      <w:r>
-        <w:rPr>
-          <w:rFonts w:cs="Times New Roman"/>
-        </w:rPr>
-        <w:t>Variáveis escolhidas</w:t>
-      </w:r>
-      <w:bookmarkEnd w:id="34"/>
-    </w:p>
-    <w:p>
-      <w:pPr>
-        <w:jc w:val="both"/>
-        <w:rPr>
-          <w:rFonts w:ascii="Times New Roman" w:hAnsi="Times New Roman" w:cs="Times New Roman"/>
-          <w:sz w:val="24"/>
-          <w:szCs w:val="24"/>
-        </w:rPr>
-      </w:pPr>
-      <w:r>
-        <w:rPr>
-          <w:rFonts w:ascii="Times New Roman" w:hAnsi="Times New Roman" w:cs="Times New Roman"/>
-          <w:sz w:val="24"/>
-          <w:szCs w:val="24"/>
-        </w:rPr>
-        <w:t>A</w:t>
-      </w:r>
-      <w:r>
-        <w:rPr>
-          <w:rFonts w:ascii="Times New Roman" w:hAnsi="Times New Roman" w:cs="Times New Roman"/>
-          <w:sz w:val="24"/>
-          <w:szCs w:val="24"/>
-        </w:rPr>
-        <w:t>s variáveis</w:t>
-      </w:r>
-      <w:r>
-        <w:rPr>
-          <w:rFonts w:ascii="Times New Roman" w:hAnsi="Times New Roman" w:cs="Times New Roman"/>
-          <w:sz w:val="24"/>
-          <w:szCs w:val="24"/>
-        </w:rPr>
-        <w:t xml:space="preserve"> escolhidas par</w:t>
-      </w:r>
-      <w:r>
-        <w:rPr>
-          <w:rFonts w:ascii="Times New Roman" w:hAnsi="Times New Roman" w:cs="Times New Roman"/>
-          <w:sz w:val="24"/>
-          <w:szCs w:val="24"/>
-        </w:rPr>
-        <w:t>a a construção do Merge foram</w:t>
-      </w:r>
-      <w:r>
-        <w:rPr>
-          <w:rFonts w:ascii="Times New Roman" w:hAnsi="Times New Roman" w:cs="Times New Roman"/>
-          <w:sz w:val="24"/>
-          <w:szCs w:val="24"/>
-        </w:rPr>
-        <w:t xml:space="preserve"> a</w:t>
-      </w:r>
-      <w:r>
-        <w:rPr>
-          <w:rFonts w:ascii="Times New Roman" w:hAnsi="Times New Roman" w:cs="Times New Roman"/>
-          <w:sz w:val="24"/>
-          <w:szCs w:val="24"/>
-        </w:rPr>
-        <w:t>s</w:t>
-      </w:r>
-      <w:r>
-        <w:rPr>
-          <w:rFonts w:ascii="Times New Roman" w:hAnsi="Times New Roman" w:cs="Times New Roman"/>
-          <w:sz w:val="24"/>
-          <w:szCs w:val="24"/>
-        </w:rPr>
-        <w:t xml:space="preserve"> seguinte</w:t>
-      </w:r>
-      <w:r>
-        <w:rPr>
-          <w:rFonts w:ascii="Times New Roman" w:hAnsi="Times New Roman" w:cs="Times New Roman"/>
-          <w:sz w:val="24"/>
-          <w:szCs w:val="24"/>
-        </w:rPr>
-        <w:t>s</w:t>
-      </w:r>
-      <w:r>
-        <w:rPr>
-          <w:rFonts w:ascii="Times New Roman" w:hAnsi="Times New Roman" w:cs="Times New Roman"/>
-          <w:sz w:val="24"/>
-          <w:szCs w:val="24"/>
-        </w:rPr>
-        <w:t>:</w:t>
-      </w:r>
-    </w:p>
-    <w:p>
-      <w:pPr>
-        <w:rPr>
-          <w:rFonts w:ascii="Times New Roman" w:hAnsi="Times New Roman" w:cs="Times New Roman"/>
-          <w:sz w:val="24"/>
-          <w:szCs w:val="24"/>
-        </w:rPr>
-      </w:pPr>
-      <w:proofErr w:type="spellStart"/>
-      <w:r>
-        <w:rPr>
-          <w:rFonts w:ascii="Times New Roman" w:hAnsi="Times New Roman" w:cs="Times New Roman"/>
-          <w:b/>
-          <w:sz w:val="24"/>
-          <w:szCs w:val="24"/>
-        </w:rPr>
-        <w:t>int</w:t>
-      </w:r>
-      <w:proofErr w:type="spellEnd"/>
-      <w:r>
-        <w:rPr>
-          <w:rFonts w:ascii="Times New Roman" w:hAnsi="Times New Roman" w:cs="Times New Roman"/>
-          <w:b/>
-          <w:sz w:val="24"/>
-          <w:szCs w:val="24"/>
-        </w:rPr>
-        <w:t xml:space="preserve"> []A</w:t>
-      </w:r>
-      <w:r>
-        <w:rPr>
-          <w:rFonts w:ascii="Times New Roman" w:hAnsi="Times New Roman" w:cs="Times New Roman"/>
-          <w:sz w:val="24"/>
-          <w:szCs w:val="24"/>
-        </w:rPr>
-        <w:t xml:space="preserve"> =  Array que contém os algarismo que vão sofrer a ordenação através do Insertion-Sort</w:t>
-      </w:r>
-      <w:r>
-        <w:rPr>
-          <w:rFonts w:ascii="Times New Roman" w:hAnsi="Times New Roman" w:cs="Times New Roman"/>
-          <w:sz w:val="24"/>
-          <w:szCs w:val="24"/>
-        </w:rPr>
-        <w:t>;</w:t>
-      </w:r>
-    </w:p>
-    <w:p>
-      <w:pPr>
-        <w:rPr>
-          <w:rFonts w:ascii="Times New Roman" w:hAnsi="Times New Roman" w:cs="Times New Roman"/>
-          <w:sz w:val="24"/>
-          <w:szCs w:val="24"/>
-        </w:rPr>
-      </w:pPr>
-      <w:proofErr w:type="spellStart"/>
-      <w:r>
-        <w:rPr>
-          <w:rFonts w:ascii="Times New Roman" w:hAnsi="Times New Roman" w:cs="Times New Roman"/>
-          <w:sz w:val="24"/>
-          <w:szCs w:val="24"/>
-        </w:rPr>
-        <w:t>int</w:t>
-      </w:r>
-      <w:proofErr w:type="spellEnd"/>
-      <w:r>
-        <w:rPr>
-          <w:rFonts w:ascii="Times New Roman" w:hAnsi="Times New Roman" w:cs="Times New Roman"/>
-          <w:sz w:val="24"/>
-          <w:szCs w:val="24"/>
-        </w:rPr>
-        <w:t xml:space="preserve"> p </w:t>
-      </w:r>
-      <w:r>
-        <w:rPr>
-          <w:rFonts w:ascii="Times New Roman" w:hAnsi="Times New Roman" w:cs="Times New Roman"/>
-          <w:sz w:val="24"/>
-          <w:szCs w:val="24"/>
-        </w:rPr>
-        <w:t xml:space="preserve"> </w:t>
-      </w:r>
-      <w:r>
-        <w:rPr>
-          <w:rFonts w:ascii="Times New Roman" w:hAnsi="Times New Roman" w:cs="Times New Roman"/>
-          <w:sz w:val="24"/>
-          <w:szCs w:val="24"/>
-        </w:rPr>
-        <w:t>=</w:t>
-      </w:r>
-      <w:r>
-        <w:rPr>
-          <w:rFonts w:ascii="Times New Roman" w:hAnsi="Times New Roman" w:cs="Times New Roman"/>
-          <w:sz w:val="24"/>
-          <w:szCs w:val="24"/>
-        </w:rPr>
-        <w:t xml:space="preserve"> primeiro elemento do array</w:t>
-      </w:r>
-      <w:r>
-        <w:rPr>
-          <w:rFonts w:ascii="Times New Roman" w:hAnsi="Times New Roman" w:cs="Times New Roman"/>
-          <w:sz w:val="24"/>
-          <w:szCs w:val="24"/>
-        </w:rPr>
-        <w:t xml:space="preserve"> ;</w:t>
-      </w:r>
-    </w:p>
-    <w:p>
-      <w:pPr>
-        <w:rPr>
-          <w:rFonts w:ascii="Times New Roman" w:hAnsi="Times New Roman" w:cs="Times New Roman"/>
-          <w:sz w:val="24"/>
-          <w:szCs w:val="24"/>
-        </w:rPr>
-      </w:pPr>
-      <w:proofErr w:type="spellStart"/>
-      <w:r>
-        <w:rPr>
-          <w:rFonts w:ascii="Times New Roman" w:hAnsi="Times New Roman" w:cs="Times New Roman"/>
-          <w:sz w:val="24"/>
-          <w:szCs w:val="24"/>
-        </w:rPr>
-        <w:t>int</w:t>
-      </w:r>
-      <w:proofErr w:type="spellEnd"/>
-      <w:r>
-        <w:rPr>
-          <w:rFonts w:ascii="Times New Roman" w:hAnsi="Times New Roman" w:cs="Times New Roman"/>
-          <w:sz w:val="24"/>
-          <w:szCs w:val="24"/>
-        </w:rPr>
-        <w:t xml:space="preserve"> q </w:t>
-      </w:r>
-      <w:r>
-        <w:rPr>
-          <w:rFonts w:ascii="Times New Roman" w:hAnsi="Times New Roman" w:cs="Times New Roman"/>
-          <w:sz w:val="24"/>
-          <w:szCs w:val="24"/>
-        </w:rPr>
-        <w:t xml:space="preserve"> </w:t>
-      </w:r>
-      <w:r>
-        <w:rPr>
-          <w:rFonts w:ascii="Times New Roman" w:hAnsi="Times New Roman" w:cs="Times New Roman"/>
-          <w:sz w:val="24"/>
-          <w:szCs w:val="24"/>
-        </w:rPr>
-        <w:t xml:space="preserve">= </w:t>
-      </w:r>
-      <w:r>
-        <w:rPr>
-          <w:rFonts w:ascii="Times New Roman" w:hAnsi="Times New Roman" w:cs="Times New Roman"/>
-          <w:sz w:val="24"/>
-          <w:szCs w:val="24"/>
-        </w:rPr>
-        <w:t>segundo  elemento do array</w:t>
-      </w:r>
-      <w:r>
-        <w:rPr>
-          <w:rFonts w:ascii="Times New Roman" w:hAnsi="Times New Roman" w:cs="Times New Roman"/>
-          <w:sz w:val="24"/>
-          <w:szCs w:val="24"/>
-        </w:rPr>
-        <w:t>;</w:t>
-      </w:r>
-    </w:p>
-    <w:p>
-      <w:proofErr w:type="spellStart"/>
-      <w:r>
-        <w:rPr>
-          <w:rFonts w:ascii="Times New Roman" w:hAnsi="Times New Roman" w:cs="Times New Roman"/>
-          <w:sz w:val="24"/>
-          <w:szCs w:val="24"/>
-        </w:rPr>
-        <w:t>int</w:t>
-      </w:r>
-      <w:proofErr w:type="spellEnd"/>
-      <w:r>
-        <w:rPr>
-          <w:rFonts w:ascii="Times New Roman" w:hAnsi="Times New Roman" w:cs="Times New Roman"/>
-          <w:sz w:val="24"/>
-          <w:szCs w:val="24"/>
-        </w:rPr>
-        <w:t xml:space="preserve"> r </w:t>
-      </w:r>
-      <w:r>
-        <w:rPr>
-          <w:rFonts w:ascii="Times New Roman" w:hAnsi="Times New Roman" w:cs="Times New Roman"/>
-          <w:sz w:val="24"/>
-          <w:szCs w:val="24"/>
-        </w:rPr>
-        <w:t xml:space="preserve"> </w:t>
-      </w:r>
-      <w:r>
-        <w:rPr>
-          <w:rFonts w:ascii="Times New Roman" w:hAnsi="Times New Roman" w:cs="Times New Roman"/>
-          <w:sz w:val="24"/>
-          <w:szCs w:val="24"/>
-        </w:rPr>
-        <w:t xml:space="preserve">= </w:t>
-      </w:r>
-      <w:r>
-        <w:rPr>
-          <w:rFonts w:ascii="Times New Roman" w:hAnsi="Times New Roman" w:cs="Times New Roman"/>
-          <w:sz w:val="24"/>
-          <w:szCs w:val="24"/>
-        </w:rPr>
-        <w:t xml:space="preserve"> comprimento do array </w:t>
-      </w:r>
-      <w:proofErr w:type="spellStart"/>
-      <w:r>
-        <w:rPr>
-          <w:rFonts w:ascii="Times New Roman" w:hAnsi="Times New Roman" w:cs="Times New Roman"/>
-          <w:sz w:val="24"/>
-          <w:szCs w:val="24"/>
-        </w:rPr>
-        <w:t>A.length</w:t>
-      </w:r>
-      <w:proofErr w:type="spellEnd"/>
-      <w:r>
-        <w:rPr>
-          <w:rFonts w:ascii="Times New Roman" w:hAnsi="Times New Roman" w:cs="Times New Roman"/>
-          <w:sz w:val="24"/>
-          <w:szCs w:val="24"/>
-        </w:rPr>
-        <w:t>;</w:t>
-      </w:r>
-    </w:p>
-    <w:p>
-      <w:pPr>
-        <w:pStyle w:val="Ttulo2"/>
-        <w:jc w:val="both"/>
-        <w:rPr>
-          <w:rFonts w:cs="Times New Roman"/>
-        </w:rPr>
-      </w:pPr>
-      <w:r>
-        <w:rPr>
-          <w:rFonts w:cs="Times New Roman"/>
-        </w:rPr>
-        <w:t xml:space="preserve"> </w:t>
-      </w:r>
-      <w:bookmarkStart w:id="35" w:name="_Toc353561702"/>
-    </w:p>
-    <w:p>
-      <w:pPr>
+      <w:bookmarkStart w:id="34" w:name="_Toc353561702"/>
+    </w:p>
+    <w:p>
+      <w:pPr>
+        <w:jc w:val="both"/>
         <w:rPr>
           <w:rFonts w:ascii="Times New Roman" w:eastAsiaTheme="majorEastAsia" w:hAnsi="Times New Roman" w:cs="Times New Roman"/>
           <w:b/>
@@ -6840,7 +8598,7 @@
       </w:pPr>
       <w:r>
         <w:rPr>
-          <w:rFonts w:cs="Times New Roman"/>
+          <w:rFonts w:ascii="Times New Roman" w:hAnsi="Times New Roman" w:cs="Times New Roman"/>
         </w:rPr>
         <w:br w:type="page"/>
       </w:r>
@@ -6868,273 +8626,184 @@
         </w:rPr>
         <w:t>Métodos e Funções</w:t>
       </w:r>
+      <w:bookmarkEnd w:id="34"/>
+    </w:p>
+    <w:p>
+      <w:pPr>
+        <w:jc w:val="both"/>
+        <w:rPr>
+          <w:rFonts w:ascii="Times New Roman" w:hAnsi="Times New Roman" w:cs="Times New Roman"/>
+        </w:rPr>
+      </w:pPr>
+    </w:p>
+    <w:p>
+      <w:pPr>
+        <w:jc w:val="both"/>
+        <w:rPr>
+          <w:rFonts w:ascii="Times New Roman" w:hAnsi="Times New Roman" w:cs="Times New Roman"/>
+        </w:rPr>
+      </w:pPr>
+      <w:r>
+        <w:rPr>
+          <w:rFonts w:ascii="Times New Roman" w:hAnsi="Times New Roman" w:cs="Times New Roman"/>
+        </w:rPr>
+        <w:t xml:space="preserve">Na </w:t>
+      </w:r>
+      <w:proofErr w:type="spellStart"/>
+      <w:r>
+        <w:rPr>
+          <w:rFonts w:ascii="Times New Roman" w:hAnsi="Times New Roman" w:cs="Times New Roman"/>
+        </w:rPr>
+        <w:t>class</w:t>
+      </w:r>
+      <w:proofErr w:type="spellEnd"/>
+      <w:r>
+        <w:rPr>
+          <w:rFonts w:ascii="Times New Roman" w:hAnsi="Times New Roman" w:cs="Times New Roman"/>
+        </w:rPr>
+        <w:t xml:space="preserve"> Merge usamos 2 métodos , o método  "</w:t>
+      </w:r>
+      <w:r>
+        <w:rPr>
+          <w:rFonts w:ascii="Times New Roman" w:hAnsi="Times New Roman" w:cs="Times New Roman"/>
+          <w:b/>
+        </w:rPr>
+        <w:t>Sort(int[] A, int p, int q, int r)"</w:t>
+      </w:r>
+      <w:r>
+        <w:rPr>
+          <w:rFonts w:ascii="Times New Roman" w:hAnsi="Times New Roman" w:cs="Times New Roman"/>
+        </w:rPr>
+        <w:t xml:space="preserve">  e reutilizamos o método "</w:t>
+      </w:r>
+      <w:proofErr w:type="spellStart"/>
+      <w:r>
+        <w:rPr>
+          <w:rFonts w:ascii="Times New Roman" w:hAnsi="Times New Roman" w:cs="Times New Roman"/>
+        </w:rPr>
+        <w:t>sort</w:t>
+      </w:r>
+      <w:proofErr w:type="spellEnd"/>
+      <w:r>
+        <w:rPr>
+          <w:rFonts w:ascii="Times New Roman" w:hAnsi="Times New Roman" w:cs="Times New Roman"/>
+        </w:rPr>
+        <w:t xml:space="preserve">" da </w:t>
+      </w:r>
+      <w:proofErr w:type="spellStart"/>
+      <w:r>
+        <w:rPr>
+          <w:rFonts w:ascii="Times New Roman" w:hAnsi="Times New Roman" w:cs="Times New Roman"/>
+        </w:rPr>
+        <w:t>class</w:t>
+      </w:r>
+      <w:proofErr w:type="spellEnd"/>
+      <w:r>
+        <w:rPr>
+          <w:rFonts w:ascii="Times New Roman" w:hAnsi="Times New Roman" w:cs="Times New Roman"/>
+        </w:rPr>
+        <w:t xml:space="preserve"> Insertion-Sort.</w:t>
+      </w:r>
+    </w:p>
+    <w:p>
+      <w:pPr>
+        <w:jc w:val="both"/>
+        <w:rPr>
+          <w:rFonts w:ascii="Times New Roman" w:hAnsi="Times New Roman" w:cs="Times New Roman"/>
+        </w:rPr>
+      </w:pPr>
+      <w:r>
+        <w:rPr>
+          <w:rFonts w:ascii="Times New Roman" w:hAnsi="Times New Roman" w:cs="Times New Roman"/>
+        </w:rPr>
+        <w:t>O método "</w:t>
+      </w:r>
+      <w:r>
+        <w:rPr>
+          <w:rFonts w:ascii="Times New Roman" w:hAnsi="Times New Roman" w:cs="Times New Roman"/>
+          <w:b/>
+        </w:rPr>
+        <w:t>Sort(int[] A, int p, int q, int r)"</w:t>
+      </w:r>
+      <w:r>
+        <w:rPr>
+          <w:rFonts w:ascii="Times New Roman" w:hAnsi="Times New Roman" w:cs="Times New Roman"/>
+        </w:rPr>
+        <w:t xml:space="preserve">  é constituído por 3 funções "</w:t>
+      </w:r>
+      <w:r>
+        <w:rPr>
+          <w:rFonts w:ascii="Times New Roman" w:hAnsi="Times New Roman" w:cs="Times New Roman"/>
+          <w:b/>
+        </w:rPr>
+        <w:t>for(i = 0; i &lt; n1; i++), for(j = 0; j &lt; n2; i++),  for(int k = p; k &lt;= r; k++)"</w:t>
+      </w:r>
+      <w:r>
+        <w:rPr>
+          <w:rFonts w:ascii="Times New Roman" w:hAnsi="Times New Roman" w:cs="Times New Roman"/>
+        </w:rPr>
+        <w:t xml:space="preserve"> e uma função "</w:t>
+      </w:r>
+      <w:r>
+        <w:rPr>
+          <w:rFonts w:ascii="Times New Roman" w:hAnsi="Times New Roman" w:cs="Times New Roman"/>
+          <w:b/>
+        </w:rPr>
+        <w:t>if(int k = p; k &lt;= r; k++)"</w:t>
+      </w:r>
+      <w:r>
+        <w:rPr>
+          <w:rFonts w:ascii="Times New Roman" w:hAnsi="Times New Roman" w:cs="Times New Roman"/>
+        </w:rPr>
+        <w:t xml:space="preserve"> . A primeira função  "</w:t>
+      </w:r>
+      <w:r>
+        <w:rPr>
+          <w:rFonts w:ascii="Times New Roman" w:hAnsi="Times New Roman" w:cs="Times New Roman"/>
+          <w:b/>
+        </w:rPr>
+        <w:t>for</w:t>
+      </w:r>
+      <w:r>
+        <w:rPr>
+          <w:rFonts w:ascii="Times New Roman" w:hAnsi="Times New Roman" w:cs="Times New Roman"/>
+        </w:rPr>
+        <w:t xml:space="preserve">" têm como </w:t>
+      </w:r>
+      <w:proofErr w:type="spellStart"/>
+      <w:r>
+        <w:rPr>
+          <w:rFonts w:ascii="Times New Roman" w:hAnsi="Times New Roman" w:cs="Times New Roman"/>
+        </w:rPr>
+        <w:t>objectivo</w:t>
+      </w:r>
+      <w:proofErr w:type="spellEnd"/>
+    </w:p>
+    <w:p>
+      <w:pPr>
+        <w:jc w:val="both"/>
+        <w:rPr>
+          <w:rFonts w:ascii="Times New Roman" w:hAnsi="Times New Roman" w:cs="Times New Roman"/>
+        </w:rPr>
+      </w:pPr>
+    </w:p>
+    <w:p>
+      <w:pPr>
+        <w:pStyle w:val="Ttulo2"/>
+        <w:jc w:val="both"/>
+        <w:rPr>
+          <w:rFonts w:cs="Times New Roman"/>
+        </w:rPr>
+      </w:pPr>
+      <w:bookmarkStart w:id="35" w:name="_Toc353561703"/>
+      <w:r>
+        <w:rPr>
+          <w:rFonts w:cs="Times New Roman"/>
+        </w:rPr>
+        <w:t>Módulos</w:t>
+      </w:r>
       <w:bookmarkEnd w:id="35"/>
     </w:p>
-    <w:p/>
-    <w:p>
-      <w:r>
-        <w:t xml:space="preserve">Na </w:t>
-      </w:r>
-      <w:proofErr w:type="spellStart"/>
-      <w:r>
-        <w:t>class</w:t>
-      </w:r>
-      <w:proofErr w:type="spellEnd"/>
-      <w:r>
-        <w:t xml:space="preserve"> Merge usamos 2 métodos , o método  "</w:t>
-      </w:r>
-      <w:proofErr w:type="spellStart"/>
-      <w:r>
-        <w:rPr>
-          <w:b/>
-        </w:rPr>
-        <w:t>Sort</w:t>
-      </w:r>
-      <w:proofErr w:type="spellEnd"/>
-      <w:r>
-        <w:rPr>
-          <w:b/>
-        </w:rPr>
-        <w:t>(</w:t>
-      </w:r>
-      <w:proofErr w:type="spellStart"/>
-      <w:r>
-        <w:rPr>
-          <w:b/>
-        </w:rPr>
-        <w:t>int</w:t>
-      </w:r>
-      <w:proofErr w:type="spellEnd"/>
-      <w:r>
-        <w:rPr>
-          <w:b/>
-        </w:rPr>
-        <w:t xml:space="preserve">[] A, </w:t>
-      </w:r>
-      <w:proofErr w:type="spellStart"/>
-      <w:r>
-        <w:rPr>
-          <w:b/>
-        </w:rPr>
-        <w:t>int</w:t>
-      </w:r>
-      <w:proofErr w:type="spellEnd"/>
-      <w:r>
-        <w:rPr>
-          <w:b/>
-        </w:rPr>
-        <w:t xml:space="preserve"> p, </w:t>
-      </w:r>
-      <w:proofErr w:type="spellStart"/>
-      <w:r>
-        <w:rPr>
-          <w:b/>
-        </w:rPr>
-        <w:t>int</w:t>
-      </w:r>
-      <w:proofErr w:type="spellEnd"/>
-      <w:r>
-        <w:rPr>
-          <w:b/>
-        </w:rPr>
-        <w:t xml:space="preserve"> q, </w:t>
-      </w:r>
-      <w:proofErr w:type="spellStart"/>
-      <w:r>
-        <w:rPr>
-          <w:b/>
-        </w:rPr>
-        <w:t>int</w:t>
-      </w:r>
-      <w:proofErr w:type="spellEnd"/>
-      <w:r>
-        <w:rPr>
-          <w:b/>
-        </w:rPr>
-        <w:t xml:space="preserve"> r)</w:t>
-      </w:r>
-      <w:r>
-        <w:rPr>
-          <w:b/>
-        </w:rPr>
-        <w:t>"</w:t>
-      </w:r>
-      <w:r>
-        <w:t xml:space="preserve">  e reutilizamos o método "</w:t>
-      </w:r>
-      <w:proofErr w:type="spellStart"/>
-      <w:r>
-        <w:t>sort</w:t>
-      </w:r>
-      <w:proofErr w:type="spellEnd"/>
-      <w:r>
-        <w:t xml:space="preserve">" da </w:t>
-      </w:r>
-      <w:proofErr w:type="spellStart"/>
-      <w:r>
-        <w:t>class</w:t>
-      </w:r>
-      <w:proofErr w:type="spellEnd"/>
-      <w:r>
-        <w:t xml:space="preserve"> Insertion-Sort.</w:t>
-      </w:r>
-    </w:p>
-    <w:p>
-      <w:r>
-        <w:t>O método "</w:t>
-      </w:r>
-      <w:proofErr w:type="spellStart"/>
-      <w:r>
-        <w:rPr>
-          <w:b/>
-        </w:rPr>
-        <w:t>Sort</w:t>
-      </w:r>
-      <w:proofErr w:type="spellEnd"/>
-      <w:r>
-        <w:rPr>
-          <w:b/>
-        </w:rPr>
-        <w:t>(</w:t>
-      </w:r>
-      <w:proofErr w:type="spellStart"/>
-      <w:r>
-        <w:rPr>
-          <w:b/>
-        </w:rPr>
-        <w:t>int</w:t>
-      </w:r>
-      <w:proofErr w:type="spellEnd"/>
-      <w:r>
-        <w:rPr>
-          <w:b/>
-        </w:rPr>
-        <w:t xml:space="preserve">[] A, </w:t>
-      </w:r>
-      <w:proofErr w:type="spellStart"/>
-      <w:r>
-        <w:rPr>
-          <w:b/>
-        </w:rPr>
-        <w:t>int</w:t>
-      </w:r>
-      <w:proofErr w:type="spellEnd"/>
-      <w:r>
-        <w:rPr>
-          <w:b/>
-        </w:rPr>
-        <w:t xml:space="preserve"> p, </w:t>
-      </w:r>
-      <w:proofErr w:type="spellStart"/>
-      <w:r>
-        <w:rPr>
-          <w:b/>
-        </w:rPr>
-        <w:t>int</w:t>
-      </w:r>
-      <w:proofErr w:type="spellEnd"/>
-      <w:r>
-        <w:rPr>
-          <w:b/>
-        </w:rPr>
-        <w:t xml:space="preserve"> q, </w:t>
-      </w:r>
-      <w:proofErr w:type="spellStart"/>
-      <w:r>
-        <w:rPr>
-          <w:b/>
-        </w:rPr>
-        <w:t>int</w:t>
-      </w:r>
-      <w:proofErr w:type="spellEnd"/>
-      <w:r>
-        <w:rPr>
-          <w:b/>
-        </w:rPr>
-        <w:t xml:space="preserve"> r)</w:t>
-      </w:r>
-      <w:r>
-        <w:rPr>
-          <w:b/>
-        </w:rPr>
-        <w:t>"</w:t>
-      </w:r>
-      <w:r>
-        <w:t xml:space="preserve">  é constituído por 3 funções "</w:t>
-      </w:r>
-      <w:r>
-        <w:rPr>
-          <w:b/>
-        </w:rPr>
-        <w:t>for(i = 0; i &lt; n1; i++), for(j = 0; j &lt; n2; i++),  for(</w:t>
-      </w:r>
-      <w:proofErr w:type="spellStart"/>
-      <w:r>
-        <w:rPr>
-          <w:b/>
-        </w:rPr>
-        <w:t>int</w:t>
-      </w:r>
-      <w:proofErr w:type="spellEnd"/>
-      <w:r>
-        <w:rPr>
-          <w:b/>
-        </w:rPr>
-        <w:t xml:space="preserve"> k = p; k &lt;= r; k++)"</w:t>
-      </w:r>
-      <w:r>
-        <w:t xml:space="preserve"> e uma função </w:t>
-      </w:r>
-      <w:r>
-        <w:t>"</w:t>
-      </w:r>
-      <w:proofErr w:type="spellStart"/>
-      <w:r>
-        <w:rPr>
-          <w:b/>
-        </w:rPr>
-        <w:t>if</w:t>
-      </w:r>
-      <w:proofErr w:type="spellEnd"/>
-      <w:r>
-        <w:rPr>
-          <w:b/>
-        </w:rPr>
-        <w:t>(</w:t>
-      </w:r>
-      <w:proofErr w:type="spellStart"/>
-      <w:r>
-        <w:rPr>
-          <w:b/>
-        </w:rPr>
-        <w:t>int</w:t>
-      </w:r>
-      <w:proofErr w:type="spellEnd"/>
-      <w:r>
-        <w:rPr>
-          <w:b/>
-        </w:rPr>
-        <w:t xml:space="preserve"> k = p; k &lt;= r; k++)"</w:t>
-      </w:r>
-      <w:r>
-        <w:t xml:space="preserve"> . A primeira função  "</w:t>
-      </w:r>
-      <w:r>
-        <w:rPr>
-          <w:b/>
-        </w:rPr>
-        <w:t>for</w:t>
-      </w:r>
-      <w:r>
-        <w:t xml:space="preserve">" têm como </w:t>
-      </w:r>
-      <w:proofErr w:type="spellStart"/>
-      <w:r>
-        <w:t>objectivo</w:t>
-      </w:r>
-      <w:proofErr w:type="spellEnd"/>
-    </w:p>
-    <w:p/>
     <w:p>
       <w:pPr>
         <w:pStyle w:val="Ttulo2"/>
@@ -7143,12 +8812,18 @@
           <w:rFonts w:cs="Times New Roman"/>
         </w:rPr>
       </w:pPr>
-      <w:bookmarkStart w:id="36" w:name="_Toc353561703"/>
-      <w:r>
-        <w:rPr>
-          <w:rFonts w:cs="Times New Roman"/>
-        </w:rPr>
-        <w:t>Módulos</w:t>
+      <w:r>
+        <w:rPr>
+          <w:rFonts w:cs="Times New Roman"/>
+        </w:rPr>
+        <w:t xml:space="preserve"> </w:t>
+      </w:r>
+      <w:bookmarkStart w:id="36" w:name="_Toc353561704"/>
+      <w:r>
+        <w:rPr>
+          <w:rFonts w:cs="Times New Roman"/>
+        </w:rPr>
+        <w:t>Desempenho computacional teoricamente previsto de cada algoritmo</w:t>
       </w:r>
       <w:bookmarkEnd w:id="36"/>
     </w:p>
@@ -7166,12 +8841,12 @@
         </w:rPr>
         <w:t xml:space="preserve"> </w:t>
       </w:r>
-      <w:bookmarkStart w:id="37" w:name="_Toc353561704"/>
-      <w:r>
-        <w:rPr>
-          <w:rFonts w:cs="Times New Roman"/>
-        </w:rPr>
-        <w:t>Desempenho computacional teoricamente previsto de cada algoritmo</w:t>
+      <w:bookmarkStart w:id="37" w:name="_Toc353561705"/>
+      <w:r>
+        <w:rPr>
+          <w:rFonts w:cs="Times New Roman"/>
+        </w:rPr>
+        <w:t>Projeto da experiência que permite obter os resultados para posterior análise experimental</w:t>
       </w:r>
       <w:bookmarkEnd w:id="37"/>
     </w:p>
@@ -7189,12 +8864,12 @@
         </w:rPr>
         <w:t xml:space="preserve"> </w:t>
       </w:r>
-      <w:bookmarkStart w:id="38" w:name="_Toc353561705"/>
-      <w:r>
-        <w:rPr>
-          <w:rFonts w:cs="Times New Roman"/>
-        </w:rPr>
-        <w:t>Projeto da experiência que permite obter os resultados para posterior análise experimental</w:t>
+      <w:bookmarkStart w:id="38" w:name="_Toc353561706"/>
+      <w:r>
+        <w:rPr>
+          <w:rFonts w:cs="Times New Roman"/>
+        </w:rPr>
+        <w:t>Gráﬁcos comparativos do desempenho computacional teoricamente esperado com os resultados experimentais</w:t>
       </w:r>
       <w:bookmarkEnd w:id="38"/>
     </w:p>
@@ -7206,37 +8881,14 @@
           <w:rFonts w:cs="Times New Roman"/>
         </w:rPr>
       </w:pPr>
-      <w:r>
-        <w:rPr>
-          <w:rFonts w:cs="Times New Roman"/>
-        </w:rPr>
-        <w:t xml:space="preserve"> </w:t>
-      </w:r>
-      <w:bookmarkStart w:id="39" w:name="_Toc353561706"/>
-      <w:r>
-        <w:rPr>
-          <w:rFonts w:cs="Times New Roman"/>
-        </w:rPr>
-        <w:t>Gráﬁcos comparativos do desempenho computacional teoricamente esperado com os resultados experimentais</w:t>
+      <w:bookmarkStart w:id="39" w:name="_Toc353561707"/>
+      <w:r>
+        <w:rPr>
+          <w:rFonts w:cs="Times New Roman"/>
+        </w:rPr>
+        <w:t>Análise dos resultados experimentais obtidos</w:t>
       </w:r>
       <w:bookmarkEnd w:id="39"/>
-    </w:p>
-    <w:p>
-      <w:pPr>
-        <w:pStyle w:val="Ttulo2"/>
-        <w:jc w:val="both"/>
-        <w:rPr>
-          <w:rFonts w:cs="Times New Roman"/>
-        </w:rPr>
-      </w:pPr>
-      <w:bookmarkStart w:id="40" w:name="_Toc353561707"/>
-      <w:r>
-        <w:rPr>
-          <w:rFonts w:cs="Times New Roman"/>
-        </w:rPr>
-        <w:t>Análise dos resultados experimentais obtidos</w:t>
-      </w:r>
-      <w:bookmarkEnd w:id="40"/>
     </w:p>
     <w:p>
       <w:pPr>
@@ -7288,13 +8940,38 @@
           <w:rFonts w:cs="Times New Roman"/>
         </w:rPr>
       </w:pPr>
-      <w:bookmarkStart w:id="41" w:name="_Toc353561709"/>
+      <w:bookmarkStart w:id="40" w:name="_Toc353561709"/>
       <w:r>
         <w:rPr>
           <w:rFonts w:cs="Times New Roman"/>
         </w:rPr>
         <w:t>Arquitetura do código</w:t>
       </w:r>
+      <w:bookmarkEnd w:id="40"/>
+    </w:p>
+    <w:p>
+      <w:pPr>
+        <w:jc w:val="both"/>
+        <w:rPr>
+          <w:rFonts w:ascii="Times New Roman" w:hAnsi="Times New Roman" w:cs="Times New Roman"/>
+        </w:rPr>
+      </w:pPr>
+    </w:p>
+    <w:p>
+      <w:pPr>
+        <w:pStyle w:val="Ttulo2"/>
+        <w:jc w:val="both"/>
+        <w:rPr>
+          <w:rFonts w:cs="Times New Roman"/>
+        </w:rPr>
+      </w:pPr>
+      <w:bookmarkStart w:id="41" w:name="_Toc353561710"/>
+      <w:r>
+        <w:rPr>
+          <w:rFonts w:cs="Times New Roman"/>
+        </w:rPr>
+        <w:t>Sistema de classes</w:t>
+      </w:r>
       <w:bookmarkEnd w:id="41"/>
     </w:p>
     <w:p>
@@ -7313,25 +8990,23 @@
           <w:rFonts w:cs="Times New Roman"/>
         </w:rPr>
       </w:pPr>
-      <w:bookmarkStart w:id="42" w:name="_Toc353561710"/>
-      <w:r>
-        <w:rPr>
-          <w:rFonts w:cs="Times New Roman"/>
-        </w:rPr>
-        <w:t>Sistema de classes</w:t>
+      <w:r>
+        <w:rPr>
+          <w:rFonts w:cs="Times New Roman"/>
+        </w:rPr>
+        <w:t xml:space="preserve"> </w:t>
+      </w:r>
+      <w:bookmarkStart w:id="42" w:name="_Toc353561711"/>
+      <w:r>
+        <w:rPr>
+          <w:rFonts w:cs="Times New Roman"/>
+        </w:rPr>
+        <w:t>Variáveis escolhidas</w:t>
       </w:r>
       <w:bookmarkEnd w:id="42"/>
     </w:p>
     <w:p>
       <w:pPr>
-        <w:jc w:val="both"/>
-        <w:rPr>
-          <w:rFonts w:ascii="Times New Roman" w:hAnsi="Times New Roman" w:cs="Times New Roman"/>
-        </w:rPr>
-      </w:pPr>
-    </w:p>
-    <w:p>
-      <w:pPr>
         <w:pStyle w:val="Ttulo2"/>
         <w:jc w:val="both"/>
         <w:rPr>
@@ -7344,12 +9019,12 @@
         </w:rPr>
         <w:t xml:space="preserve"> </w:t>
       </w:r>
-      <w:bookmarkStart w:id="43" w:name="_Toc353561711"/>
-      <w:r>
-        <w:rPr>
-          <w:rFonts w:cs="Times New Roman"/>
-        </w:rPr>
-        <w:t>Variáveis escolhidas</w:t>
+      <w:bookmarkStart w:id="43" w:name="_Toc353561712"/>
+      <w:r>
+        <w:rPr>
+          <w:rFonts w:cs="Times New Roman"/>
+        </w:rPr>
+        <w:t>Métodos e Funções</w:t>
       </w:r>
       <w:bookmarkEnd w:id="43"/>
     </w:p>
@@ -7361,20 +9036,37 @@
           <w:rFonts w:cs="Times New Roman"/>
         </w:rPr>
       </w:pPr>
+      <w:bookmarkStart w:id="44" w:name="_Toc353561713"/>
+      <w:r>
+        <w:rPr>
+          <w:rFonts w:cs="Times New Roman"/>
+        </w:rPr>
+        <w:t>Módulos</w:t>
+      </w:r>
+      <w:bookmarkEnd w:id="44"/>
+    </w:p>
+    <w:p>
+      <w:pPr>
+        <w:pStyle w:val="Ttulo2"/>
+        <w:jc w:val="both"/>
+        <w:rPr>
+          <w:rFonts w:cs="Times New Roman"/>
+        </w:rPr>
+      </w:pPr>
       <w:r>
         <w:rPr>
           <w:rFonts w:cs="Times New Roman"/>
         </w:rPr>
         <w:t xml:space="preserve"> </w:t>
       </w:r>
-      <w:bookmarkStart w:id="44" w:name="_Toc353561712"/>
-      <w:r>
-        <w:rPr>
-          <w:rFonts w:cs="Times New Roman"/>
-        </w:rPr>
-        <w:t>Métodos e Funções</w:t>
-      </w:r>
-      <w:bookmarkEnd w:id="44"/>
+      <w:bookmarkStart w:id="45" w:name="_Toc353561714"/>
+      <w:r>
+        <w:rPr>
+          <w:rFonts w:cs="Times New Roman"/>
+        </w:rPr>
+        <w:t>Desempenho computacional teoricamente previsto de cada algoritmo</w:t>
+      </w:r>
+      <w:bookmarkEnd w:id="45"/>
     </w:p>
     <w:p>
       <w:pPr>
@@ -7384,14 +9076,20 @@
           <w:rFonts w:cs="Times New Roman"/>
         </w:rPr>
       </w:pPr>
-      <w:bookmarkStart w:id="45" w:name="_Toc353561713"/>
-      <w:r>
-        <w:rPr>
-          <w:rFonts w:cs="Times New Roman"/>
-        </w:rPr>
-        <w:t>Módulos</w:t>
-      </w:r>
-      <w:bookmarkEnd w:id="45"/>
+      <w:r>
+        <w:rPr>
+          <w:rFonts w:cs="Times New Roman"/>
+        </w:rPr>
+        <w:t xml:space="preserve"> </w:t>
+      </w:r>
+      <w:bookmarkStart w:id="46" w:name="_Toc353561715"/>
+      <w:r>
+        <w:rPr>
+          <w:rFonts w:cs="Times New Roman"/>
+        </w:rPr>
+        <w:t>Projeto da experiência que permite obter os resultados para posterior análise experimental</w:t>
+      </w:r>
+      <w:bookmarkEnd w:id="46"/>
     </w:p>
     <w:p>
       <w:pPr>
@@ -7407,14 +9105,14 @@
         </w:rPr>
         <w:t xml:space="preserve"> </w:t>
       </w:r>
-      <w:bookmarkStart w:id="46" w:name="_Toc353561714"/>
-      <w:r>
-        <w:rPr>
-          <w:rFonts w:cs="Times New Roman"/>
-        </w:rPr>
-        <w:t>Desempenho computacional teoricamente previsto de cada algoritmo</w:t>
-      </w:r>
-      <w:bookmarkEnd w:id="46"/>
+      <w:bookmarkStart w:id="47" w:name="_Toc353561716"/>
+      <w:r>
+        <w:rPr>
+          <w:rFonts w:cs="Times New Roman"/>
+        </w:rPr>
+        <w:t>Gráﬁcos comparativos do desempenho computacional teoricamente esperado com os resultados experimentais</w:t>
+      </w:r>
+      <w:bookmarkEnd w:id="47"/>
     </w:p>
     <w:p>
       <w:pPr>
@@ -7424,60 +9122,14 @@
           <w:rFonts w:cs="Times New Roman"/>
         </w:rPr>
       </w:pPr>
-      <w:r>
-        <w:rPr>
-          <w:rFonts w:cs="Times New Roman"/>
-        </w:rPr>
-        <w:t xml:space="preserve"> </w:t>
-      </w:r>
-      <w:bookmarkStart w:id="47" w:name="_Toc353561715"/>
-      <w:r>
-        <w:rPr>
-          <w:rFonts w:cs="Times New Roman"/>
-        </w:rPr>
-        <w:t>Projeto da experiência que permite obter os resultados para posterior análise experimental</w:t>
-      </w:r>
-      <w:bookmarkEnd w:id="47"/>
-    </w:p>
-    <w:p>
-      <w:pPr>
-        <w:pStyle w:val="Ttulo2"/>
-        <w:jc w:val="both"/>
-        <w:rPr>
-          <w:rFonts w:cs="Times New Roman"/>
-        </w:rPr>
-      </w:pPr>
-      <w:r>
-        <w:rPr>
-          <w:rFonts w:cs="Times New Roman"/>
-        </w:rPr>
-        <w:t xml:space="preserve"> </w:t>
-      </w:r>
-      <w:bookmarkStart w:id="48" w:name="_Toc353561716"/>
-      <w:r>
-        <w:rPr>
-          <w:rFonts w:cs="Times New Roman"/>
-        </w:rPr>
-        <w:t>Gráﬁcos comparativos do desempenho computacional teoricamente esperado com os resultados experimentais</w:t>
+      <w:bookmarkStart w:id="48" w:name="_Toc353561717"/>
+      <w:r>
+        <w:rPr>
+          <w:rFonts w:cs="Times New Roman"/>
+        </w:rPr>
+        <w:t>Análise dos resultados experimentais obtidos</w:t>
       </w:r>
       <w:bookmarkEnd w:id="48"/>
-    </w:p>
-    <w:p>
-      <w:pPr>
-        <w:pStyle w:val="Ttulo2"/>
-        <w:jc w:val="both"/>
-        <w:rPr>
-          <w:rFonts w:cs="Times New Roman"/>
-        </w:rPr>
-      </w:pPr>
-      <w:bookmarkStart w:id="49" w:name="_Toc353561717"/>
-      <w:r>
-        <w:rPr>
-          <w:rFonts w:cs="Times New Roman"/>
-        </w:rPr>
-        <w:t>Análise dos resultados experimentais obtidos</w:t>
-      </w:r>
-      <w:bookmarkEnd w:id="49"/>
     </w:p>
     <w:p>
       <w:pPr>
@@ -7506,7 +9158,7 @@
           <w:rFonts w:cs="Times New Roman"/>
         </w:rPr>
       </w:pPr>
-      <w:bookmarkStart w:id="50" w:name="_Toc353561718"/>
+      <w:bookmarkStart w:id="49" w:name="_Toc353561718"/>
       <w:r>
         <w:rPr>
           <w:rFonts w:cs="Times New Roman"/>
@@ -7514,7 +9166,7 @@
         <w:lastRenderedPageBreak/>
         <w:t>Bibliografia</w:t>
       </w:r>
-      <w:bookmarkEnd w:id="50"/>
+      <w:bookmarkEnd w:id="49"/>
     </w:p>
     <w:p>
       <w:pPr>
@@ -7584,7 +9236,7 @@
             <w:rPr>
               <w:noProof/>
             </w:rPr>
-            <w:t>10</w:t>
+            <w:t>8</w:t>
           </w:r>
         </w:fldSimple>
       </w:p>
@@ -7752,9 +9404,9 @@
 <file path=word/numbering.xml><?xml version="1.0" encoding="utf-8"?>
 <w:numbering xmlns:ve="http://schemas.openxmlformats.org/markup-compatibility/2006" xmlns:o="urn:schemas-microsoft-com:office:office" xmlns:r="http://schemas.openxmlformats.org/officeDocument/2006/relationships" xmlns:m="http://schemas.openxmlformats.org/officeDocument/2006/math" xmlns:v="urn:schemas-microsoft-com:vml" xmlns:wp="http://schemas.openxmlformats.org/drawingml/2006/wordprocessingDrawing" xmlns:w10="urn:schemas-microsoft-com:office:word" xmlns:w="http://schemas.openxmlformats.org/wordprocessingml/2006/main" xmlns:wne="http://schemas.microsoft.com/office/word/2006/wordml">
   <w:abstractNum w:abstractNumId="0">
-    <w:nsid w:val="395D6F22"/>
+    <w:nsid w:val="15B855E9"/>
     <w:multiLevelType w:val="hybridMultilevel"/>
-    <w:tmpl w:val="8968BDA6"/>
+    <w:tmpl w:val="0DF00E6E"/>
     <w:lvl w:ilvl="0" w:tplc="08160001">
       <w:start w:val="1"/>
       <w:numFmt w:val="bullet"/>
@@ -7865,9 +9517,9 @@
     </w:lvl>
   </w:abstractNum>
   <w:abstractNum w:abstractNumId="1">
-    <w:nsid w:val="3F596840"/>
+    <w:nsid w:val="25696C53"/>
     <w:multiLevelType w:val="hybridMultilevel"/>
-    <w:tmpl w:val="1C00AFA8"/>
+    <w:tmpl w:val="FA3C75A2"/>
     <w:lvl w:ilvl="0" w:tplc="08160001">
       <w:start w:val="1"/>
       <w:numFmt w:val="bullet"/>
@@ -7977,11 +9629,243 @@
       </w:rPr>
     </w:lvl>
   </w:abstractNum>
+  <w:abstractNum w:abstractNumId="2">
+    <w:nsid w:val="395D6F22"/>
+    <w:multiLevelType w:val="hybridMultilevel"/>
+    <w:tmpl w:val="8968BDA6"/>
+    <w:lvl w:ilvl="0" w:tplc="08160001">
+      <w:start w:val="1"/>
+      <w:numFmt w:val="bullet"/>
+      <w:lvlText w:val=""/>
+      <w:lvlJc w:val="left"/>
+      <w:pPr>
+        <w:ind w:left="720" w:hanging="360"/>
+      </w:pPr>
+      <w:rPr>
+        <w:rFonts w:ascii="Symbol" w:hAnsi="Symbol" w:hint="default"/>
+      </w:rPr>
+    </w:lvl>
+    <w:lvl w:ilvl="1" w:tplc="08160003" w:tentative="1">
+      <w:start w:val="1"/>
+      <w:numFmt w:val="bullet"/>
+      <w:lvlText w:val="o"/>
+      <w:lvlJc w:val="left"/>
+      <w:pPr>
+        <w:ind w:left="1440" w:hanging="360"/>
+      </w:pPr>
+      <w:rPr>
+        <w:rFonts w:ascii="Courier New" w:hAnsi="Courier New" w:cs="Courier New" w:hint="default"/>
+      </w:rPr>
+    </w:lvl>
+    <w:lvl w:ilvl="2" w:tplc="08160005" w:tentative="1">
+      <w:start w:val="1"/>
+      <w:numFmt w:val="bullet"/>
+      <w:lvlText w:val=""/>
+      <w:lvlJc w:val="left"/>
+      <w:pPr>
+        <w:ind w:left="2160" w:hanging="360"/>
+      </w:pPr>
+      <w:rPr>
+        <w:rFonts w:ascii="Wingdings" w:hAnsi="Wingdings" w:hint="default"/>
+      </w:rPr>
+    </w:lvl>
+    <w:lvl w:ilvl="3" w:tplc="08160001" w:tentative="1">
+      <w:start w:val="1"/>
+      <w:numFmt w:val="bullet"/>
+      <w:lvlText w:val=""/>
+      <w:lvlJc w:val="left"/>
+      <w:pPr>
+        <w:ind w:left="2880" w:hanging="360"/>
+      </w:pPr>
+      <w:rPr>
+        <w:rFonts w:ascii="Symbol" w:hAnsi="Symbol" w:hint="default"/>
+      </w:rPr>
+    </w:lvl>
+    <w:lvl w:ilvl="4" w:tplc="08160003" w:tentative="1">
+      <w:start w:val="1"/>
+      <w:numFmt w:val="bullet"/>
+      <w:lvlText w:val="o"/>
+      <w:lvlJc w:val="left"/>
+      <w:pPr>
+        <w:ind w:left="3600" w:hanging="360"/>
+      </w:pPr>
+      <w:rPr>
+        <w:rFonts w:ascii="Courier New" w:hAnsi="Courier New" w:cs="Courier New" w:hint="default"/>
+      </w:rPr>
+    </w:lvl>
+    <w:lvl w:ilvl="5" w:tplc="08160005" w:tentative="1">
+      <w:start w:val="1"/>
+      <w:numFmt w:val="bullet"/>
+      <w:lvlText w:val=""/>
+      <w:lvlJc w:val="left"/>
+      <w:pPr>
+        <w:ind w:left="4320" w:hanging="360"/>
+      </w:pPr>
+      <w:rPr>
+        <w:rFonts w:ascii="Wingdings" w:hAnsi="Wingdings" w:hint="default"/>
+      </w:rPr>
+    </w:lvl>
+    <w:lvl w:ilvl="6" w:tplc="08160001" w:tentative="1">
+      <w:start w:val="1"/>
+      <w:numFmt w:val="bullet"/>
+      <w:lvlText w:val=""/>
+      <w:lvlJc w:val="left"/>
+      <w:pPr>
+        <w:ind w:left="5040" w:hanging="360"/>
+      </w:pPr>
+      <w:rPr>
+        <w:rFonts w:ascii="Symbol" w:hAnsi="Symbol" w:hint="default"/>
+      </w:rPr>
+    </w:lvl>
+    <w:lvl w:ilvl="7" w:tplc="08160003" w:tentative="1">
+      <w:start w:val="1"/>
+      <w:numFmt w:val="bullet"/>
+      <w:lvlText w:val="o"/>
+      <w:lvlJc w:val="left"/>
+      <w:pPr>
+        <w:ind w:left="5760" w:hanging="360"/>
+      </w:pPr>
+      <w:rPr>
+        <w:rFonts w:ascii="Courier New" w:hAnsi="Courier New" w:cs="Courier New" w:hint="default"/>
+      </w:rPr>
+    </w:lvl>
+    <w:lvl w:ilvl="8" w:tplc="08160005" w:tentative="1">
+      <w:start w:val="1"/>
+      <w:numFmt w:val="bullet"/>
+      <w:lvlText w:val=""/>
+      <w:lvlJc w:val="left"/>
+      <w:pPr>
+        <w:ind w:left="6480" w:hanging="360"/>
+      </w:pPr>
+      <w:rPr>
+        <w:rFonts w:ascii="Wingdings" w:hAnsi="Wingdings" w:hint="default"/>
+      </w:rPr>
+    </w:lvl>
+  </w:abstractNum>
+  <w:abstractNum w:abstractNumId="3">
+    <w:nsid w:val="3F596840"/>
+    <w:multiLevelType w:val="hybridMultilevel"/>
+    <w:tmpl w:val="1C00AFA8"/>
+    <w:lvl w:ilvl="0" w:tplc="08160001">
+      <w:start w:val="1"/>
+      <w:numFmt w:val="bullet"/>
+      <w:lvlText w:val=""/>
+      <w:lvlJc w:val="left"/>
+      <w:pPr>
+        <w:ind w:left="720" w:hanging="360"/>
+      </w:pPr>
+      <w:rPr>
+        <w:rFonts w:ascii="Symbol" w:hAnsi="Symbol" w:hint="default"/>
+      </w:rPr>
+    </w:lvl>
+    <w:lvl w:ilvl="1" w:tplc="08160003" w:tentative="1">
+      <w:start w:val="1"/>
+      <w:numFmt w:val="bullet"/>
+      <w:lvlText w:val="o"/>
+      <w:lvlJc w:val="left"/>
+      <w:pPr>
+        <w:ind w:left="1440" w:hanging="360"/>
+      </w:pPr>
+      <w:rPr>
+        <w:rFonts w:ascii="Courier New" w:hAnsi="Courier New" w:cs="Courier New" w:hint="default"/>
+      </w:rPr>
+    </w:lvl>
+    <w:lvl w:ilvl="2" w:tplc="08160005" w:tentative="1">
+      <w:start w:val="1"/>
+      <w:numFmt w:val="bullet"/>
+      <w:lvlText w:val=""/>
+      <w:lvlJc w:val="left"/>
+      <w:pPr>
+        <w:ind w:left="2160" w:hanging="360"/>
+      </w:pPr>
+      <w:rPr>
+        <w:rFonts w:ascii="Wingdings" w:hAnsi="Wingdings" w:hint="default"/>
+      </w:rPr>
+    </w:lvl>
+    <w:lvl w:ilvl="3" w:tplc="08160001" w:tentative="1">
+      <w:start w:val="1"/>
+      <w:numFmt w:val="bullet"/>
+      <w:lvlText w:val=""/>
+      <w:lvlJc w:val="left"/>
+      <w:pPr>
+        <w:ind w:left="2880" w:hanging="360"/>
+      </w:pPr>
+      <w:rPr>
+        <w:rFonts w:ascii="Symbol" w:hAnsi="Symbol" w:hint="default"/>
+      </w:rPr>
+    </w:lvl>
+    <w:lvl w:ilvl="4" w:tplc="08160003" w:tentative="1">
+      <w:start w:val="1"/>
+      <w:numFmt w:val="bullet"/>
+      <w:lvlText w:val="o"/>
+      <w:lvlJc w:val="left"/>
+      <w:pPr>
+        <w:ind w:left="3600" w:hanging="360"/>
+      </w:pPr>
+      <w:rPr>
+        <w:rFonts w:ascii="Courier New" w:hAnsi="Courier New" w:cs="Courier New" w:hint="default"/>
+      </w:rPr>
+    </w:lvl>
+    <w:lvl w:ilvl="5" w:tplc="08160005" w:tentative="1">
+      <w:start w:val="1"/>
+      <w:numFmt w:val="bullet"/>
+      <w:lvlText w:val=""/>
+      <w:lvlJc w:val="left"/>
+      <w:pPr>
+        <w:ind w:left="4320" w:hanging="360"/>
+      </w:pPr>
+      <w:rPr>
+        <w:rFonts w:ascii="Wingdings" w:hAnsi="Wingdings" w:hint="default"/>
+      </w:rPr>
+    </w:lvl>
+    <w:lvl w:ilvl="6" w:tplc="08160001" w:tentative="1">
+      <w:start w:val="1"/>
+      <w:numFmt w:val="bullet"/>
+      <w:lvlText w:val=""/>
+      <w:lvlJc w:val="left"/>
+      <w:pPr>
+        <w:ind w:left="5040" w:hanging="360"/>
+      </w:pPr>
+      <w:rPr>
+        <w:rFonts w:ascii="Symbol" w:hAnsi="Symbol" w:hint="default"/>
+      </w:rPr>
+    </w:lvl>
+    <w:lvl w:ilvl="7" w:tplc="08160003" w:tentative="1">
+      <w:start w:val="1"/>
+      <w:numFmt w:val="bullet"/>
+      <w:lvlText w:val="o"/>
+      <w:lvlJc w:val="left"/>
+      <w:pPr>
+        <w:ind w:left="5760" w:hanging="360"/>
+      </w:pPr>
+      <w:rPr>
+        <w:rFonts w:ascii="Courier New" w:hAnsi="Courier New" w:cs="Courier New" w:hint="default"/>
+      </w:rPr>
+    </w:lvl>
+    <w:lvl w:ilvl="8" w:tplc="08160005" w:tentative="1">
+      <w:start w:val="1"/>
+      <w:numFmt w:val="bullet"/>
+      <w:lvlText w:val=""/>
+      <w:lvlJc w:val="left"/>
+      <w:pPr>
+        <w:ind w:left="6480" w:hanging="360"/>
+      </w:pPr>
+      <w:rPr>
+        <w:rFonts w:ascii="Wingdings" w:hAnsi="Wingdings" w:hint="default"/>
+      </w:rPr>
+    </w:lvl>
+  </w:abstractNum>
   <w:num w:numId="1">
-    <w:abstractNumId w:val="0"/>
+    <w:abstractNumId w:val="2"/>
   </w:num>
   <w:num w:numId="2">
+    <w:abstractNumId w:val="3"/>
+  </w:num>
+  <w:num w:numId="3">
     <w:abstractNumId w:val="1"/>
+  </w:num>
+  <w:num w:numId="4">
+    <w:abstractNumId w:val="0"/>
   </w:num>
 </w:numbering>
 </file>
@@ -8679,7 +10563,7 @@
 </file>
 
 <file path=customXml/itemProps1.xml><?xml version="1.0" encoding="utf-8"?>
-<ds:datastoreItem xmlns:ds="http://schemas.openxmlformats.org/officeDocument/2006/customXml" ds:itemID="{D2C5EC0D-4649-4797-88E0-A38C3993FB2A}">
+<ds:datastoreItem xmlns:ds="http://schemas.openxmlformats.org/officeDocument/2006/customXml" ds:itemID="{9F33D581-1CF7-4048-9597-A66A202AE14E}">
   <ds:schemaRefs>
     <ds:schemaRef ds:uri="http://schemas.openxmlformats.org/officeDocument/2006/bibliography"/>
   </ds:schemaRefs>

</xml_diff>

<commit_message>
-Conclus?o dos m?todos e Fun??es -Falta o Radix -Falta Conclus?o
</commit_message>
<xml_diff>
--- a/report/report.docx
+++ b/report/report.docx
@@ -6455,21 +6455,7 @@
         <w:rPr>
           <w:shd w:val="clear" w:color="auto" w:fill="FFFFFF"/>
         </w:rPr>
-        <w:t xml:space="preserve"> experimental, comparação </w:t>
-      </w:r>
-      <w:proofErr w:type="gramStart"/>
-      <w:r>
-        <w:rPr>
-          <w:shd w:val="clear" w:color="auto" w:fill="FFFFFF"/>
-        </w:rPr>
-        <w:t>dos dados previsto</w:t>
-      </w:r>
-      <w:proofErr w:type="gramEnd"/>
-      <w:r>
-        <w:rPr>
-          <w:shd w:val="clear" w:color="auto" w:fill="FFFFFF"/>
-        </w:rPr>
-        <w:t xml:space="preserve"> com os dados obtidos e por fim a </w:t>
+        <w:t xml:space="preserve"> experimental, comparação dos dados previsto com os dados obtidos e por fim a </w:t>
       </w:r>
       <w:r>
         <w:rPr>
@@ -8679,10 +8665,7 @@
         <w:t xml:space="preserve">", tem como objetivo percorrer todos os elementos do array, enquanto </w:t>
       </w:r>
       <w:r>
-        <w:t xml:space="preserve">que o outro for </w:t>
-      </w:r>
-      <w:r>
-        <w:t>"</w:t>
+        <w:t>que o outro for "</w:t>
       </w:r>
       <w:r>
         <w:rPr>
@@ -8702,13 +8685,7 @@
         <w:rPr>
           <w:b/>
         </w:rPr>
-        <w:t xml:space="preserve"> - 1</w:t>
-      </w:r>
-      <w:r>
-        <w:rPr>
-          <w:b/>
-        </w:rPr>
-        <w:t>; j &gt;= i + 1; j--</w:t>
+        <w:t xml:space="preserve"> - 1; j &gt;= i + 1; j--</w:t>
       </w:r>
       <w:r>
         <w:rPr>
@@ -11983,39 +11960,27 @@
         <w:rPr>
           <w:b/>
         </w:rPr>
+        <w:t xml:space="preserve"> (</w:t>
+      </w:r>
+      <w:proofErr w:type="spellStart"/>
+      <w:r>
+        <w:rPr>
+          <w:b/>
+        </w:rPr>
+        <w:t>End</w:t>
+      </w:r>
+      <w:proofErr w:type="spellEnd"/>
+      <w:r>
+        <w:rPr>
+          <w:b/>
+        </w:rPr>
         <w:t xml:space="preserve"> </w:t>
       </w:r>
       <w:r>
         <w:rPr>
           <w:b/>
         </w:rPr>
-        <w:t>(</w:t>
-      </w:r>
-      <w:proofErr w:type="spellStart"/>
-      <w:r>
-        <w:rPr>
-          <w:b/>
-        </w:rPr>
-        <w:t>End</w:t>
-      </w:r>
-      <w:proofErr w:type="spellEnd"/>
-      <w:r>
-        <w:rPr>
-          <w:b/>
-        </w:rPr>
-        <w:t xml:space="preserve"> </w:t>
-      </w:r>
-      <w:r>
-        <w:rPr>
-          <w:b/>
-        </w:rPr>
-        <w:t>índex)</w:t>
-      </w:r>
-      <w:r>
-        <w:rPr>
-          <w:b/>
-        </w:rPr>
-        <w:t xml:space="preserve">, </w:t>
+        <w:t xml:space="preserve">índex), </w:t>
       </w:r>
       <w:proofErr w:type="gramStart"/>
       <w:r>
@@ -12285,22 +12250,115 @@
         <w:t>este for é constituído por uma funç</w:t>
       </w:r>
       <w:r>
-        <w:t>ão if onde é criada uma variável</w:t>
+        <w:t xml:space="preserve">ão if onde é criada uma variável </w:t>
+      </w:r>
+      <w:r>
+        <w:rPr>
+          <w:b/>
+        </w:rPr>
+        <w:t>temp</w:t>
       </w:r>
       <w:r>
         <w:t xml:space="preserve"> </w:t>
       </w:r>
       <w:r>
-        <w:rPr>
-          <w:b/>
-        </w:rPr>
-        <w:t>temp</w:t>
-      </w:r>
-      <w:r>
+        <w:t xml:space="preserve">que </w:t>
+      </w:r>
+      <w:r>
+        <w:t>assume</w:t>
+      </w:r>
+      <w:r>
+        <w:rPr>
+          <w:b/>
+        </w:rPr>
         <w:t xml:space="preserve"> </w:t>
       </w:r>
       <w:r>
-        <w:t xml:space="preserve">que </w:t>
+        <w:rPr>
+          <w:b/>
+        </w:rPr>
+        <w:t>A [i</w:t>
+      </w:r>
+      <w:r>
+        <w:rPr>
+          <w:b/>
+        </w:rPr>
+        <w:t xml:space="preserve">] , </w:t>
+      </w:r>
+      <w:r>
+        <w:t xml:space="preserve">de seguida o </w:t>
+      </w:r>
+      <w:r>
+        <w:rPr>
+          <w:b/>
+        </w:rPr>
+        <w:t>A [i</w:t>
+      </w:r>
+      <w:r>
+        <w:rPr>
+          <w:b/>
+        </w:rPr>
+        <w:t>]</w:t>
+      </w:r>
+      <w:r>
+        <w:t xml:space="preserve"> assume </w:t>
+      </w:r>
+      <w:r>
+        <w:rPr>
+          <w:b/>
+        </w:rPr>
+        <w:t>A [j]</w:t>
+      </w:r>
+      <w:r>
+        <w:t>,</w:t>
+      </w:r>
+      <w:r>
+        <w:rPr>
+          <w:b/>
+        </w:rPr>
+        <w:t xml:space="preserve"> </w:t>
+      </w:r>
+      <w:r>
+        <w:t>e por fim</w:t>
+      </w:r>
+      <w:r>
+        <w:t xml:space="preserve"> o </w:t>
+      </w:r>
+      <w:r>
+        <w:rPr>
+          <w:b/>
+        </w:rPr>
+        <w:t>A [j</w:t>
+      </w:r>
+      <w:r>
+        <w:rPr>
+          <w:b/>
+        </w:rPr>
+        <w:t>]</w:t>
+      </w:r>
+      <w:r>
+        <w:t xml:space="preserve"> assume a variável </w:t>
+      </w:r>
+      <w:r>
+        <w:rPr>
+          <w:b/>
+        </w:rPr>
+        <w:t xml:space="preserve">temp, </w:t>
+      </w:r>
+      <w:r>
+        <w:t>depois do for ser corrido a variável</w:t>
+      </w:r>
+      <w:r>
+        <w:rPr>
+          <w:b/>
+        </w:rPr>
+        <w:t xml:space="preserve"> </w:t>
+      </w:r>
+      <w:r>
+        <w:t xml:space="preserve">temp </w:t>
+      </w:r>
+      <w:r>
+        <w:t xml:space="preserve"> </w:t>
       </w:r>
       <w:r>
         <w:t>assume</w:t>
@@ -12345,7 +12403,7 @@
         <w:rPr>
           <w:b/>
         </w:rPr>
-        <w:t>A [j]</w:t>
+        <w:t>A [r]</w:t>
       </w:r>
       <w:r>
         <w:t>,</w:t>
@@ -12366,7 +12424,7 @@
         <w:rPr>
           <w:b/>
         </w:rPr>
-        <w:t>A [j</w:t>
+        <w:t>A [r</w:t>
       </w:r>
       <w:r>
         <w:rPr>
@@ -12381,121 +12439,7 @@
         <w:rPr>
           <w:b/>
         </w:rPr>
-        <w:t xml:space="preserve">temp, </w:t>
-      </w:r>
-      <w:r>
-        <w:t>depois do for ser corrido a variável</w:t>
-      </w:r>
-      <w:r>
-        <w:rPr>
-          <w:b/>
-        </w:rPr>
-        <w:t xml:space="preserve"> </w:t>
-      </w:r>
-      <w:r>
         <w:t xml:space="preserve">temp </w:t>
-      </w:r>
-      <w:r>
-        <w:t xml:space="preserve"> </w:t>
-      </w:r>
-      <w:r>
-        <w:t>assume</w:t>
-      </w:r>
-      <w:r>
-        <w:rPr>
-          <w:b/>
-        </w:rPr>
-        <w:t xml:space="preserve"> </w:t>
-      </w:r>
-      <w:r>
-        <w:rPr>
-          <w:b/>
-        </w:rPr>
-        <w:t>A [i</w:t>
-      </w:r>
-      <w:r>
-        <w:rPr>
-          <w:b/>
-        </w:rPr>
-        <w:t xml:space="preserve">] , </w:t>
-      </w:r>
-      <w:r>
-        <w:t xml:space="preserve">de seguida o </w:t>
-      </w:r>
-      <w:r>
-        <w:rPr>
-          <w:b/>
-        </w:rPr>
-        <w:t>A [i</w:t>
-      </w:r>
-      <w:r>
-        <w:rPr>
-          <w:b/>
-        </w:rPr>
-        <w:t>]</w:t>
-      </w:r>
-      <w:r>
-        <w:t xml:space="preserve"> assume </w:t>
-      </w:r>
-      <w:r>
-        <w:rPr>
-          <w:b/>
-        </w:rPr>
-        <w:t>A [r</w:t>
-      </w:r>
-      <w:r>
-        <w:rPr>
-          <w:b/>
-        </w:rPr>
-        <w:t>]</w:t>
-      </w:r>
-      <w:r>
-        <w:t>,</w:t>
-      </w:r>
-      <w:r>
-        <w:rPr>
-          <w:b/>
-        </w:rPr>
-        <w:t xml:space="preserve"> </w:t>
-      </w:r>
-      <w:r>
-        <w:t>e por fim</w:t>
-      </w:r>
-      <w:r>
-        <w:t xml:space="preserve"> o </w:t>
-      </w:r>
-      <w:r>
-        <w:rPr>
-          <w:b/>
-        </w:rPr>
-        <w:t>A [</w:t>
-      </w:r>
-      <w:r>
-        <w:rPr>
-          <w:b/>
-        </w:rPr>
-        <w:t>r</w:t>
-      </w:r>
-      <w:r>
-        <w:rPr>
-          <w:b/>
-        </w:rPr>
-        <w:t>]</w:t>
-      </w:r>
-      <w:r>
-        <w:t xml:space="preserve"> assume a variável </w:t>
-      </w:r>
-      <w:r>
-        <w:rPr>
-          <w:b/>
-        </w:rPr>
-        <w:t>temp</w:t>
-      </w:r>
-      <w:r>
-        <w:rPr>
-          <w:b/>
-        </w:rPr>
-        <w:t xml:space="preserve"> </w:t>
       </w:r>
       <w:r>
         <w:t>por fim o método retorna a variável</w:t>
@@ -12905,29 +12849,16 @@
       <w:r>
         <w:t xml:space="preserve">Ilustração </w:t>
       </w:r>
-      <w:r>
-        <w:fldChar w:fldCharType="begin"/>
-      </w:r>
-      <w:r>
-        <w:instrText xml:space="preserve"> SEQ Ilustração \* ARABIC </w:instrText>
-      </w:r>
-      <w:r>
-        <w:fldChar w:fldCharType="separate"/>
-      </w:r>
-      <w:r>
-        <w:rPr>
-          <w:noProof/>
-        </w:rPr>
-        <w:t>14</w:t>
-      </w:r>
-      <w:bookmarkEnd w:id="52"/>
-      <w:bookmarkEnd w:id="53"/>
-      <w:r>
-        <w:rPr>
-          <w:noProof/>
-        </w:rPr>
-        <w:fldChar w:fldCharType="end"/>
-      </w:r>
+      <w:fldSimple w:instr=" SEQ Ilustração \* ARABIC ">
+        <w:r>
+          <w:rPr>
+            <w:noProof/>
+          </w:rPr>
+          <w:t>14</w:t>
+        </w:r>
+        <w:bookmarkEnd w:id="52"/>
+        <w:bookmarkEnd w:id="53"/>
+      </w:fldSimple>
     </w:p>
     <w:p>
       <w:pPr>
@@ -14120,7 +14051,13 @@
         <w:t xml:space="preserve"> for e 1 if), </w:t>
       </w:r>
       <w:r>
-        <w:t>o primeiro for percorre o Array A este for é constituído por uma função if que só é executada se esta condição de confirmar</w:t>
+        <w:t>o primeiro for percorre o Array A este for é constituído por uma função if que só</w:t>
+      </w:r>
+      <w:r>
+        <w:t xml:space="preserve"> é executada se esta condição se</w:t>
+      </w:r>
+      <w:r>
+        <w:t xml:space="preserve"> confirmar</w:t>
       </w:r>
       <w:r>
         <w:t xml:space="preserve">, sucessivamente criamos um </w:t>
@@ -14141,7 +14078,21 @@
         <w:t>, depois</w:t>
       </w:r>
       <w:r>
-        <w:t xml:space="preserve"> percorremos o array outra vez através da segunda função for ao qual executa o </w:t>
+        <w:t xml:space="preserve"> percorremos o array outra vez através da segunda função for ao qual</w:t>
+      </w:r>
+      <w:r>
+        <w:t xml:space="preserve"> é</w:t>
+      </w:r>
+      <w:r>
+        <w:t xml:space="preserve"> executa</w:t>
+      </w:r>
+      <w:r>
+        <w:t>do</w:t>
+      </w:r>
+      <w:bookmarkStart w:id="66" w:name="_GoBack"/>
+      <w:bookmarkEnd w:id="66"/>
+      <w:r>
+        <w:t xml:space="preserve"> o </w:t>
       </w:r>
       <w:r>
         <w:rPr>
@@ -14264,7 +14215,7 @@
           <w:szCs w:val="24"/>
         </w:rPr>
       </w:pPr>
-      <w:bookmarkStart w:id="66" w:name="_Toc358297950"/>
+      <w:bookmarkStart w:id="67" w:name="_Toc358297950"/>
       <w:r>
         <w:rPr>
           <w:rFonts w:cs="Times New Roman"/>
@@ -14273,7 +14224,7 @@
         </w:rPr>
         <w:t>Desempenho computacional teoricamente previsto de cada algoritmo</w:t>
       </w:r>
-      <w:bookmarkEnd w:id="66"/>
+      <w:bookmarkEnd w:id="67"/>
     </w:p>
     <w:p/>
     <w:p>
@@ -14419,7 +14370,7 @@
           <w:szCs w:val="24"/>
         </w:rPr>
       </w:pPr>
-      <w:bookmarkStart w:id="67" w:name="_Toc358297951"/>
+      <w:bookmarkStart w:id="68" w:name="_Toc358297951"/>
       <w:r>
         <w:rPr>
           <w:rFonts w:cs="Times New Roman"/>
@@ -14428,7 +14379,7 @@
         </w:rPr>
         <w:t>Projeto da experiência que permite obter os resultados para posterior análise experimental</w:t>
       </w:r>
-      <w:bookmarkEnd w:id="67"/>
+      <w:bookmarkEnd w:id="68"/>
     </w:p>
     <w:p>
       <w:pPr>
@@ -14499,8 +14450,8 @@
         <w:pStyle w:val="Legenda"/>
         <w:jc w:val="center"/>
       </w:pPr>
-      <w:bookmarkStart w:id="68" w:name="_Toc357937523"/>
-      <w:bookmarkStart w:id="69" w:name="_Toc358298038"/>
+      <w:bookmarkStart w:id="69" w:name="_Toc357937523"/>
+      <w:bookmarkStart w:id="70" w:name="_Toc358298038"/>
       <w:r>
         <w:t xml:space="preserve">Ilustração </w:t>
       </w:r>
@@ -14511,8 +14462,8 @@
           </w:rPr>
           <w:t>18</w:t>
         </w:r>
-        <w:bookmarkEnd w:id="68"/>
         <w:bookmarkEnd w:id="69"/>
+        <w:bookmarkEnd w:id="70"/>
       </w:fldSimple>
     </w:p>
     <w:p>
@@ -14837,7 +14788,7 @@
           <w:lang w:val="en-GB"/>
         </w:rPr>
       </w:pPr>
-      <w:bookmarkStart w:id="70" w:name="_Toc358297952"/>
+      <w:bookmarkStart w:id="71" w:name="_Toc358297952"/>
       <w:r>
         <w:rPr>
           <w:rFonts w:cs="Times New Roman"/>
@@ -14847,7 +14798,7 @@
         <w:lastRenderedPageBreak/>
         <w:t>Counting-Sort</w:t>
       </w:r>
-      <w:bookmarkEnd w:id="70"/>
+      <w:bookmarkEnd w:id="71"/>
     </w:p>
     <w:p>
       <w:pPr>
@@ -14901,8 +14852,8 @@
         <w:pStyle w:val="Legenda"/>
         <w:jc w:val="center"/>
       </w:pPr>
-      <w:bookmarkStart w:id="71" w:name="_Toc357937524"/>
-      <w:bookmarkStart w:id="72" w:name="_Toc358298039"/>
+      <w:bookmarkStart w:id="72" w:name="_Toc357937524"/>
+      <w:bookmarkStart w:id="73" w:name="_Toc358298039"/>
       <w:r>
         <w:t xml:space="preserve">Ilustração </w:t>
       </w:r>
@@ -14913,8 +14864,8 @@
           </w:rPr>
           <w:t>19</w:t>
         </w:r>
-        <w:bookmarkEnd w:id="71"/>
         <w:bookmarkEnd w:id="72"/>
+        <w:bookmarkEnd w:id="73"/>
       </w:fldSimple>
     </w:p>
     <w:p>
@@ -14927,7 +14878,7 @@
           <w:szCs w:val="24"/>
         </w:rPr>
       </w:pPr>
-      <w:bookmarkStart w:id="73" w:name="_Toc358297953"/>
+      <w:bookmarkStart w:id="74" w:name="_Toc358297953"/>
       <w:r>
         <w:rPr>
           <w:rFonts w:cs="Times New Roman"/>
@@ -14936,7 +14887,7 @@
         </w:rPr>
         <w:t>Métodos e Funções</w:t>
       </w:r>
-      <w:bookmarkEnd w:id="73"/>
+      <w:bookmarkEnd w:id="74"/>
     </w:p>
     <w:p/>
     <w:p>
@@ -14956,7 +14907,7 @@
         <w:t xml:space="preserve">”, </w:t>
       </w:r>
       <w:r>
-        <w:t>desta vez este método é constituído por 5 funções</w:t>
+        <w:t>este método é constituído por 5 funções</w:t>
       </w:r>
       <w:r>
         <w:rPr>
@@ -15141,7 +15092,31 @@
         <w:rPr>
           <w:b/>
         </w:rPr>
-        <w:t xml:space="preserve"> max- min +1, </w:t>
+        <w:t xml:space="preserve"> max</w:t>
+      </w:r>
+      <w:r>
+        <w:rPr>
+          <w:b/>
+        </w:rPr>
+        <w:t xml:space="preserve"> </w:t>
+      </w:r>
+      <w:r>
+        <w:rPr>
+          <w:b/>
+        </w:rPr>
+        <w:t>- min +</w:t>
+      </w:r>
+      <w:r>
+        <w:rPr>
+          <w:b/>
+        </w:rPr>
+        <w:t xml:space="preserve"> </w:t>
+      </w:r>
+      <w:r>
+        <w:rPr>
+          <w:b/>
+        </w:rPr>
+        <w:t xml:space="preserve">1, </w:t>
       </w:r>
       <w:r>
         <w:t xml:space="preserve">um array </w:t>
@@ -15254,8 +15229,6 @@
         </w:rPr>
         <w:t>”.</w:t>
       </w:r>
-      <w:bookmarkStart w:id="74" w:name="_GoBack"/>
-      <w:bookmarkEnd w:id="74"/>
     </w:p>
     <w:p/>
     <w:p>
@@ -15908,9 +15881,245 @@
       </w:r>
       <w:bookmarkEnd w:id="82"/>
     </w:p>
-    <w:p>
-      <w:r>
-        <w:t>(Em falta)</w:t>
+    <w:p/>
+    <w:p>
+      <w:bookmarkStart w:id="83" w:name="_Toc358297958"/>
+      <w:r>
+        <w:t>Este algoritmo só possui o método Sort “</w:t>
+      </w:r>
+      <w:r>
+        <w:rPr>
+          <w:b/>
+        </w:rPr>
+        <w:t xml:space="preserve">Sort (int [] A) </w:t>
+      </w:r>
+      <w:r>
+        <w:rPr>
+          <w:b/>
+        </w:rPr>
+        <w:t xml:space="preserve">”, </w:t>
+      </w:r>
+      <w:r>
+        <w:t xml:space="preserve">este método é constituído por </w:t>
+      </w:r>
+      <w:r>
+        <w:t xml:space="preserve">4 </w:t>
+      </w:r>
+      <w:r>
+        <w:t>funções</w:t>
+      </w:r>
+      <w:r>
+        <w:rPr>
+          <w:b/>
+        </w:rPr>
+        <w:t xml:space="preserve"> (1 while, 2 if e 1 for), </w:t>
+      </w:r>
+      <w:r>
+        <w:t xml:space="preserve">em primeiro </w:t>
+      </w:r>
+      <w:r>
+        <w:t>criamos</w:t>
+      </w:r>
+      <w:r>
+        <w:t xml:space="preserve"> 2 variáveis </w:t>
+      </w:r>
+      <w:r>
+        <w:rPr>
+          <w:b/>
+        </w:rPr>
+        <w:t xml:space="preserve">int gap e </w:t>
+      </w:r>
+      <w:proofErr w:type="spellStart"/>
+      <w:r>
+        <w:rPr>
+          <w:b/>
+        </w:rPr>
+        <w:t>bool</w:t>
+      </w:r>
+      <w:proofErr w:type="spellEnd"/>
+      <w:r>
+        <w:rPr>
+          <w:b/>
+        </w:rPr>
+        <w:t xml:space="preserve"> </w:t>
+      </w:r>
+      <w:proofErr w:type="spellStart"/>
+      <w:r>
+        <w:rPr>
+          <w:b/>
+        </w:rPr>
+        <w:t>swapped</w:t>
+      </w:r>
+      <w:proofErr w:type="spellEnd"/>
+      <w:r>
+        <w:t xml:space="preserve"> ao qual atribuímos a</w:t>
+      </w:r>
+      <w:r>
+        <w:t xml:space="preserve"> variável </w:t>
+      </w:r>
+      <w:r>
+        <w:rPr>
+          <w:b/>
+        </w:rPr>
+        <w:t>gap</w:t>
+      </w:r>
+      <w:r>
+        <w:t xml:space="preserve"> </w:t>
+      </w:r>
+      <w:r>
+        <w:t xml:space="preserve">o tamanho do array A e ao a variável de valor booleano atribuímos </w:t>
+      </w:r>
+      <w:r>
+        <w:rPr>
+          <w:b/>
+        </w:rPr>
+        <w:t>false</w:t>
+      </w:r>
+      <w:r>
+        <w:t xml:space="preserve"> sucessivamente criamos um </w:t>
+      </w:r>
+      <w:r>
+        <w:t>While</w:t>
+      </w:r>
+      <w:r>
+        <w:t xml:space="preserve"> que é constituído por as restantes funções</w:t>
+      </w:r>
+      <w:r>
+        <w:t>, se as condições do while</w:t>
+      </w:r>
+      <w:r>
+        <w:t xml:space="preserve"> </w:t>
+      </w:r>
+      <w:r>
+        <w:rPr>
+          <w:b/>
+        </w:rPr>
+        <w:t xml:space="preserve">“while </w:t>
+      </w:r>
+      <w:proofErr w:type="gramStart"/>
+      <w:r>
+        <w:rPr>
+          <w:b/>
+        </w:rPr>
+        <w:t>((gap</w:t>
+      </w:r>
+      <w:proofErr w:type="gramEnd"/>
+      <w:r>
+        <w:rPr>
+          <w:b/>
+        </w:rPr>
+        <w:t xml:space="preserve"> &gt; 1) || </w:t>
+      </w:r>
+      <w:proofErr w:type="spellStart"/>
+      <w:r>
+        <w:rPr>
+          <w:b/>
+        </w:rPr>
+        <w:t>swapped</w:t>
+      </w:r>
+      <w:proofErr w:type="spellEnd"/>
+      <w:r>
+        <w:rPr>
+          <w:b/>
+        </w:rPr>
+        <w:t>)</w:t>
+      </w:r>
+      <w:r>
+        <w:rPr>
+          <w:b/>
+        </w:rPr>
+        <w:t>”</w:t>
+      </w:r>
+      <w:r>
+        <w:t xml:space="preserve"> forem verificadas passamos para a função if </w:t>
+      </w:r>
+      <w:r>
+        <w:rPr>
+          <w:b/>
+        </w:rPr>
+        <w:t>“if (gap &gt; 1)”</w:t>
+      </w:r>
+      <w:r>
+        <w:t xml:space="preserve"> </w:t>
+      </w:r>
+      <w:r>
+        <w:t xml:space="preserve">esta função tem como objetivo redefinir o valor da variável gap </w:t>
+      </w:r>
+      <w:r>
+        <w:rPr>
+          <w:b/>
+        </w:rPr>
+        <w:t>“gap = (int) (gap / 1.247330950103979);”</w:t>
+      </w:r>
+      <w:r>
+        <w:t xml:space="preserve">, de seguida percorrermos o array A através da função for </w:t>
+      </w:r>
+      <w:r>
+        <w:rPr>
+          <w:b/>
+        </w:rPr>
+        <w:t xml:space="preserve">“for (int i = 0; gap + i </w:t>
+      </w:r>
+      <w:proofErr w:type="gramStart"/>
+      <w:r>
+        <w:rPr>
+          <w:b/>
+        </w:rPr>
+        <w:t xml:space="preserve">&lt; </w:t>
+      </w:r>
+      <w:proofErr w:type="spellStart"/>
+      <w:r>
+        <w:rPr>
+          <w:b/>
+        </w:rPr>
+        <w:t>A.</w:t>
+      </w:r>
+      <w:proofErr w:type="gramEnd"/>
+      <w:r>
+        <w:rPr>
+          <w:b/>
+        </w:rPr>
+        <w:t>Length</w:t>
+      </w:r>
+      <w:proofErr w:type="spellEnd"/>
+      <w:r>
+        <w:rPr>
+          <w:b/>
+        </w:rPr>
+        <w:t>; ++i)”</w:t>
+      </w:r>
+      <w:r>
+        <w:rPr>
+          <w:b/>
+        </w:rPr>
+        <w:t xml:space="preserve"> </w:t>
+      </w:r>
+      <w:r>
+        <w:t>ao mesmo tempo que executada a função if isto se acabar por se verificar a condiç</w:t>
+      </w:r>
+      <w:r>
+        <w:t>ão proposta por a mesma</w:t>
+      </w:r>
+      <w:r>
+        <w:t xml:space="preserve"> “</w:t>
+      </w:r>
+      <w:r>
+        <w:rPr>
+          <w:b/>
+        </w:rPr>
+        <w:t>if (A[i] - A[i + gap] &gt; 0)</w:t>
+      </w:r>
+      <w:r>
+        <w:rPr>
+          <w:b/>
+        </w:rPr>
+        <w:t>”</w:t>
+      </w:r>
+      <w:r>
+        <w:rPr>
+          <w:b/>
+        </w:rPr>
+        <w:t>.</w:t>
       </w:r>
     </w:p>
     <w:p>
@@ -15923,7 +16132,6 @@
           <w:szCs w:val="24"/>
         </w:rPr>
       </w:pPr>
-      <w:bookmarkStart w:id="83" w:name="_Toc358297958"/>
       <w:r>
         <w:rPr>
           <w:rFonts w:cs="Times New Roman"/>
@@ -16584,8 +16792,281 @@
       <w:bookmarkEnd w:id="90"/>
     </w:p>
     <w:p>
-      <w:r>
-        <w:t>(Em falta)</w:t>
+      <w:bookmarkStart w:id="91" w:name="_Toc358297962"/>
+      <w:r>
+        <w:t>Este algoritmo só possui o método Sort “</w:t>
+      </w:r>
+      <w:r>
+        <w:rPr>
+          <w:b/>
+        </w:rPr>
+        <w:t xml:space="preserve">Sort (int [] A) </w:t>
+      </w:r>
+      <w:r>
+        <w:rPr>
+          <w:b/>
+        </w:rPr>
+        <w:t xml:space="preserve">”, </w:t>
+      </w:r>
+      <w:r>
+        <w:t xml:space="preserve">desta vez este método é constituído por </w:t>
+      </w:r>
+      <w:r>
+        <w:t>3</w:t>
+      </w:r>
+      <w:r>
+        <w:t xml:space="preserve"> </w:t>
+      </w:r>
+      <w:r>
+        <w:t>funções</w:t>
+      </w:r>
+      <w:r>
+        <w:rPr>
+          <w:b/>
+        </w:rPr>
+        <w:t xml:space="preserve"> (1 for e 2 while</w:t>
+      </w:r>
+      <w:r>
+        <w:rPr>
+          <w:b/>
+        </w:rPr>
+        <w:t xml:space="preserve">), </w:t>
+      </w:r>
+      <w:r>
+        <w:t xml:space="preserve">em primeiro </w:t>
+      </w:r>
+      <w:r>
+        <w:t>criamos</w:t>
+      </w:r>
+      <w:r>
+        <w:t xml:space="preserve"> 4</w:t>
+      </w:r>
+      <w:r>
+        <w:t xml:space="preserve"> variáveis </w:t>
+      </w:r>
+      <w:r>
+        <w:rPr>
+          <w:b/>
+        </w:rPr>
+        <w:t xml:space="preserve">int </w:t>
+      </w:r>
+      <w:r>
+        <w:rPr>
+          <w:b/>
+        </w:rPr>
+        <w:t>n,</w:t>
+      </w:r>
+      <w:r>
+        <w:rPr>
+          <w:b/>
+        </w:rPr>
+        <w:t xml:space="preserve"> </w:t>
+      </w:r>
+      <w:r>
+        <w:rPr>
+          <w:b/>
+        </w:rPr>
+        <w:t xml:space="preserve">int h, int c e int j </w:t>
+      </w:r>
+      <w:r>
+        <w:t>ao qual atribuímos a</w:t>
+      </w:r>
+      <w:r>
+        <w:t xml:space="preserve"> variável </w:t>
+      </w:r>
+      <w:r>
+        <w:rPr>
+          <w:b/>
+        </w:rPr>
+        <w:t>n</w:t>
+      </w:r>
+      <w:r>
+        <w:t xml:space="preserve"> </w:t>
+      </w:r>
+      <w:r>
+        <w:t xml:space="preserve">o tamanho do array A e </w:t>
+      </w:r>
+      <w:r>
+        <w:t>a</w:t>
+      </w:r>
+      <w:r>
+        <w:t xml:space="preserve"> variável </w:t>
+      </w:r>
+      <w:r>
+        <w:t>h</w:t>
+      </w:r>
+      <w:r>
+        <w:t xml:space="preserve"> atribuímos </w:t>
+      </w:r>
+      <w:r>
+        <w:rPr>
+          <w:b/>
+        </w:rPr>
+        <w:t xml:space="preserve">n/2, </w:t>
+      </w:r>
+      <w:r>
+        <w:t>as restantes não atribuímos valor nenhum</w:t>
+      </w:r>
+      <w:r>
+        <w:t>. S</w:t>
+      </w:r>
+      <w:r>
+        <w:t xml:space="preserve">ucessivamente criamos um </w:t>
+      </w:r>
+      <w:r>
+        <w:t>While</w:t>
+      </w:r>
+      <w:r>
+        <w:t xml:space="preserve"> </w:t>
+      </w:r>
+      <w:r>
+        <w:t>que é constituído por as restantes funções, se as condições do while</w:t>
+      </w:r>
+      <w:r>
+        <w:t xml:space="preserve"> </w:t>
+      </w:r>
+      <w:r>
+        <w:rPr>
+          <w:b/>
+        </w:rPr>
+        <w:t>“</w:t>
+      </w:r>
+      <w:r>
+        <w:rPr>
+          <w:b/>
+        </w:rPr>
+        <w:t xml:space="preserve">while </w:t>
+      </w:r>
+      <w:r>
+        <w:rPr>
+          <w:b/>
+        </w:rPr>
+        <w:t xml:space="preserve">(h&gt; </w:t>
+      </w:r>
+      <w:r>
+        <w:rPr>
+          <w:b/>
+        </w:rPr>
+        <w:t xml:space="preserve">0) </w:t>
+      </w:r>
+      <w:r>
+        <w:rPr>
+          <w:b/>
+        </w:rPr>
+        <w:t>”</w:t>
+      </w:r>
+      <w:r>
+        <w:t xml:space="preserve"> forem verificadas passamos para a funç</w:t>
+      </w:r>
+      <w:r>
+        <w:t xml:space="preserve">ão for </w:t>
+      </w:r>
+      <w:r>
+        <w:rPr>
+          <w:b/>
+        </w:rPr>
+        <w:t>“</w:t>
+      </w:r>
+      <w:r>
+        <w:rPr>
+          <w:b/>
+        </w:rPr>
+        <w:t xml:space="preserve">for (int i = h; i &lt;n; i++) </w:t>
+      </w:r>
+      <w:r>
+        <w:rPr>
+          <w:b/>
+        </w:rPr>
+        <w:t>”</w:t>
+      </w:r>
+      <w:r>
+        <w:t xml:space="preserve"> </w:t>
+      </w:r>
+      <w:r>
+        <w:t>n</w:t>
+      </w:r>
+      <w:r>
+        <w:t xml:space="preserve">esta função </w:t>
+      </w:r>
+      <w:r>
+        <w:t xml:space="preserve">atribuímos a variável </w:t>
+      </w:r>
+      <w:r>
+        <w:rPr>
+          <w:b/>
+        </w:rPr>
+        <w:t>int c</w:t>
+      </w:r>
+      <w:r>
+        <w:rPr>
+          <w:b/>
+        </w:rPr>
+        <w:t xml:space="preserve"> “</w:t>
+      </w:r>
+      <w:r>
+        <w:rPr>
+          <w:b/>
+        </w:rPr>
+        <w:t xml:space="preserve">c = </w:t>
+      </w:r>
+      <w:proofErr w:type="gramStart"/>
+      <w:r>
+        <w:rPr>
+          <w:b/>
+        </w:rPr>
+        <w:t>A[i</w:t>
+      </w:r>
+      <w:proofErr w:type="gramEnd"/>
+      <w:r>
+        <w:rPr>
+          <w:b/>
+        </w:rPr>
+        <w:t>]</w:t>
+      </w:r>
+      <w:r>
+        <w:rPr>
+          <w:b/>
+        </w:rPr>
+        <w:t xml:space="preserve">” </w:t>
+      </w:r>
+      <w:r>
+        <w:t xml:space="preserve">e a variável j </w:t>
+      </w:r>
+      <w:r>
+        <w:rPr>
+          <w:b/>
+        </w:rPr>
+        <w:t>“</w:t>
+      </w:r>
+      <w:r>
+        <w:rPr>
+          <w:b/>
+        </w:rPr>
+        <w:t>j = i</w:t>
+      </w:r>
+      <w:r>
+        <w:rPr>
+          <w:b/>
+        </w:rPr>
+        <w:t>”</w:t>
+      </w:r>
+      <w:r>
+        <w:t xml:space="preserve">, </w:t>
+      </w:r>
+      <w:r>
+        <w:t>por fim temos uma função while “</w:t>
+      </w:r>
+      <w:r>
+        <w:rPr>
+          <w:b/>
+        </w:rPr>
+        <w:t>while (j &gt;= h &amp;&amp; A[j - h] &gt; c)”</w:t>
+      </w:r>
+      <w:r>
+        <w:rPr>
+          <w:b/>
+        </w:rPr>
+        <w:t>.</w:t>
       </w:r>
     </w:p>
     <w:p>
@@ -16598,7 +17079,6 @@
           <w:szCs w:val="24"/>
         </w:rPr>
       </w:pPr>
-      <w:bookmarkStart w:id="91" w:name="_Toc358297962"/>
       <w:r>
         <w:rPr>
           <w:rFonts w:cs="Times New Roman"/>
@@ -17453,11 +17933,305 @@
       </w:r>
       <w:bookmarkEnd w:id="98"/>
     </w:p>
-    <w:p>
-      <w:r>
-        <w:t>(Em falta)</w:t>
-      </w:r>
-    </w:p>
+    <w:p/>
+    <w:p>
+      <w:pPr>
+        <w:rPr>
+          <w:b/>
+        </w:rPr>
+      </w:pPr>
+      <w:r>
+        <w:t>Este algoritmo só possui o método Sort “</w:t>
+      </w:r>
+      <w:r>
+        <w:rPr>
+          <w:b/>
+        </w:rPr>
+        <w:t xml:space="preserve">Sort (int [] A) </w:t>
+      </w:r>
+      <w:r>
+        <w:rPr>
+          <w:b/>
+        </w:rPr>
+        <w:t xml:space="preserve">”, </w:t>
+      </w:r>
+      <w:r>
+        <w:t xml:space="preserve">desta vez este método é constituído por </w:t>
+      </w:r>
+      <w:r>
+        <w:t xml:space="preserve">3 </w:t>
+      </w:r>
+      <w:r>
+        <w:t>funções</w:t>
+      </w:r>
+      <w:r>
+        <w:rPr>
+          <w:b/>
+        </w:rPr>
+        <w:t xml:space="preserve"> (</w:t>
+      </w:r>
+      <w:r>
+        <w:rPr>
+          <w:b/>
+        </w:rPr>
+        <w:t>2</w:t>
+      </w:r>
+      <w:r>
+        <w:rPr>
+          <w:b/>
+        </w:rPr>
+        <w:t xml:space="preserve"> for e </w:t>
+      </w:r>
+      <w:r>
+        <w:rPr>
+          <w:b/>
+        </w:rPr>
+        <w:t>1</w:t>
+      </w:r>
+      <w:r>
+        <w:rPr>
+          <w:b/>
+        </w:rPr>
+        <w:t xml:space="preserve"> </w:t>
+      </w:r>
+      <w:r>
+        <w:rPr>
+          <w:b/>
+        </w:rPr>
+        <w:t>if</w:t>
+      </w:r>
+      <w:r>
+        <w:rPr>
+          <w:b/>
+        </w:rPr>
+        <w:t xml:space="preserve">), </w:t>
+      </w:r>
+      <w:r>
+        <w:t xml:space="preserve">em primeiro </w:t>
+      </w:r>
+      <w:r>
+        <w:t>criamos</w:t>
+      </w:r>
+      <w:r>
+        <w:t xml:space="preserve"> </w:t>
+      </w:r>
+      <w:r>
+        <w:t xml:space="preserve">um </w:t>
+      </w:r>
+      <w:r>
+        <w:t xml:space="preserve">for que percorre </w:t>
+      </w:r>
+      <w:r>
+        <w:t xml:space="preserve">o </w:t>
+      </w:r>
+      <w:proofErr w:type="spellStart"/>
+      <w:r>
+        <w:t>arra</w:t>
+      </w:r>
+      <w:proofErr w:type="spellEnd"/>
+      <w:r>
+        <w:t xml:space="preserve"> </w:t>
+      </w:r>
+      <w:proofErr w:type="spellStart"/>
+      <w:r>
+        <w:t>A</w:t>
+      </w:r>
+      <w:r>
+        <w:rPr>
+          <w:b/>
+        </w:rPr>
+        <w:t>“for</w:t>
+      </w:r>
+      <w:proofErr w:type="spellEnd"/>
+      <w:r>
+        <w:rPr>
+          <w:b/>
+        </w:rPr>
+        <w:t xml:space="preserve"> (int i = 0; i </w:t>
+      </w:r>
+      <w:proofErr w:type="gramStart"/>
+      <w:r>
+        <w:rPr>
+          <w:b/>
+        </w:rPr>
+        <w:t xml:space="preserve">&lt; </w:t>
+      </w:r>
+      <w:proofErr w:type="spellStart"/>
+      <w:r>
+        <w:rPr>
+          <w:b/>
+        </w:rPr>
+        <w:t>A.</w:t>
+      </w:r>
+      <w:proofErr w:type="gramEnd"/>
+      <w:r>
+        <w:rPr>
+          <w:b/>
+        </w:rPr>
+        <w:t>Length</w:t>
+      </w:r>
+      <w:proofErr w:type="spellEnd"/>
+      <w:r>
+        <w:rPr>
+          <w:b/>
+        </w:rPr>
+        <w:t>; i++)”</w:t>
+      </w:r>
+      <w:r>
+        <w:t xml:space="preserve">, esta função contem 4 variáveis </w:t>
+      </w:r>
+      <w:r>
+        <w:rPr>
+          <w:b/>
+        </w:rPr>
+        <w:t xml:space="preserve">“int </w:t>
+      </w:r>
+      <w:proofErr w:type="spellStart"/>
+      <w:r>
+        <w:rPr>
+          <w:b/>
+        </w:rPr>
+        <w:t>minElementIndex</w:t>
+      </w:r>
+      <w:proofErr w:type="spellEnd"/>
+      <w:r>
+        <w:rPr>
+          <w:b/>
+        </w:rPr>
+        <w:t xml:space="preserve"> = i”</w:t>
+      </w:r>
+      <w:r>
+        <w:t xml:space="preserve">,  </w:t>
+      </w:r>
+      <w:r>
+        <w:rPr>
+          <w:b/>
+        </w:rPr>
+        <w:t xml:space="preserve">“int </w:t>
+      </w:r>
+      <w:proofErr w:type="spellStart"/>
+      <w:r>
+        <w:rPr>
+          <w:b/>
+        </w:rPr>
+        <w:t>minElementValue</w:t>
+      </w:r>
+      <w:proofErr w:type="spellEnd"/>
+      <w:r>
+        <w:rPr>
+          <w:b/>
+        </w:rPr>
+        <w:t xml:space="preserve"> = A[i]”</w:t>
+      </w:r>
+      <w:r>
+        <w:t xml:space="preserve">, </w:t>
+      </w:r>
+      <w:r>
+        <w:rPr>
+          <w:b/>
+        </w:rPr>
+        <w:t>“A[</w:t>
+      </w:r>
+      <w:proofErr w:type="spellStart"/>
+      <w:r>
+        <w:rPr>
+          <w:b/>
+        </w:rPr>
+        <w:t>minElementIndex</w:t>
+      </w:r>
+      <w:proofErr w:type="spellEnd"/>
+      <w:r>
+        <w:rPr>
+          <w:b/>
+        </w:rPr>
+        <w:t xml:space="preserve">] = A[i]” </w:t>
+      </w:r>
+      <w:r>
+        <w:t>e</w:t>
+      </w:r>
+      <w:r>
+        <w:rPr>
+          <w:b/>
+        </w:rPr>
+        <w:t xml:space="preserve"> “A[i] = </w:t>
+      </w:r>
+      <w:proofErr w:type="spellStart"/>
+      <w:r>
+        <w:rPr>
+          <w:b/>
+        </w:rPr>
+        <w:t>minElementValue</w:t>
+      </w:r>
+      <w:proofErr w:type="spellEnd"/>
+      <w:r>
+        <w:rPr>
+          <w:b/>
+        </w:rPr>
+        <w:t>”</w:t>
+      </w:r>
+      <w:r>
+        <w:t xml:space="preserve"> mas para além disso a função for conta com mais outras 2 funções for </w:t>
+      </w:r>
+      <w:r>
+        <w:rPr>
+          <w:b/>
+        </w:rPr>
+        <w:t xml:space="preserve">“for (int j = i + 1; j &lt; </w:t>
+      </w:r>
+      <w:proofErr w:type="spellStart"/>
+      <w:r>
+        <w:rPr>
+          <w:b/>
+        </w:rPr>
+        <w:t>A.Length</w:t>
+      </w:r>
+      <w:proofErr w:type="spellEnd"/>
+      <w:r>
+        <w:rPr>
+          <w:b/>
+        </w:rPr>
+        <w:t>; j++)”</w:t>
+      </w:r>
+      <w:r>
+        <w:rPr>
+          <w:b/>
+        </w:rPr>
+        <w:t xml:space="preserve"> </w:t>
+      </w:r>
+      <w:r>
+        <w:t>(percorre array A)</w:t>
+      </w:r>
+      <w:r>
+        <w:t xml:space="preserve"> e por fim o if </w:t>
+      </w:r>
+      <w:r>
+        <w:rPr>
+          <w:b/>
+        </w:rPr>
+        <w:t xml:space="preserve">“if (A[j] &lt; </w:t>
+      </w:r>
+      <w:proofErr w:type="spellStart"/>
+      <w:r>
+        <w:rPr>
+          <w:b/>
+        </w:rPr>
+        <w:t>minElementValue</w:t>
+      </w:r>
+      <w:proofErr w:type="spellEnd"/>
+      <w:r>
+        <w:rPr>
+          <w:b/>
+        </w:rPr>
+        <w:t>)”</w:t>
+      </w:r>
+      <w:r>
+        <w:rPr>
+          <w:b/>
+        </w:rPr>
+        <w:t>.</w:t>
+      </w:r>
+    </w:p>
+    <w:p/>
     <w:p>
       <w:pPr>
         <w:pStyle w:val="Cabealho2"/>
@@ -18553,7 +19327,7 @@
           <w:rPr>
             <w:noProof/>
           </w:rPr>
-          <w:t>30</w:t>
+          <w:t>21</w:t>
         </w:r>
         <w:r>
           <w:rPr>
@@ -20820,7 +21594,7 @@
 </file>
 
 <file path=customXml/itemProps1.xml><?xml version="1.0" encoding="utf-8"?>
-<ds:datastoreItem xmlns:ds="http://schemas.openxmlformats.org/officeDocument/2006/customXml" ds:itemID="{D5092B91-5B47-4A92-ADEB-C3533D9BC23F}">
+<ds:datastoreItem xmlns:ds="http://schemas.openxmlformats.org/officeDocument/2006/customXml" ds:itemID="{07730200-0082-40F1-A1D2-1F6516DD1FF3}">
   <ds:schemaRefs>
     <ds:schemaRef ds:uri="http://schemas.openxmlformats.org/officeDocument/2006/bibliography"/>
   </ds:schemaRefs>

</xml_diff>